<commit_message>
Updates RRT workflow spec files
</commit_message>
<xml_diff>
--- a/crc/static/bpmn/research_rampup/ResearchRampUpPlan.docx
+++ b/crc/static/bpmn/research_rampup/ResearchRampUpPlan.docx
@@ -1375,7 +1375,64 @@
                 <w:rFonts w:cstheme="minorHAnsi"/>
                 <w:b/>
               </w:rPr>
-              <w:tab/>
+              <w:t>{</w:t>
+            </w:r>
+            <w:proofErr w:type="gramStart"/>
+            <w:r>
+              <w:rPr>
+                <w:rFonts w:cstheme="minorHAnsi"/>
+                <w:b/>
+              </w:rPr>
+              <w:t xml:space="preserve">{ </w:t>
+            </w:r>
+            <w:proofErr w:type="spellStart"/>
+            <w:r>
+              <w:rPr>
+                <w:rFonts w:cstheme="minorHAnsi"/>
+                <w:b/>
+              </w:rPr>
+              <w:t>es.</w:t>
+            </w:r>
+            <w:r>
+              <w:rPr>
+                <w:b/>
+              </w:rPr>
+              <w:t>ExclusiveSpaceRoomID</w:t>
+            </w:r>
+            <w:proofErr w:type="spellEnd"/>
+            <w:proofErr w:type="gramEnd"/>
+            <w:r>
+              <w:rPr>
+                <w:rFonts w:cstheme="minorHAnsi"/>
+                <w:b/>
+              </w:rPr>
+              <w:t xml:space="preserve"> + “ “ + </w:t>
+            </w:r>
+            <w:proofErr w:type="spellStart"/>
+            <w:r>
+              <w:rPr>
+                <w:b/>
+              </w:rPr>
+              <w:t>es.ExclusiveSpaceBuilding</w:t>
+            </w:r>
+            <w:r>
+              <w:rPr>
+                <w:b/>
+              </w:rPr>
+              <w:t>.label</w:t>
+            </w:r>
+            <w:proofErr w:type="spellEnd"/>
+            <w:r>
+              <w:rPr>
+                <w:b/>
+              </w:rPr>
+              <w:t xml:space="preserve"> </w:t>
+            </w:r>
+            <w:r>
+              <w:rPr>
+                <w:b/>
+              </w:rPr>
+              <w:t>}}</w:t>
             </w:r>
           </w:p>
         </w:tc>
@@ -1395,7 +1452,7 @@
               <w:rPr>
                 <w:b/>
               </w:rPr>
-              <w:t>Building</w:t>
+              <w:t>Space Type</w:t>
             </w:r>
           </w:p>
         </w:tc>
@@ -1410,26 +1467,38 @@
               </w:rPr>
             </w:pPr>
             <w:r>
-              <w:t>{{ es.</w:t>
-            </w:r>
-            <w:r>
-              <w:t>ExclusiveSpaceBuilding</w:t>
-            </w:r>
-            <w:r>
-              <w:t>.label</w:t>
-            </w:r>
-            <w:r>
-              <w:rPr>
-                <w:rFonts w:ascii="Monaco" w:eastAsia="Times New Roman" w:hAnsi="Monaco"/>
-                <w:color w:val="E74C3C"/>
-                <w:sz w:val="18"/>
-                <w:szCs w:val="18"/>
-                <w:shd w:val="clear" w:color="auto" w:fill="FFFFFF"/>
-              </w:rPr>
-              <w:t> </w:t>
-            </w:r>
-            <w:r>
-              <w:t>}}</w:t>
+              <w:rPr>
+                <w:rFonts w:cstheme="minorHAnsi"/>
+              </w:rPr>
+              <w:t>{</w:t>
+            </w:r>
+            <w:proofErr w:type="gramStart"/>
+            <w:r>
+              <w:rPr>
+                <w:rFonts w:cstheme="minorHAnsi"/>
+              </w:rPr>
+              <w:t xml:space="preserve">{ </w:t>
+            </w:r>
+            <w:proofErr w:type="spellStart"/>
+            <w:r>
+              <w:rPr>
+                <w:rFonts w:cstheme="minorHAnsi"/>
+              </w:rPr>
+              <w:t>es.</w:t>
+            </w:r>
+            <w:r>
+              <w:t>ExclusiveSpace</w:t>
+            </w:r>
+            <w:r>
+              <w:t>Type</w:t>
+            </w:r>
+            <w:proofErr w:type="spellEnd"/>
+            <w:proofErr w:type="gramEnd"/>
+            <w:r>
+              <w:rPr>
+                <w:rFonts w:cstheme="minorHAnsi"/>
+              </w:rPr>
+              <w:t xml:space="preserve"> }}</w:t>
             </w:r>
           </w:p>
         </w:tc>
@@ -1449,7 +1518,7 @@
               <w:rPr>
                 <w:b/>
               </w:rPr>
-              <w:t>Space Type</w:t>
+              <w:t>Area Monitor</w:t>
             </w:r>
           </w:p>
         </w:tc>
@@ -1484,10 +1553,16 @@
               <w:t>es.</w:t>
             </w:r>
             <w:r>
-              <w:t>ExclusiveSpace</w:t>
-            </w:r>
-            <w:r>
-              <w:t>Type</w:t>
+              <w:rPr>
+                <w:rFonts w:cstheme="minorHAnsi"/>
+              </w:rPr>
+              <w:t>ExclusiveSpaceAMComputingID</w:t>
+            </w:r>
+            <w:r>
+              <w:rPr>
+                <w:rFonts w:cstheme="minorHAnsi"/>
+              </w:rPr>
+              <w:t>.label</w:t>
             </w:r>
             <w:proofErr w:type="spellEnd"/>
             <w:proofErr w:type="gramEnd"/>
@@ -1515,13 +1590,7 @@
               <w:rPr>
                 <w:b/>
               </w:rPr>
-              <w:t>Room</w:t>
-            </w:r>
-            <w:r>
-              <w:rPr>
-                <w:b/>
-              </w:rPr>
-              <w:t xml:space="preserve"> Identifier</w:t>
+              <w:t>Square Footage</w:t>
             </w:r>
           </w:p>
         </w:tc>
@@ -1556,7 +1625,7 @@
               <w:t>es.</w:t>
             </w:r>
             <w:r>
-              <w:t>ExclusiveSpaceRoomID</w:t>
+              <w:t>ExclusiveSpaceSqFt</w:t>
             </w:r>
             <w:proofErr w:type="spellEnd"/>
             <w:proofErr w:type="gramEnd"/>
@@ -1590,7 +1659,7 @@
               <w:rPr>
                 <w:b/>
               </w:rPr>
-              <w:t>Area Monitor</w:t>
+              <w:t>Percent Usable</w:t>
             </w:r>
           </w:p>
         </w:tc>
@@ -1619,29 +1688,14 @@
             </w:r>
             <w:proofErr w:type="spellStart"/>
             <w:r>
-              <w:rPr>
-                <w:rFonts w:cstheme="minorHAnsi"/>
-              </w:rPr>
-              <w:t>es.</w:t>
-            </w:r>
-            <w:r>
-              <w:rPr>
-                <w:rFonts w:cstheme="minorHAnsi"/>
-              </w:rPr>
-              <w:t>ExclusiveSpaceAMComputingID</w:t>
-            </w:r>
-            <w:r>
-              <w:rPr>
-                <w:rFonts w:cstheme="minorHAnsi"/>
-              </w:rPr>
-              <w:t>.label</w:t>
+              <w:t>es.Exclu</w:t>
+            </w:r>
+            <w:r>
+              <w:t>siveSpacePercentUsable</w:t>
             </w:r>
             <w:proofErr w:type="spellEnd"/>
             <w:proofErr w:type="gramEnd"/>
             <w:r>
-              <w:rPr>
-                <w:rFonts w:cstheme="minorHAnsi"/>
-              </w:rPr>
               <w:t xml:space="preserve"> }}</w:t>
             </w:r>
           </w:p>
@@ -1662,7 +1716,7 @@
               <w:rPr>
                 <w:b/>
               </w:rPr>
-              <w:t>Square Footage</w:t>
+              <w:t>Max Personnel</w:t>
             </w:r>
           </w:p>
         </w:tc>
@@ -1697,7 +1751,7 @@
               <w:t>es.</w:t>
             </w:r>
             <w:r>
-              <w:t>ExclusiveSpaceSqFt</w:t>
+              <w:t>ExclusiveSpaceMaxPersonnel</w:t>
             </w:r>
             <w:proofErr w:type="spellEnd"/>
             <w:proofErr w:type="gramEnd"/>
@@ -1731,7 +1785,7 @@
               <w:rPr>
                 <w:b/>
               </w:rPr>
-              <w:t>Percent Usable</w:t>
+              <w:t>Social Distancing</w:t>
             </w:r>
           </w:p>
         </w:tc>
@@ -1756,19 +1810,56 @@
               <w:rPr>
                 <w:rFonts w:cstheme="minorHAnsi"/>
               </w:rPr>
-              <w:t xml:space="preserve">{ </w:t>
-            </w:r>
-            <w:proofErr w:type="spellStart"/>
-            <w:r>
-              <w:t>es.Exclu</w:t>
-            </w:r>
-            <w:r>
-              <w:t>siveSpacePercentUsable</w:t>
-            </w:r>
-            <w:proofErr w:type="spellEnd"/>
+              <w:t>{ (</w:t>
+            </w:r>
             <w:proofErr w:type="gramEnd"/>
             <w:r>
-              <w:t xml:space="preserve"> }}</w:t>
+              <w:rPr>
+                <w:rFonts w:cstheme="minorHAnsi"/>
+              </w:rPr>
+              <w:t>(</w:t>
+            </w:r>
+            <w:proofErr w:type="spellStart"/>
+            <w:r>
+              <w:rPr>
+                <w:rFonts w:cstheme="minorHAnsi"/>
+              </w:rPr>
+              <w:t>es.ExclusiveSpaceSqFt</w:t>
+            </w:r>
+            <w:proofErr w:type="spellEnd"/>
+            <w:r>
+              <w:rPr>
+                <w:rFonts w:cstheme="minorHAnsi"/>
+              </w:rPr>
+              <w:t>*(</w:t>
+            </w:r>
+            <w:proofErr w:type="spellStart"/>
+            <w:r>
+              <w:rPr>
+                <w:rFonts w:cstheme="minorHAnsi"/>
+              </w:rPr>
+              <w:t>es.ExclusiveSpacePercentUsable</w:t>
+            </w:r>
+            <w:proofErr w:type="spellEnd"/>
+            <w:r>
+              <w:rPr>
+                <w:rFonts w:cstheme="minorHAnsi"/>
+              </w:rPr>
+              <w:t>/100))//</w:t>
+            </w:r>
+            <w:proofErr w:type="spellStart"/>
+            <w:r>
+              <w:rPr>
+                <w:rFonts w:cstheme="minorHAnsi"/>
+              </w:rPr>
+              <w:t>es.ExclusiveSpaceMaxPersonnel</w:t>
+            </w:r>
+            <w:proofErr w:type="spellEnd"/>
+            <w:r>
+              <w:rPr>
+                <w:rFonts w:cstheme="minorHAnsi"/>
+              </w:rPr>
+              <w:t>) }} sq. ft. per person</w:t>
             </w:r>
           </w:p>
         </w:tc>
@@ -1776,68 +1867,58 @@
       <w:tr>
         <w:tc>
           <w:tcPr>
-            <w:tcW w:w="2088" w:type="dxa"/>
+            <w:tcW w:w="9576" w:type="dxa"/>
+            <w:gridSpan w:val="2"/>
           </w:tcPr>
           <w:p>
             <w:pPr>
-              <w:rPr>
-                <w:b/>
+              <w:jc w:val="center"/>
+              <w:rPr>
+                <w:rFonts w:cstheme="minorHAnsi"/>
+                <w:color w:val="FF0000"/>
+                <w:sz w:val="16"/>
+                <w:szCs w:val="16"/>
               </w:rPr>
             </w:pPr>
             <w:r>
               <w:rPr>
-                <w:b/>
-              </w:rPr>
-              <w:t>Max Personnel</w:t>
-            </w:r>
-          </w:p>
-        </w:tc>
-        <w:tc>
-          <w:tcPr>
-            <w:tcW w:w="7488" w:type="dxa"/>
-          </w:tcPr>
-          <w:p>
-            <w:pPr>
-              <w:rPr>
-                <w:rFonts w:cstheme="minorHAnsi"/>
-              </w:rPr>
-            </w:pPr>
-            <w:r>
-              <w:rPr>
-                <w:rFonts w:cstheme="minorHAnsi"/>
-              </w:rPr>
-              <w:t>{</w:t>
-            </w:r>
+                <w:rFonts w:cstheme="minorHAnsi"/>
+                <w:color w:val="FF0000"/>
+                <w:sz w:val="16"/>
+                <w:szCs w:val="16"/>
+              </w:rPr>
+              <w:t>{%</w:t>
+            </w:r>
+            <w:proofErr w:type="spellStart"/>
             <w:proofErr w:type="gramStart"/>
             <w:r>
               <w:rPr>
                 <w:rFonts w:cstheme="minorHAnsi"/>
-              </w:rPr>
-              <w:t xml:space="preserve">{ </w:t>
-            </w:r>
-            <w:proofErr w:type="spellStart"/>
-            <w:r>
-              <w:rPr>
-                <w:rFonts w:cstheme="minorHAnsi"/>
-              </w:rPr>
-              <w:t>es.</w:t>
-            </w:r>
-            <w:r>
-              <w:t>ExclusiveSpaceMaxPersonnel</w:t>
+                <w:color w:val="FF0000"/>
+                <w:sz w:val="16"/>
+                <w:szCs w:val="16"/>
+              </w:rPr>
+              <w:t>tr</w:t>
             </w:r>
             <w:proofErr w:type="spellEnd"/>
             <w:proofErr w:type="gramEnd"/>
             <w:r>
               <w:rPr>
                 <w:rFonts w:cstheme="minorHAnsi"/>
-              </w:rPr>
-              <w:t xml:space="preserve"> </w:t>
-            </w:r>
-            <w:r>
-              <w:rPr>
-                <w:rFonts w:cstheme="minorHAnsi"/>
-              </w:rPr>
-              <w:t>}}</w:t>
+                <w:color w:val="FF0000"/>
+                <w:sz w:val="16"/>
+                <w:szCs w:val="16"/>
+              </w:rPr>
+              <w:t xml:space="preserve"> else</w:t>
+            </w:r>
+            <w:r>
+              <w:rPr>
+                <w:rFonts w:cstheme="minorHAnsi"/>
+                <w:color w:val="FF0000"/>
+                <w:sz w:val="16"/>
+                <w:szCs w:val="16"/>
+              </w:rPr>
+              <w:t xml:space="preserve"> %}</w:t>
             </w:r>
           </w:p>
         </w:tc>
@@ -1845,93 +1926,47 @@
       <w:tr>
         <w:tc>
           <w:tcPr>
-            <w:tcW w:w="2088" w:type="dxa"/>
+            <w:tcW w:w="9576" w:type="dxa"/>
+            <w:gridSpan w:val="2"/>
           </w:tcPr>
           <w:p>
             <w:pPr>
               <w:rPr>
-                <w:b/>
+                <w:rFonts w:cstheme="minorHAnsi"/>
+                <w:color w:val="FF0000"/>
+                <w:sz w:val="16"/>
+                <w:szCs w:val="16"/>
               </w:rPr>
             </w:pPr>
             <w:r>
               <w:rPr>
-                <w:b/>
-              </w:rPr>
-              <w:t>Social Distancing</w:t>
-            </w:r>
-          </w:p>
-        </w:tc>
-        <w:tc>
-          <w:tcPr>
-            <w:tcW w:w="7488" w:type="dxa"/>
-          </w:tcPr>
-          <w:p>
-            <w:pPr>
-              <w:rPr>
-                <w:rFonts w:cstheme="minorHAnsi"/>
-              </w:rPr>
-            </w:pPr>
-            <w:r>
-              <w:rPr>
-                <w:rFonts w:cstheme="minorHAnsi"/>
-              </w:rPr>
-              <w:t>{</w:t>
-            </w:r>
-            <w:proofErr w:type="gramStart"/>
-            <w:r>
-              <w:rPr>
-                <w:rFonts w:cstheme="minorHAnsi"/>
-              </w:rPr>
-              <w:t>{ (</w:t>
-            </w:r>
-            <w:proofErr w:type="gramEnd"/>
-            <w:r>
-              <w:rPr>
-                <w:rFonts w:cstheme="minorHAnsi"/>
-              </w:rPr>
-              <w:t>(</w:t>
-            </w:r>
-            <w:proofErr w:type="spellStart"/>
-            <w:r>
-              <w:rPr>
-                <w:rFonts w:cstheme="minorHAnsi"/>
-              </w:rPr>
-              <w:t>es.ExclusiveSpaceSqFt</w:t>
-            </w:r>
-            <w:proofErr w:type="spellEnd"/>
-            <w:r>
-              <w:rPr>
-                <w:rFonts w:cstheme="minorHAnsi"/>
-              </w:rPr>
-              <w:t>*(</w:t>
-            </w:r>
-            <w:proofErr w:type="spellStart"/>
-            <w:r>
-              <w:rPr>
-                <w:rFonts w:cstheme="minorHAnsi"/>
-              </w:rPr>
-              <w:t>es.ExclusiveSpacePercentUsable</w:t>
-            </w:r>
-            <w:proofErr w:type="spellEnd"/>
-            <w:r>
-              <w:rPr>
-                <w:rFonts w:cstheme="minorHAnsi"/>
-              </w:rPr>
-              <w:t>/100))//</w:t>
-            </w:r>
-            <w:proofErr w:type="spellStart"/>
-            <w:r>
-              <w:rPr>
-                <w:rFonts w:cstheme="minorHAnsi"/>
-              </w:rPr>
-              <w:t>es.ExclusiveSpaceMaxPersonnel</w:t>
-            </w:r>
-            <w:proofErr w:type="spellEnd"/>
-            <w:r>
-              <w:rPr>
-                <w:rFonts w:cstheme="minorHAnsi"/>
-              </w:rPr>
-              <w:t>) }} sq. ft. per person</w:t>
+                <w:rFonts w:cstheme="minorHAnsi"/>
+              </w:rPr>
+              <w:t>No</w:t>
+            </w:r>
+            <w:r>
+              <w:rPr>
+                <w:rFonts w:cstheme="minorHAnsi"/>
+              </w:rPr>
+              <w:t xml:space="preserve"> </w:t>
+            </w:r>
+            <w:r>
+              <w:rPr>
+                <w:rFonts w:cstheme="minorHAnsi"/>
+              </w:rPr>
+              <w:t>exclusive</w:t>
+            </w:r>
+            <w:r>
+              <w:rPr>
+                <w:rFonts w:cstheme="minorHAnsi"/>
+              </w:rPr>
+              <w:t xml:space="preserve"> space managed by this PI</w:t>
+            </w:r>
+            <w:r>
+              <w:rPr>
+                <w:rFonts w:cstheme="minorHAnsi"/>
+              </w:rPr>
+              <w:tab/>
             </w:r>
           </w:p>
         </w:tc>
@@ -2155,7 +2190,64 @@
                 <w:rFonts w:cstheme="minorHAnsi"/>
                 <w:b/>
               </w:rPr>
-              <w:tab/>
+              <w:t>{</w:t>
+            </w:r>
+            <w:proofErr w:type="gramStart"/>
+            <w:r>
+              <w:rPr>
+                <w:rFonts w:cstheme="minorHAnsi"/>
+                <w:b/>
+              </w:rPr>
+              <w:t xml:space="preserve">{ </w:t>
+            </w:r>
+            <w:proofErr w:type="spellStart"/>
+            <w:r>
+              <w:rPr>
+                <w:rFonts w:cstheme="minorHAnsi"/>
+                <w:b/>
+              </w:rPr>
+              <w:t>ss.</w:t>
+            </w:r>
+            <w:r>
+              <w:rPr>
+                <w:b/>
+              </w:rPr>
+              <w:t>SharedSpaceRoomID</w:t>
+            </w:r>
+            <w:proofErr w:type="spellEnd"/>
+            <w:proofErr w:type="gramEnd"/>
+            <w:r>
+              <w:rPr>
+                <w:rFonts w:cstheme="minorHAnsi"/>
+                <w:b/>
+              </w:rPr>
+              <w:t xml:space="preserve"> + “ “ + </w:t>
+            </w:r>
+            <w:proofErr w:type="spellStart"/>
+            <w:r>
+              <w:rPr>
+                <w:b/>
+              </w:rPr>
+              <w:t>ss.SharedSpaceBuilding.lab</w:t>
+            </w:r>
+            <w:r>
+              <w:rPr>
+                <w:b/>
+              </w:rPr>
+              <w:t>el</w:t>
+            </w:r>
+            <w:proofErr w:type="spellEnd"/>
+            <w:r>
+              <w:rPr>
+                <w:b/>
+              </w:rPr>
+              <w:t xml:space="preserve"> </w:t>
+            </w:r>
+            <w:r>
+              <w:rPr>
+                <w:b/>
+              </w:rPr>
+              <w:t>}}</w:t>
             </w:r>
           </w:p>
         </w:tc>
@@ -2175,7 +2267,7 @@
               <w:rPr>
                 <w:b/>
               </w:rPr>
-              <w:t>Building</w:t>
+              <w:t>Area Monitor</w:t>
             </w:r>
           </w:p>
         </w:tc>
@@ -2190,42 +2282,56 @@
               </w:rPr>
             </w:pPr>
             <w:r>
+              <w:rPr>
+                <w:rFonts w:cstheme="minorHAnsi"/>
+              </w:rPr>
               <w:t>{</w:t>
             </w:r>
             <w:proofErr w:type="gramStart"/>
             <w:r>
+              <w:rPr>
+                <w:rFonts w:cstheme="minorHAnsi"/>
+              </w:rPr>
               <w:t xml:space="preserve">{ </w:t>
             </w:r>
             <w:proofErr w:type="spellStart"/>
             <w:r>
+              <w:rPr>
+                <w:rFonts w:cstheme="minorHAnsi"/>
+              </w:rPr>
               <w:t>s</w:t>
             </w:r>
             <w:r>
-              <w:t>s.</w:t>
-            </w:r>
-            <w:r>
-              <w:t>Shared</w:t>
-            </w:r>
-            <w:r>
-              <w:t>SpaceBuilding</w:t>
-            </w:r>
-            <w:r>
+              <w:rPr>
+                <w:rFonts w:cstheme="minorHAnsi"/>
+              </w:rPr>
+              <w:t>s</w:t>
+            </w:r>
+            <w:r>
+              <w:rPr>
+                <w:rFonts w:cstheme="minorHAnsi"/>
+              </w:rPr>
+              <w:t>.</w:t>
+            </w:r>
+            <w:r>
+              <w:rPr>
+                <w:rFonts w:cstheme="minorHAnsi"/>
+              </w:rPr>
+              <w:t>SharedSpaceAMComputingID</w:t>
+            </w:r>
+            <w:r>
+              <w:rPr>
+                <w:rFonts w:cstheme="minorHAnsi"/>
+              </w:rPr>
               <w:t>.label</w:t>
             </w:r>
             <w:proofErr w:type="spellEnd"/>
             <w:proofErr w:type="gramEnd"/>
             <w:r>
               <w:rPr>
-                <w:rFonts w:ascii="Monaco" w:eastAsia="Times New Roman" w:hAnsi="Monaco"/>
-                <w:color w:val="E74C3C"/>
-                <w:sz w:val="18"/>
-                <w:szCs w:val="18"/>
-                <w:shd w:val="clear" w:color="auto" w:fill="FFFFFF"/>
-              </w:rPr>
-              <w:t> </w:t>
-            </w:r>
-            <w:r>
-              <w:t>}}</w:t>
+                <w:rFonts w:cstheme="minorHAnsi"/>
+              </w:rPr>
+              <w:t xml:space="preserve"> }}</w:t>
             </w:r>
           </w:p>
         </w:tc>
@@ -2245,7 +2351,7 @@
               <w:rPr>
                 <w:b/>
               </w:rPr>
-              <w:t>Room</w:t>
+              <w:t>Square Footage</w:t>
             </w:r>
           </w:p>
         </w:tc>
@@ -2283,13 +2389,16 @@
               <w:rPr>
                 <w:rFonts w:cstheme="minorHAnsi"/>
               </w:rPr>
-              <w:t>s.</w:t>
-            </w:r>
-            <w:r>
-              <w:t>Shared</w:t>
-            </w:r>
-            <w:r>
-              <w:t>SpaceRoomID</w:t>
+              <w:t>s</w:t>
+            </w:r>
+            <w:r>
+              <w:rPr>
+                <w:rFonts w:cstheme="minorHAnsi"/>
+              </w:rPr>
+              <w:t>.</w:t>
+            </w:r>
+            <w:r>
+              <w:t>SharedSpaceSqFt</w:t>
             </w:r>
             <w:proofErr w:type="spellEnd"/>
             <w:proofErr w:type="gramEnd"/>
@@ -2323,7 +2432,7 @@
               <w:rPr>
                 <w:b/>
               </w:rPr>
-              <w:t>Area Monitor</w:t>
+              <w:t>Percent Usable</w:t>
             </w:r>
           </w:p>
         </w:tc>
@@ -2352,41 +2461,20 @@
             </w:r>
             <w:proofErr w:type="spellStart"/>
             <w:r>
-              <w:rPr>
-                <w:rFonts w:cstheme="minorHAnsi"/>
-              </w:rPr>
               <w:t>s</w:t>
             </w:r>
             <w:r>
-              <w:rPr>
-                <w:rFonts w:cstheme="minorHAnsi"/>
-              </w:rPr>
               <w:t>s</w:t>
             </w:r>
             <w:r>
-              <w:rPr>
-                <w:rFonts w:cstheme="minorHAnsi"/>
-              </w:rPr>
               <w:t>.</w:t>
             </w:r>
             <w:r>
-              <w:rPr>
-                <w:rFonts w:cstheme="minorHAnsi"/>
-              </w:rPr>
-              <w:t>SharedSpaceAMComputingID</w:t>
-            </w:r>
-            <w:r>
-              <w:rPr>
-                <w:rFonts w:cstheme="minorHAnsi"/>
-              </w:rPr>
-              <w:t>.label</w:t>
+              <w:t>SharedSpacePercentUsable</w:t>
             </w:r>
             <w:proofErr w:type="spellEnd"/>
             <w:proofErr w:type="gramEnd"/>
             <w:r>
-              <w:rPr>
-                <w:rFonts w:cstheme="minorHAnsi"/>
-              </w:rPr>
               <w:t xml:space="preserve"> }}</w:t>
             </w:r>
           </w:p>
@@ -2407,7 +2495,7 @@
               <w:rPr>
                 <w:b/>
               </w:rPr>
-              <w:t>Square Footage</w:t>
+              <w:t>Max Personnel</w:t>
             </w:r>
           </w:p>
         </w:tc>
@@ -2454,7 +2542,7 @@
               <w:t>.</w:t>
             </w:r>
             <w:r>
-              <w:t>SharedSpaceSqFt</w:t>
+              <w:t>SharedSpaceMaxPersonnel</w:t>
             </w:r>
             <w:proofErr w:type="spellEnd"/>
             <w:proofErr w:type="gramEnd"/>
@@ -2488,7 +2576,7 @@
               <w:rPr>
                 <w:b/>
               </w:rPr>
-              <w:t>Percent Usable</w:t>
+              <w:t>Social Distancing</w:t>
             </w:r>
           </w:p>
         </w:tc>
@@ -2513,25 +2601,92 @@
               <w:rPr>
                 <w:rFonts w:cstheme="minorHAnsi"/>
               </w:rPr>
-              <w:t xml:space="preserve">{ </w:t>
-            </w:r>
-            <w:proofErr w:type="spellStart"/>
-            <w:r>
-              <w:t>s</w:t>
-            </w:r>
-            <w:r>
-              <w:t>s</w:t>
-            </w:r>
-            <w:r>
-              <w:t>.</w:t>
-            </w:r>
-            <w:r>
-              <w:t>SharedSpacePercentUsable</w:t>
-            </w:r>
-            <w:proofErr w:type="spellEnd"/>
+              <w:t>{ (</w:t>
+            </w:r>
             <w:proofErr w:type="gramEnd"/>
             <w:r>
-              <w:t xml:space="preserve"> }}</w:t>
+              <w:rPr>
+                <w:rFonts w:cstheme="minorHAnsi"/>
+              </w:rPr>
+              <w:t>(s</w:t>
+            </w:r>
+            <w:r>
+              <w:rPr>
+                <w:rFonts w:cstheme="minorHAnsi"/>
+              </w:rPr>
+              <w:t>s.</w:t>
+            </w:r>
+            <w:r>
+              <w:t xml:space="preserve"> </w:t>
+            </w:r>
+            <w:proofErr w:type="spellStart"/>
+            <w:r>
+              <w:t>SharedSpace</w:t>
+            </w:r>
+            <w:r>
+              <w:rPr>
+                <w:rFonts w:cstheme="minorHAnsi"/>
+              </w:rPr>
+              <w:t>SqFt</w:t>
+            </w:r>
+            <w:proofErr w:type="spellEnd"/>
+            <w:r>
+              <w:rPr>
+                <w:rFonts w:cstheme="minorHAnsi"/>
+              </w:rPr>
+              <w:t>*(s</w:t>
+            </w:r>
+            <w:r>
+              <w:rPr>
+                <w:rFonts w:cstheme="minorHAnsi"/>
+              </w:rPr>
+              <w:t>s.</w:t>
+            </w:r>
+            <w:r>
+              <w:t xml:space="preserve"> </w:t>
+            </w:r>
+            <w:proofErr w:type="spellStart"/>
+            <w:r>
+              <w:t>SharedSpace</w:t>
+            </w:r>
+            <w:r>
+              <w:rPr>
+                <w:rFonts w:cstheme="minorHAnsi"/>
+              </w:rPr>
+              <w:t>PercentUsable</w:t>
+            </w:r>
+            <w:proofErr w:type="spellEnd"/>
+            <w:r>
+              <w:rPr>
+                <w:rFonts w:cstheme="minorHAnsi"/>
+              </w:rPr>
+              <w:t>/100))//s</w:t>
+            </w:r>
+            <w:r>
+              <w:rPr>
+                <w:rFonts w:cstheme="minorHAnsi"/>
+              </w:rPr>
+              <w:t>s.</w:t>
+            </w:r>
+            <w:r>
+              <w:t xml:space="preserve"> </w:t>
+            </w:r>
+            <w:proofErr w:type="spellStart"/>
+            <w:r>
+              <w:t>SharedSpace</w:t>
+            </w:r>
+            <w:r>
+              <w:rPr>
+                <w:rFonts w:cstheme="minorHAnsi"/>
+              </w:rPr>
+              <w:t>MaxPersonnel</w:t>
+            </w:r>
+            <w:proofErr w:type="spellEnd"/>
+            <w:r>
+              <w:rPr>
+                <w:rFonts w:cstheme="minorHAnsi"/>
+              </w:rPr>
+              <w:t>) }} sq. ft. per person</w:t>
             </w:r>
           </w:p>
         </w:tc>
@@ -2551,7 +2706,13 @@
               <w:rPr>
                 <w:b/>
               </w:rPr>
-              <w:t>Max Personnel</w:t>
+              <w:t>Additional PI</w:t>
+            </w:r>
+            <w:r>
+              <w:rPr>
+                <w:b/>
+              </w:rPr>
+              <w:t>(s)</w:t>
             </w:r>
           </w:p>
         </w:tc>
@@ -2598,7 +2759,7 @@
               <w:t>.</w:t>
             </w:r>
             <w:r>
-              <w:t>SharedSpaceMaxPersonnel</w:t>
+              <w:t>SharedSpacePI</w:t>
             </w:r>
             <w:proofErr w:type="spellEnd"/>
             <w:proofErr w:type="gramEnd"/>
@@ -2606,13 +2767,7 @@
               <w:rPr>
                 <w:rFonts w:cstheme="minorHAnsi"/>
               </w:rPr>
-              <w:t xml:space="preserve"> </w:t>
-            </w:r>
-            <w:r>
-              <w:rPr>
-                <w:rFonts w:cstheme="minorHAnsi"/>
-              </w:rPr>
-              <w:t>}}</w:t>
+              <w:t xml:space="preserve"> }}</w:t>
             </w:r>
           </w:p>
         </w:tc>
@@ -2620,129 +2775,58 @@
       <w:tr>
         <w:tc>
           <w:tcPr>
-            <w:tcW w:w="2088" w:type="dxa"/>
+            <w:tcW w:w="9576" w:type="dxa"/>
+            <w:gridSpan w:val="2"/>
           </w:tcPr>
           <w:p>
             <w:pPr>
-              <w:rPr>
-                <w:b/>
+              <w:jc w:val="center"/>
+              <w:rPr>
+                <w:rFonts w:cstheme="minorHAnsi"/>
+                <w:color w:val="FF0000"/>
+                <w:sz w:val="16"/>
+                <w:szCs w:val="16"/>
               </w:rPr>
             </w:pPr>
             <w:r>
               <w:rPr>
-                <w:b/>
-              </w:rPr>
-              <w:t>Social Distancing</w:t>
-            </w:r>
-          </w:p>
-        </w:tc>
-        <w:tc>
-          <w:tcPr>
-            <w:tcW w:w="7488" w:type="dxa"/>
-          </w:tcPr>
-          <w:p>
-            <w:pPr>
-              <w:rPr>
-                <w:rFonts w:cstheme="minorHAnsi"/>
-              </w:rPr>
-            </w:pPr>
-            <w:r>
-              <w:rPr>
-                <w:rFonts w:cstheme="minorHAnsi"/>
-              </w:rPr>
-              <w:t>{</w:t>
-            </w:r>
+                <w:rFonts w:cstheme="minorHAnsi"/>
+                <w:color w:val="FF0000"/>
+                <w:sz w:val="16"/>
+                <w:szCs w:val="16"/>
+              </w:rPr>
+              <w:t>{%</w:t>
+            </w:r>
+            <w:proofErr w:type="spellStart"/>
             <w:proofErr w:type="gramStart"/>
             <w:r>
               <w:rPr>
                 <w:rFonts w:cstheme="minorHAnsi"/>
-              </w:rPr>
-              <w:t>{ (</w:t>
-            </w:r>
+                <w:color w:val="FF0000"/>
+                <w:sz w:val="16"/>
+                <w:szCs w:val="16"/>
+              </w:rPr>
+              <w:t>tr</w:t>
+            </w:r>
+            <w:proofErr w:type="spellEnd"/>
             <w:proofErr w:type="gramEnd"/>
             <w:r>
               <w:rPr>
                 <w:rFonts w:cstheme="minorHAnsi"/>
-              </w:rPr>
-              <w:t>(s</w:t>
-            </w:r>
-            <w:r>
-              <w:rPr>
-                <w:rFonts w:cstheme="minorHAnsi"/>
-              </w:rPr>
-              <w:t>s.</w:t>
-            </w:r>
-            <w:r>
-              <w:t xml:space="preserve"> </w:t>
-            </w:r>
-            <w:proofErr w:type="spellStart"/>
-            <w:r>
-              <w:t>SharedSpace</w:t>
-            </w:r>
-            <w:r>
-              <w:rPr>
-                <w:rFonts w:cstheme="minorHAnsi"/>
-              </w:rPr>
-              <w:t>SqFt</w:t>
-            </w:r>
-            <w:proofErr w:type="spellEnd"/>
-            <w:r>
-              <w:rPr>
-                <w:rFonts w:cstheme="minorHAnsi"/>
-              </w:rPr>
-              <w:t>*(s</w:t>
-            </w:r>
-            <w:r>
-              <w:rPr>
-                <w:rFonts w:cstheme="minorHAnsi"/>
-              </w:rPr>
-              <w:t>s.</w:t>
-            </w:r>
-            <w:r>
-              <w:t xml:space="preserve"> </w:t>
-            </w:r>
-            <w:proofErr w:type="spellStart"/>
-            <w:r>
-              <w:t>SharedSpace</w:t>
-            </w:r>
-            <w:r>
-              <w:rPr>
-                <w:rFonts w:cstheme="minorHAnsi"/>
-              </w:rPr>
-              <w:t>PercentUsable</w:t>
-            </w:r>
-            <w:proofErr w:type="spellEnd"/>
-            <w:r>
-              <w:rPr>
-                <w:rFonts w:cstheme="minorHAnsi"/>
-              </w:rPr>
-              <w:t>/100))//s</w:t>
-            </w:r>
-            <w:r>
-              <w:rPr>
-                <w:rFonts w:cstheme="minorHAnsi"/>
-              </w:rPr>
-              <w:t>s.</w:t>
-            </w:r>
-            <w:r>
-              <w:t xml:space="preserve"> </w:t>
-            </w:r>
-            <w:proofErr w:type="spellStart"/>
-            <w:r>
-              <w:t>SharedSpace</w:t>
-            </w:r>
-            <w:r>
-              <w:rPr>
-                <w:rFonts w:cstheme="minorHAnsi"/>
-              </w:rPr>
-              <w:t>MaxPersonnel</w:t>
-            </w:r>
-            <w:proofErr w:type="spellEnd"/>
-            <w:r>
-              <w:rPr>
-                <w:rFonts w:cstheme="minorHAnsi"/>
-              </w:rPr>
-              <w:t>) }} sq. ft. per person</w:t>
+                <w:color w:val="FF0000"/>
+                <w:sz w:val="16"/>
+                <w:szCs w:val="16"/>
+              </w:rPr>
+              <w:t xml:space="preserve"> else</w:t>
+            </w:r>
+            <w:r>
+              <w:rPr>
+                <w:rFonts w:cstheme="minorHAnsi"/>
+                <w:color w:val="FF0000"/>
+                <w:sz w:val="16"/>
+                <w:szCs w:val="16"/>
+              </w:rPr>
+              <w:t xml:space="preserve"> %}</w:t>
             </w:r>
           </w:p>
         </w:tc>
@@ -2750,80 +2834,38 @@
       <w:tr>
         <w:tc>
           <w:tcPr>
-            <w:tcW w:w="2088" w:type="dxa"/>
+            <w:tcW w:w="9576" w:type="dxa"/>
+            <w:gridSpan w:val="2"/>
           </w:tcPr>
           <w:p>
             <w:pPr>
-              <w:rPr>
-                <w:b/>
+              <w:tabs>
+                <w:tab w:val="left" w:pos="3300"/>
+              </w:tabs>
+              <w:rPr>
+                <w:rFonts w:cstheme="minorHAnsi"/>
+                <w:color w:val="FF0000"/>
+                <w:sz w:val="16"/>
+                <w:szCs w:val="16"/>
               </w:rPr>
             </w:pPr>
             <w:r>
               <w:rPr>
-                <w:b/>
-              </w:rPr>
-              <w:t>Additional PI</w:t>
-            </w:r>
-            <w:r>
-              <w:rPr>
-                <w:b/>
-              </w:rPr>
-              <w:t>(s)</w:t>
-            </w:r>
-          </w:p>
-        </w:tc>
-        <w:tc>
-          <w:tcPr>
-            <w:tcW w:w="7488" w:type="dxa"/>
-          </w:tcPr>
-          <w:p>
-            <w:pPr>
-              <w:rPr>
-                <w:rFonts w:cstheme="minorHAnsi"/>
-              </w:rPr>
-            </w:pPr>
-            <w:r>
-              <w:rPr>
-                <w:rFonts w:cstheme="minorHAnsi"/>
-              </w:rPr>
-              <w:t>{</w:t>
-            </w:r>
-            <w:proofErr w:type="gramStart"/>
-            <w:r>
-              <w:rPr>
-                <w:rFonts w:cstheme="minorHAnsi"/>
-              </w:rPr>
-              <w:t xml:space="preserve">{ </w:t>
-            </w:r>
-            <w:proofErr w:type="spellStart"/>
-            <w:r>
-              <w:rPr>
-                <w:rFonts w:cstheme="minorHAnsi"/>
-              </w:rPr>
-              <w:t>s</w:t>
-            </w:r>
-            <w:r>
-              <w:rPr>
-                <w:rFonts w:cstheme="minorHAnsi"/>
-              </w:rPr>
-              <w:t>s</w:t>
-            </w:r>
-            <w:r>
-              <w:rPr>
-                <w:rFonts w:cstheme="minorHAnsi"/>
-              </w:rPr>
-              <w:t>.</w:t>
-            </w:r>
-            <w:r>
-              <w:t>SharedSpacePI</w:t>
-            </w:r>
-            <w:proofErr w:type="spellEnd"/>
-            <w:proofErr w:type="gramEnd"/>
-            <w:r>
-              <w:rPr>
-                <w:rFonts w:cstheme="minorHAnsi"/>
-              </w:rPr>
-              <w:t xml:space="preserve"> }}</w:t>
+                <w:rFonts w:cstheme="minorHAnsi"/>
+              </w:rPr>
+              <w:t>No</w:t>
+            </w:r>
+            <w:r>
+              <w:rPr>
+                <w:rFonts w:cstheme="minorHAnsi"/>
+              </w:rPr>
+              <w:t xml:space="preserve"> shared space managed by this PI</w:t>
+            </w:r>
+            <w:r>
+              <w:rPr>
+                <w:rFonts w:cstheme="minorHAnsi"/>
+              </w:rPr>
+              <w:tab/>
             </w:r>
           </w:p>
         </w:tc>
@@ -2844,8 +2886,6 @@
                 <w:szCs w:val="16"/>
               </w:rPr>
             </w:pPr>
-            <w:bookmarkStart w:id="0" w:name="_GoBack"/>
-            <w:bookmarkEnd w:id="0"/>
             <w:r>
               <w:rPr>
                 <w:rFonts w:cstheme="minorHAnsi"/>
@@ -2856,6 +2896,7 @@
               <w:t>{%</w:t>
             </w:r>
             <w:proofErr w:type="spellStart"/>
+            <w:proofErr w:type="gramStart"/>
             <w:r>
               <w:rPr>
                 <w:rFonts w:cstheme="minorHAnsi"/>
@@ -2866,6 +2907,7 @@
               <w:t>tr</w:t>
             </w:r>
             <w:proofErr w:type="spellEnd"/>
+            <w:proofErr w:type="gramEnd"/>
             <w:r>
               <w:rPr>
                 <w:rFonts w:cstheme="minorHAnsi"/>
@@ -2895,203 +2937,6 @@
               </w:rPr>
               <w:t xml:space="preserve"> %}</w:t>
             </w:r>
-          </w:p>
-        </w:tc>
-      </w:tr>
-    </w:tbl>
-    <w:p>
-      <w:pPr>
-        <w:pStyle w:val="Heading2"/>
-      </w:pPr>
-      <w:r>
-        <w:t>Layout Documents</w:t>
-      </w:r>
-    </w:p>
-    <w:tbl>
-      <w:tblPr>
-        <w:tblStyle w:val="TableGrid"/>
-        <w:tblW w:w="0" w:type="auto"/>
-        <w:tblLook w:val="04A0" w:firstRow="1" w:lastRow="0" w:firstColumn="1" w:lastColumn="0" w:noHBand="0" w:noVBand="1"/>
-      </w:tblPr>
-      <w:tblGrid>
-        <w:gridCol w:w="2088"/>
-        <w:gridCol w:w="7262"/>
-      </w:tblGrid>
-      <w:tr>
-        <w:tc>
-          <w:tcPr>
-            <w:tcW w:w="9350" w:type="dxa"/>
-            <w:gridSpan w:val="2"/>
-            <w:shd w:val="clear" w:color="auto" w:fill="F4B083" w:themeFill="accent2" w:themeFillTint="99"/>
-          </w:tcPr>
-          <w:p>
-            <w:pPr>
-              <w:rPr>
-                <w:rFonts w:cstheme="minorHAnsi"/>
-                <w:b/>
-              </w:rPr>
-            </w:pPr>
-            <w:r>
-              <w:rPr>
-                <w:rFonts w:cstheme="minorHAnsi"/>
-                <w:b/>
-              </w:rPr>
-              <w:t xml:space="preserve">Layout Plans </w:t>
-            </w:r>
-          </w:p>
-        </w:tc>
-      </w:tr>
-      <w:tr>
-        <w:tc>
-          <w:tcPr>
-            <w:tcW w:w="2088" w:type="dxa"/>
-          </w:tcPr>
-          <w:p>
-            <w:pPr>
-              <w:tabs>
-                <w:tab w:val="right" w:pos="2641"/>
-              </w:tabs>
-              <w:rPr>
-                <w:b/>
-              </w:rPr>
-            </w:pPr>
-            <w:r>
-              <w:rPr>
-                <w:b/>
-              </w:rPr>
-              <w:t xml:space="preserve">Upload </w:t>
-            </w:r>
-            <w:r>
-              <w:rPr>
-                <w:b/>
-              </w:rPr>
-              <w:t>Date:</w:t>
-            </w:r>
-            <w:r>
-              <w:rPr>
-                <w:b/>
-              </w:rPr>
-              <w:tab/>
-            </w:r>
-          </w:p>
-        </w:tc>
-        <w:tc>
-          <w:tcPr>
-            <w:tcW w:w="7262" w:type="dxa"/>
-          </w:tcPr>
-          <w:p>
-            <w:pPr>
-              <w:rPr>
-                <w:rFonts w:cstheme="minorHAnsi"/>
-              </w:rPr>
-            </w:pPr>
-          </w:p>
-        </w:tc>
-      </w:tr>
-      <w:tr>
-        <w:tc>
-          <w:tcPr>
-            <w:tcW w:w="2088" w:type="dxa"/>
-          </w:tcPr>
-          <w:p>
-            <w:pPr>
-              <w:tabs>
-                <w:tab w:val="left" w:pos="1149"/>
-              </w:tabs>
-              <w:rPr>
-                <w:b/>
-              </w:rPr>
-            </w:pPr>
-            <w:r>
-              <w:rPr>
-                <w:b/>
-              </w:rPr>
-              <w:t>Name:</w:t>
-            </w:r>
-            <w:r>
-              <w:rPr>
-                <w:b/>
-              </w:rPr>
-              <w:tab/>
-            </w:r>
-          </w:p>
-        </w:tc>
-        <w:tc>
-          <w:tcPr>
-            <w:tcW w:w="7262" w:type="dxa"/>
-          </w:tcPr>
-          <w:p>
-            <w:pPr>
-              <w:rPr>
-                <w:rFonts w:cstheme="minorHAnsi"/>
-                <w:b/>
-              </w:rPr>
-            </w:pPr>
-          </w:p>
-        </w:tc>
-      </w:tr>
-      <w:tr>
-        <w:tc>
-          <w:tcPr>
-            <w:tcW w:w="2088" w:type="dxa"/>
-          </w:tcPr>
-          <w:p>
-            <w:pPr>
-              <w:rPr>
-                <w:b/>
-              </w:rPr>
-            </w:pPr>
-            <w:r>
-              <w:rPr>
-                <w:b/>
-              </w:rPr>
-              <w:t>Size:</w:t>
-            </w:r>
-          </w:p>
-        </w:tc>
-        <w:tc>
-          <w:tcPr>
-            <w:tcW w:w="7262" w:type="dxa"/>
-          </w:tcPr>
-          <w:p>
-            <w:pPr>
-              <w:rPr>
-                <w:rFonts w:cstheme="minorHAnsi"/>
-              </w:rPr>
-            </w:pPr>
-          </w:p>
-        </w:tc>
-      </w:tr>
-      <w:tr>
-        <w:tc>
-          <w:tcPr>
-            <w:tcW w:w="2088" w:type="dxa"/>
-          </w:tcPr>
-          <w:p>
-            <w:pPr>
-              <w:rPr>
-                <w:b/>
-              </w:rPr>
-            </w:pPr>
-            <w:r>
-              <w:rPr>
-                <w:b/>
-              </w:rPr>
-              <w:t>Type:</w:t>
-            </w:r>
-          </w:p>
-        </w:tc>
-        <w:tc>
-          <w:tcPr>
-            <w:tcW w:w="7262" w:type="dxa"/>
-          </w:tcPr>
-          <w:p>
-            <w:pPr>
-              <w:rPr>
-                <w:rFonts w:cstheme="minorHAnsi"/>
-                <w:b/>
-              </w:rPr>
-            </w:pPr>
           </w:p>
         </w:tc>
       </w:tr>
@@ -3185,7 +3030,6 @@
               <w:rPr>
                 <w:b/>
               </w:rPr>
-              <w:lastRenderedPageBreak/>
               <w:t>Core Resources</w:t>
             </w:r>
             <w:r>
@@ -3261,35 +3105,44 @@
         <w:t xml:space="preserve"> %}</w:t>
       </w:r>
     </w:p>
-    <w:p>
-      <w:pPr>
-        <w:rPr>
-          <w:sz w:val="20"/>
-          <w:szCs w:val="20"/>
-        </w:rPr>
-      </w:pPr>
-      <w:r>
-        <w:rPr>
-          <w:sz w:val="20"/>
-          <w:szCs w:val="20"/>
-        </w:rPr>
-        <w:t xml:space="preserve">No </w:t>
-      </w:r>
-      <w:r>
-        <w:rPr>
-          <w:sz w:val="20"/>
-          <w:szCs w:val="20"/>
-        </w:rPr>
-        <w:t>Core Resources used</w:t>
-      </w:r>
-      <w:r>
-        <w:rPr>
-          <w:sz w:val="20"/>
-          <w:szCs w:val="20"/>
-        </w:rPr>
-        <w:t>.</w:t>
-      </w:r>
-    </w:p>
+    <w:tbl>
+      <w:tblPr>
+        <w:tblStyle w:val="TableGrid"/>
+        <w:tblW w:w="0" w:type="auto"/>
+        <w:tblLook w:val="04A0" w:firstRow="1" w:lastRow="0" w:firstColumn="1" w:lastColumn="0" w:noHBand="0" w:noVBand="1"/>
+      </w:tblPr>
+      <w:tblGrid>
+        <w:gridCol w:w="9350"/>
+      </w:tblGrid>
+      <w:tr>
+        <w:tc>
+          <w:tcPr>
+            <w:tcW w:w="9350" w:type="dxa"/>
+          </w:tcPr>
+          <w:p>
+            <w:pPr>
+              <w:rPr>
+                <w:rFonts w:cstheme="minorHAnsi"/>
+              </w:rPr>
+            </w:pPr>
+            <w:bookmarkStart w:id="0" w:name="_GoBack" w:colFirst="0" w:colLast="0"/>
+            <w:r>
+              <w:t xml:space="preserve">No </w:t>
+            </w:r>
+            <w:r>
+              <w:t xml:space="preserve">Core Resources </w:t>
+            </w:r>
+            <w:r>
+              <w:rPr>
+                <w:rFonts w:cstheme="minorHAnsi"/>
+              </w:rPr>
+              <w:t>used.</w:t>
+            </w:r>
+          </w:p>
+        </w:tc>
+      </w:tr>
+    </w:tbl>
+    <w:bookmarkEnd w:id="0"/>
     <w:p>
       <w:pPr>
         <w:rPr>
@@ -3465,6 +3318,7 @@
           <w:sz w:val="16"/>
           <w:szCs w:val="16"/>
         </w:rPr>
+        <w:lastRenderedPageBreak/>
         <w:t xml:space="preserve">{% </w:t>
       </w:r>
       <w:proofErr w:type="gramStart"/>
@@ -3486,28 +3340,42 @@
         <w:t xml:space="preserve"> %}</w:t>
       </w:r>
     </w:p>
-    <w:p>
-      <w:pPr>
-        <w:rPr>
-          <w:sz w:val="20"/>
-          <w:szCs w:val="20"/>
-        </w:rPr>
-      </w:pPr>
-      <w:r>
-        <w:rPr>
-          <w:sz w:val="20"/>
-          <w:szCs w:val="20"/>
-        </w:rPr>
-        <w:t xml:space="preserve">No </w:t>
-      </w:r>
-      <w:r>
-        <w:rPr>
-          <w:sz w:val="20"/>
-          <w:szCs w:val="20"/>
-        </w:rPr>
-        <w:t>non-UVA spaces are used.</w:t>
-      </w:r>
-    </w:p>
+    <w:tbl>
+      <w:tblPr>
+        <w:tblStyle w:val="TableGrid"/>
+        <w:tblW w:w="0" w:type="auto"/>
+        <w:tblLook w:val="04A0" w:firstRow="1" w:lastRow="0" w:firstColumn="1" w:lastColumn="0" w:noHBand="0" w:noVBand="1"/>
+      </w:tblPr>
+      <w:tblGrid>
+        <w:gridCol w:w="9350"/>
+      </w:tblGrid>
+      <w:tr>
+        <w:tc>
+          <w:tcPr>
+            <w:tcW w:w="9350" w:type="dxa"/>
+          </w:tcPr>
+          <w:p>
+            <w:pPr>
+              <w:rPr>
+                <w:rFonts w:cstheme="minorHAnsi"/>
+              </w:rPr>
+            </w:pPr>
+            <w:r>
+              <w:t>N</w:t>
+            </w:r>
+            <w:r>
+              <w:t>o n</w:t>
+            </w:r>
+            <w:r>
+              <w:t xml:space="preserve">on-UVA Spaces </w:t>
+            </w:r>
+            <w:r>
+              <w:t>used.</w:t>
+            </w:r>
+          </w:p>
+        </w:tc>
+      </w:tr>
+    </w:tbl>
     <w:p>
       <w:pPr>
         <w:rPr>
@@ -3862,72 +3730,6 @@
               <w:rPr>
                 <w:b/>
               </w:rPr>
-              <w:t>Weekly Schedule</w:t>
-            </w:r>
-          </w:p>
-        </w:tc>
-        <w:tc>
-          <w:tcPr>
-            <w:tcW w:w="7262" w:type="dxa"/>
-          </w:tcPr>
-          <w:p>
-            <w:pPr>
-              <w:rPr>
-                <w:rFonts w:cstheme="minorHAnsi"/>
-              </w:rPr>
-            </w:pPr>
-            <w:r>
-              <w:rPr>
-                <w:rFonts w:cstheme="minorHAnsi"/>
-              </w:rPr>
-              <w:t>{</w:t>
-            </w:r>
-            <w:proofErr w:type="gramStart"/>
-            <w:r>
-              <w:rPr>
-                <w:rFonts w:cstheme="minorHAnsi"/>
-              </w:rPr>
-              <w:t xml:space="preserve">{ </w:t>
-            </w:r>
-            <w:proofErr w:type="spellStart"/>
-            <w:r>
-              <w:rPr>
-                <w:rFonts w:cstheme="minorHAnsi"/>
-              </w:rPr>
-              <w:t>p.</w:t>
-            </w:r>
-            <w:r>
-              <w:rPr>
-                <w:rFonts w:cstheme="minorHAnsi"/>
-              </w:rPr>
-              <w:t>PersonnelWeeklySchedule</w:t>
-            </w:r>
-            <w:proofErr w:type="spellEnd"/>
-            <w:proofErr w:type="gramEnd"/>
-            <w:r>
-              <w:rPr>
-                <w:rFonts w:cstheme="minorHAnsi"/>
-              </w:rPr>
-              <w:t xml:space="preserve"> }}</w:t>
-            </w:r>
-          </w:p>
-        </w:tc>
-      </w:tr>
-      <w:tr>
-        <w:tc>
-          <w:tcPr>
-            <w:tcW w:w="2088" w:type="dxa"/>
-          </w:tcPr>
-          <w:p>
-            <w:pPr>
-              <w:rPr>
-                <w:b/>
-              </w:rPr>
-            </w:pPr>
-            <w:r>
-              <w:rPr>
-                <w:b/>
-              </w:rPr>
               <w:t>Return Justification</w:t>
             </w:r>
           </w:p>
@@ -4347,20 +4149,13 @@
             <w:gridSpan w:val="2"/>
           </w:tcPr>
           <w:p>
-            <w:pPr>
+            <w:r>
               <w:rPr>
                 <w:b/>
                 <w:sz w:val="24"/>
                 <w:szCs w:val="24"/>
               </w:rPr>
-            </w:pPr>
-            <w:r>
-              <w:rPr>
-                <w:b/>
-                <w:sz w:val="24"/>
-                <w:szCs w:val="24"/>
-              </w:rPr>
-              <w:t>Lab Plan</w:t>
+              <w:t>Other Requirements</w:t>
             </w:r>
           </w:p>
         </w:tc>
@@ -4384,13 +4179,7 @@
               <w:rPr>
                 <w:b/>
               </w:rPr>
-              <w:t xml:space="preserve">Upload </w:t>
-            </w:r>
-            <w:r>
-              <w:rPr>
-                <w:b/>
-              </w:rPr>
-              <w:t>Date:</w:t>
+              <w:t>Animal Research</w:t>
             </w:r>
           </w:p>
         </w:tc>
@@ -4398,7 +4187,295 @@
           <w:tcPr>
             <w:tcW w:w="7262" w:type="dxa"/>
           </w:tcPr>
-          <w:p/>
+          <w:p>
+            <w:r>
+              <w:rPr>
+                <w:rFonts w:cstheme="minorHAnsi"/>
+                <w:color w:val="FF0000"/>
+                <w:sz w:val="16"/>
+                <w:szCs w:val="16"/>
+              </w:rPr>
+              <w:t>{%</w:t>
+            </w:r>
+            <w:r>
+              <w:rPr>
+                <w:rFonts w:cstheme="minorHAnsi"/>
+                <w:color w:val="FF0000"/>
+                <w:sz w:val="16"/>
+                <w:szCs w:val="16"/>
+              </w:rPr>
+              <w:t>+</w:t>
+            </w:r>
+            <w:r>
+              <w:rPr>
+                <w:rFonts w:cstheme="minorHAnsi"/>
+                <w:color w:val="FF0000"/>
+                <w:sz w:val="16"/>
+                <w:szCs w:val="16"/>
+              </w:rPr>
+              <w:t xml:space="preserve"> </w:t>
+            </w:r>
+            <w:proofErr w:type="gramStart"/>
+            <w:r>
+              <w:rPr>
+                <w:rFonts w:cstheme="minorHAnsi"/>
+                <w:color w:val="FF0000"/>
+                <w:sz w:val="16"/>
+                <w:szCs w:val="16"/>
+              </w:rPr>
+              <w:t>if</w:t>
+            </w:r>
+            <w:proofErr w:type="gramEnd"/>
+            <w:r>
+              <w:rPr>
+                <w:rFonts w:cstheme="minorHAnsi"/>
+                <w:color w:val="FF0000"/>
+                <w:sz w:val="16"/>
+                <w:szCs w:val="16"/>
+              </w:rPr>
+              <w:t xml:space="preserve"> </w:t>
+            </w:r>
+            <w:proofErr w:type="spellStart"/>
+            <w:r>
+              <w:rPr>
+                <w:rFonts w:cstheme="minorHAnsi"/>
+                <w:color w:val="FF0000"/>
+                <w:sz w:val="16"/>
+                <w:szCs w:val="16"/>
+              </w:rPr>
+              <w:t>is</w:t>
+            </w:r>
+            <w:r>
+              <w:rPr>
+                <w:rFonts w:cstheme="minorHAnsi"/>
+                <w:color w:val="FF0000"/>
+                <w:sz w:val="16"/>
+                <w:szCs w:val="16"/>
+              </w:rPr>
+              <w:t>AnimalResearch</w:t>
+            </w:r>
+            <w:proofErr w:type="spellEnd"/>
+            <w:r>
+              <w:rPr>
+                <w:rFonts w:cstheme="minorHAnsi"/>
+                <w:color w:val="FF0000"/>
+                <w:sz w:val="16"/>
+                <w:szCs w:val="16"/>
+              </w:rPr>
+              <w:t xml:space="preserve"> %}</w:t>
+            </w:r>
+            <w:r>
+              <w:rPr>
+                <w:rFonts w:cstheme="minorHAnsi"/>
+                <w:color w:val="FF0000"/>
+                <w:sz w:val="16"/>
+                <w:szCs w:val="16"/>
+              </w:rPr>
+              <w:t xml:space="preserve">{% </w:t>
+            </w:r>
+            <w:proofErr w:type="gramStart"/>
+            <w:r>
+              <w:rPr>
+                <w:rFonts w:cstheme="minorHAnsi"/>
+                <w:color w:val="FF0000"/>
+                <w:sz w:val="16"/>
+                <w:szCs w:val="16"/>
+              </w:rPr>
+              <w:t>if</w:t>
+            </w:r>
+            <w:proofErr w:type="gramEnd"/>
+            <w:r>
+              <w:rPr>
+                <w:rFonts w:cstheme="minorHAnsi"/>
+                <w:color w:val="FF0000"/>
+                <w:sz w:val="16"/>
+                <w:szCs w:val="16"/>
+              </w:rPr>
+              <w:t xml:space="preserve"> </w:t>
+            </w:r>
+            <w:proofErr w:type="spellStart"/>
+            <w:r>
+              <w:rPr>
+                <w:rFonts w:cstheme="minorHAnsi"/>
+                <w:color w:val="FF0000"/>
+                <w:sz w:val="16"/>
+                <w:szCs w:val="16"/>
+              </w:rPr>
+              <w:t>is</w:t>
+            </w:r>
+            <w:r>
+              <w:rPr>
+                <w:rFonts w:cstheme="minorHAnsi"/>
+                <w:color w:val="FF0000"/>
+                <w:sz w:val="16"/>
+                <w:szCs w:val="16"/>
+              </w:rPr>
+              <w:t>AnimalResearchCoordi</w:t>
+            </w:r>
+            <w:r>
+              <w:rPr>
+                <w:rFonts w:cstheme="minorHAnsi"/>
+                <w:color w:val="FF0000"/>
+                <w:sz w:val="16"/>
+                <w:szCs w:val="16"/>
+              </w:rPr>
+              <w:t>nated</w:t>
+            </w:r>
+            <w:proofErr w:type="spellEnd"/>
+            <w:r>
+              <w:rPr>
+                <w:rFonts w:cstheme="minorHAnsi"/>
+                <w:color w:val="FF0000"/>
+                <w:sz w:val="16"/>
+                <w:szCs w:val="16"/>
+              </w:rPr>
+              <w:t xml:space="preserve"> %}</w:t>
+            </w:r>
+            <w:r>
+              <w:rPr>
+                <w:rFonts w:cstheme="minorHAnsi"/>
+                <w:sz w:val="23"/>
+                <w:szCs w:val="23"/>
+              </w:rPr>
+              <w:t xml:space="preserve"> </w:t>
+            </w:r>
+            <w:r>
+              <w:rPr>
+                <w:rFonts w:cstheme="minorHAnsi"/>
+                <w:sz w:val="23"/>
+                <w:szCs w:val="23"/>
+              </w:rPr>
+              <w:t xml:space="preserve">Adequate coordination with the Vivarium </w:t>
+            </w:r>
+            <w:proofErr w:type="gramStart"/>
+            <w:r>
+              <w:rPr>
+                <w:rFonts w:cstheme="minorHAnsi"/>
+                <w:sz w:val="23"/>
+                <w:szCs w:val="23"/>
+              </w:rPr>
+              <w:t>M</w:t>
+            </w:r>
+            <w:r>
+              <w:rPr>
+                <w:rFonts w:cstheme="minorHAnsi"/>
+                <w:sz w:val="23"/>
+                <w:szCs w:val="23"/>
+              </w:rPr>
+              <w:t>anager</w:t>
+            </w:r>
+            <w:r>
+              <w:rPr>
+                <w:rFonts w:cstheme="minorHAnsi"/>
+                <w:color w:val="FF0000"/>
+                <w:sz w:val="16"/>
+                <w:szCs w:val="16"/>
+              </w:rPr>
+              <w:t>{</w:t>
+            </w:r>
+            <w:proofErr w:type="gramEnd"/>
+            <w:r>
+              <w:rPr>
+                <w:rFonts w:cstheme="minorHAnsi"/>
+                <w:color w:val="FF0000"/>
+                <w:sz w:val="16"/>
+                <w:szCs w:val="16"/>
+              </w:rPr>
+              <w:t>% else %}</w:t>
+            </w:r>
+            <w:r>
+              <w:rPr>
+                <w:rFonts w:cstheme="minorHAnsi"/>
+                <w:sz w:val="23"/>
+                <w:szCs w:val="23"/>
+              </w:rPr>
+              <w:t xml:space="preserve"> Inadequate coordination with the Vivarium M</w:t>
+            </w:r>
+            <w:r>
+              <w:rPr>
+                <w:rFonts w:cstheme="minorHAnsi"/>
+                <w:sz w:val="23"/>
+                <w:szCs w:val="23"/>
+              </w:rPr>
+              <w:t>anager</w:t>
+            </w:r>
+            <w:r>
+              <w:rPr>
+                <w:rFonts w:cstheme="minorHAnsi"/>
+                <w:color w:val="FF0000"/>
+                <w:sz w:val="16"/>
+                <w:szCs w:val="16"/>
+              </w:rPr>
+              <w:t xml:space="preserve"> {% </w:t>
+            </w:r>
+            <w:proofErr w:type="spellStart"/>
+            <w:r>
+              <w:rPr>
+                <w:rFonts w:cstheme="minorHAnsi"/>
+                <w:color w:val="FF0000"/>
+                <w:sz w:val="16"/>
+                <w:szCs w:val="16"/>
+              </w:rPr>
+              <w:t>endif</w:t>
+            </w:r>
+            <w:proofErr w:type="spellEnd"/>
+            <w:r>
+              <w:rPr>
+                <w:rFonts w:cstheme="minorHAnsi"/>
+                <w:color w:val="FF0000"/>
+                <w:sz w:val="16"/>
+                <w:szCs w:val="16"/>
+              </w:rPr>
+              <w:t xml:space="preserve"> %}</w:t>
+            </w:r>
+            <w:r>
+              <w:rPr>
+                <w:rFonts w:cstheme="minorHAnsi"/>
+                <w:color w:val="FF0000"/>
+                <w:sz w:val="16"/>
+                <w:szCs w:val="16"/>
+              </w:rPr>
+              <w:t>{% else %}</w:t>
+            </w:r>
+            <w:r>
+              <w:t xml:space="preserve">No </w:t>
+            </w:r>
+            <w:r>
+              <w:t>Animal Research conducted in lab</w:t>
+            </w:r>
+            <w:r>
+              <w:t>.</w:t>
+            </w:r>
+            <w:r>
+              <w:rPr>
+                <w:rFonts w:cstheme="minorHAnsi"/>
+                <w:color w:val="FF0000"/>
+                <w:sz w:val="16"/>
+                <w:szCs w:val="16"/>
+              </w:rPr>
+              <w:t xml:space="preserve">{% </w:t>
+            </w:r>
+            <w:proofErr w:type="spellStart"/>
+            <w:r>
+              <w:rPr>
+                <w:rFonts w:cstheme="minorHAnsi"/>
+                <w:color w:val="FF0000"/>
+                <w:sz w:val="16"/>
+                <w:szCs w:val="16"/>
+              </w:rPr>
+              <w:t>endif</w:t>
+            </w:r>
+            <w:proofErr w:type="spellEnd"/>
+            <w:r>
+              <w:rPr>
+                <w:rFonts w:cstheme="minorHAnsi"/>
+                <w:color w:val="FF0000"/>
+                <w:sz w:val="16"/>
+                <w:szCs w:val="16"/>
+              </w:rPr>
+              <w:t xml:space="preserve"> %}</w:t>
+            </w:r>
+          </w:p>
         </w:tc>
       </w:tr>
       <w:tr>
@@ -4420,7 +4497,7 @@
               <w:rPr>
                 <w:b/>
               </w:rPr>
-              <w:t>Name:</w:t>
+              <w:t>Human Subjects</w:t>
             </w:r>
           </w:p>
         </w:tc>
@@ -4428,7 +4505,187 @@
           <w:tcPr>
             <w:tcW w:w="7262" w:type="dxa"/>
           </w:tcPr>
-          <w:p/>
+          <w:p>
+            <w:r>
+              <w:rPr>
+                <w:rFonts w:cstheme="minorHAnsi"/>
+                <w:color w:val="FF0000"/>
+                <w:sz w:val="16"/>
+                <w:szCs w:val="16"/>
+              </w:rPr>
+              <w:t>{%</w:t>
+            </w:r>
+            <w:r>
+              <w:rPr>
+                <w:rFonts w:cstheme="minorHAnsi"/>
+                <w:color w:val="FF0000"/>
+                <w:sz w:val="16"/>
+                <w:szCs w:val="16"/>
+              </w:rPr>
+              <w:t>+</w:t>
+            </w:r>
+            <w:r>
+              <w:rPr>
+                <w:rFonts w:cstheme="minorHAnsi"/>
+                <w:color w:val="FF0000"/>
+                <w:sz w:val="16"/>
+                <w:szCs w:val="16"/>
+              </w:rPr>
+              <w:t xml:space="preserve"> </w:t>
+            </w:r>
+            <w:proofErr w:type="gramStart"/>
+            <w:r>
+              <w:rPr>
+                <w:rFonts w:cstheme="minorHAnsi"/>
+                <w:color w:val="FF0000"/>
+                <w:sz w:val="16"/>
+                <w:szCs w:val="16"/>
+              </w:rPr>
+              <w:t>if</w:t>
+            </w:r>
+            <w:proofErr w:type="gramEnd"/>
+            <w:r>
+              <w:rPr>
+                <w:rFonts w:cstheme="minorHAnsi"/>
+                <w:color w:val="FF0000"/>
+                <w:sz w:val="16"/>
+                <w:szCs w:val="16"/>
+              </w:rPr>
+              <w:t xml:space="preserve"> </w:t>
+            </w:r>
+            <w:proofErr w:type="spellStart"/>
+            <w:r>
+              <w:rPr>
+                <w:rFonts w:cstheme="minorHAnsi"/>
+                <w:color w:val="FF0000"/>
+                <w:sz w:val="16"/>
+                <w:szCs w:val="16"/>
+              </w:rPr>
+              <w:t>is</w:t>
+            </w:r>
+            <w:r>
+              <w:rPr>
+                <w:rFonts w:cstheme="minorHAnsi"/>
+                <w:color w:val="FF0000"/>
+                <w:sz w:val="16"/>
+                <w:szCs w:val="16"/>
+              </w:rPr>
+              <w:t>HumanSubjects</w:t>
+            </w:r>
+            <w:proofErr w:type="spellEnd"/>
+            <w:r>
+              <w:rPr>
+                <w:rFonts w:cstheme="minorHAnsi"/>
+                <w:color w:val="FF0000"/>
+                <w:sz w:val="16"/>
+                <w:szCs w:val="16"/>
+              </w:rPr>
+              <w:t xml:space="preserve"> %}</w:t>
+            </w:r>
+            <w:r>
+              <w:rPr>
+                <w:rFonts w:cstheme="minorHAnsi"/>
+              </w:rPr>
+              <w:t>{</w:t>
+            </w:r>
+            <w:proofErr w:type="gramStart"/>
+            <w:r>
+              <w:rPr>
+                <w:rFonts w:cstheme="minorHAnsi"/>
+              </w:rPr>
+              <w:t xml:space="preserve">{ </w:t>
+            </w:r>
+            <w:proofErr w:type="spellStart"/>
+            <w:r>
+              <w:rPr>
+                <w:rFonts w:cstheme="minorHAnsi"/>
+              </w:rPr>
+              <w:t>IRBApprovalRelevantNumbers</w:t>
+            </w:r>
+            <w:proofErr w:type="spellEnd"/>
+            <w:proofErr w:type="gramEnd"/>
+            <w:r>
+              <w:rPr>
+                <w:rFonts w:cstheme="minorHAnsi"/>
+              </w:rPr>
+              <w:t xml:space="preserve"> }}</w:t>
+            </w:r>
+            <w:r>
+              <w:rPr>
+                <w:rFonts w:cstheme="minorHAnsi"/>
+                <w:color w:val="FF0000"/>
+                <w:sz w:val="16"/>
+                <w:szCs w:val="16"/>
+              </w:rPr>
+              <w:t xml:space="preserve">{% </w:t>
+            </w:r>
+            <w:proofErr w:type="gramStart"/>
+            <w:r>
+              <w:rPr>
+                <w:rFonts w:cstheme="minorHAnsi"/>
+                <w:color w:val="FF0000"/>
+                <w:sz w:val="16"/>
+                <w:szCs w:val="16"/>
+              </w:rPr>
+              <w:t>else</w:t>
+            </w:r>
+            <w:proofErr w:type="gramEnd"/>
+            <w:r>
+              <w:rPr>
+                <w:rFonts w:cstheme="minorHAnsi"/>
+                <w:color w:val="FF0000"/>
+                <w:sz w:val="16"/>
+                <w:szCs w:val="16"/>
+              </w:rPr>
+              <w:t xml:space="preserve"> %}</w:t>
+            </w:r>
+            <w:r>
+              <w:t>No human subjects visit the lab</w:t>
+            </w:r>
+            <w:proofErr w:type="gramStart"/>
+            <w:r>
+              <w:t>.</w:t>
+            </w:r>
+            <w:r>
+              <w:rPr>
+                <w:rFonts w:cstheme="minorHAnsi"/>
+                <w:color w:val="FF0000"/>
+                <w:sz w:val="16"/>
+                <w:szCs w:val="16"/>
+              </w:rPr>
+              <w:t>{</w:t>
+            </w:r>
+            <w:proofErr w:type="gramEnd"/>
+            <w:r>
+              <w:rPr>
+                <w:rFonts w:cstheme="minorHAnsi"/>
+                <w:color w:val="FF0000"/>
+                <w:sz w:val="16"/>
+                <w:szCs w:val="16"/>
+              </w:rPr>
+              <w:t xml:space="preserve">% </w:t>
+            </w:r>
+            <w:proofErr w:type="spellStart"/>
+            <w:r>
+              <w:rPr>
+                <w:rFonts w:cstheme="minorHAnsi"/>
+                <w:color w:val="FF0000"/>
+                <w:sz w:val="16"/>
+                <w:szCs w:val="16"/>
+              </w:rPr>
+              <w:t>endif</w:t>
+            </w:r>
+            <w:proofErr w:type="spellEnd"/>
+            <w:r>
+              <w:rPr>
+                <w:rFonts w:cstheme="minorHAnsi"/>
+                <w:color w:val="FF0000"/>
+                <w:sz w:val="16"/>
+                <w:szCs w:val="16"/>
+              </w:rPr>
+              <w:t xml:space="preserve"> %}</w:t>
+            </w:r>
+          </w:p>
         </w:tc>
       </w:tr>
       <w:tr>
@@ -4448,9 +4705,11 @@
             </w:pPr>
             <w:r>
               <w:rPr>
-                <w:b/>
-              </w:rPr>
-              <w:t>Size:</w:t>
+                <w:rFonts w:cstheme="minorHAnsi"/>
+                <w:sz w:val="23"/>
+                <w:szCs w:val="23"/>
+              </w:rPr>
+              <w:t>Materials, supplies, cleaning supplies and PPE</w:t>
             </w:r>
           </w:p>
         </w:tc>
@@ -4458,7 +4717,165 @@
           <w:tcPr>
             <w:tcW w:w="7262" w:type="dxa"/>
           </w:tcPr>
-          <w:p/>
+          <w:p>
+            <w:r>
+              <w:rPr>
+                <w:rFonts w:cstheme="minorHAnsi"/>
+                <w:color w:val="FF0000"/>
+                <w:sz w:val="16"/>
+                <w:szCs w:val="16"/>
+              </w:rPr>
+              <w:t>{%</w:t>
+            </w:r>
+            <w:r>
+              <w:rPr>
+                <w:rFonts w:cstheme="minorHAnsi"/>
+                <w:color w:val="FF0000"/>
+                <w:sz w:val="16"/>
+                <w:szCs w:val="16"/>
+              </w:rPr>
+              <w:t>+</w:t>
+            </w:r>
+            <w:r>
+              <w:rPr>
+                <w:rFonts w:cstheme="minorHAnsi"/>
+                <w:color w:val="FF0000"/>
+                <w:sz w:val="16"/>
+                <w:szCs w:val="16"/>
+              </w:rPr>
+              <w:t xml:space="preserve"> </w:t>
+            </w:r>
+            <w:proofErr w:type="gramStart"/>
+            <w:r>
+              <w:rPr>
+                <w:rFonts w:cstheme="minorHAnsi"/>
+                <w:color w:val="FF0000"/>
+                <w:sz w:val="16"/>
+                <w:szCs w:val="16"/>
+              </w:rPr>
+              <w:t>if</w:t>
+            </w:r>
+            <w:proofErr w:type="gramEnd"/>
+            <w:r>
+              <w:rPr>
+                <w:rFonts w:cstheme="minorHAnsi"/>
+                <w:color w:val="FF0000"/>
+                <w:sz w:val="16"/>
+                <w:szCs w:val="16"/>
+              </w:rPr>
+              <w:t xml:space="preserve"> </w:t>
+            </w:r>
+            <w:proofErr w:type="spellStart"/>
+            <w:r>
+              <w:rPr>
+                <w:rFonts w:cstheme="minorHAnsi"/>
+                <w:color w:val="FF0000"/>
+                <w:sz w:val="16"/>
+                <w:szCs w:val="16"/>
+              </w:rPr>
+              <w:t>is</w:t>
+            </w:r>
+            <w:r>
+              <w:rPr>
+                <w:rFonts w:cstheme="minorHAnsi"/>
+                <w:color w:val="FF0000"/>
+                <w:sz w:val="16"/>
+                <w:szCs w:val="16"/>
+              </w:rPr>
+              <w:t>NeccessarySupplies</w:t>
+            </w:r>
+            <w:proofErr w:type="spellEnd"/>
+            <w:r>
+              <w:rPr>
+                <w:rFonts w:cstheme="minorHAnsi"/>
+                <w:color w:val="FF0000"/>
+                <w:sz w:val="16"/>
+                <w:szCs w:val="16"/>
+              </w:rPr>
+              <w:t xml:space="preserve"> %}</w:t>
+            </w:r>
+            <w:r>
+              <w:t xml:space="preserve">Lab has necessary materials, supplies, cleaning supplies and </w:t>
+            </w:r>
+            <w:proofErr w:type="gramStart"/>
+            <w:r>
+              <w:t>PPE</w:t>
+            </w:r>
+            <w:r>
+              <w:rPr>
+                <w:rFonts w:cstheme="minorHAnsi"/>
+                <w:color w:val="FF0000"/>
+                <w:sz w:val="16"/>
+                <w:szCs w:val="16"/>
+              </w:rPr>
+              <w:t>{</w:t>
+            </w:r>
+            <w:proofErr w:type="gramEnd"/>
+            <w:r>
+              <w:rPr>
+                <w:rFonts w:cstheme="minorHAnsi"/>
+                <w:color w:val="FF0000"/>
+                <w:sz w:val="16"/>
+                <w:szCs w:val="16"/>
+              </w:rPr>
+              <w:t>% else %}</w:t>
+            </w:r>
+            <w:r>
+              <w:rPr>
+                <w:rFonts w:cstheme="minorHAnsi"/>
+              </w:rPr>
+              <w:t>Needed:{</w:t>
+            </w:r>
+            <w:r>
+              <w:rPr>
+                <w:rFonts w:cstheme="minorHAnsi"/>
+              </w:rPr>
+              <w:t xml:space="preserve">{ </w:t>
+            </w:r>
+            <w:proofErr w:type="spellStart"/>
+            <w:r>
+              <w:rPr>
+                <w:rFonts w:cstheme="minorHAnsi"/>
+              </w:rPr>
+              <w:t>SupplyList</w:t>
+            </w:r>
+            <w:proofErr w:type="spellEnd"/>
+            <w:r>
+              <w:rPr>
+                <w:rFonts w:cstheme="minorHAnsi"/>
+              </w:rPr>
+              <w:t xml:space="preserve"> }}</w:t>
+            </w:r>
+            <w:r>
+              <w:rPr>
+                <w:rFonts w:cstheme="minorHAnsi"/>
+                <w:color w:val="FF0000"/>
+                <w:sz w:val="16"/>
+                <w:szCs w:val="16"/>
+              </w:rPr>
+              <w:t xml:space="preserve">{% </w:t>
+            </w:r>
+            <w:proofErr w:type="spellStart"/>
+            <w:r>
+              <w:rPr>
+                <w:rFonts w:cstheme="minorHAnsi"/>
+                <w:color w:val="FF0000"/>
+                <w:sz w:val="16"/>
+                <w:szCs w:val="16"/>
+              </w:rPr>
+              <w:t>endif</w:t>
+            </w:r>
+            <w:proofErr w:type="spellEnd"/>
+            <w:r>
+              <w:rPr>
+                <w:rFonts w:cstheme="minorHAnsi"/>
+                <w:color w:val="FF0000"/>
+                <w:sz w:val="16"/>
+                <w:szCs w:val="16"/>
+              </w:rPr>
+              <w:t xml:space="preserve"> %}</w:t>
+            </w:r>
+          </w:p>
         </w:tc>
       </w:tr>
       <w:tr>
@@ -4473,758 +4890,26 @@
                 <w:tab w:val="left" w:pos="1130"/>
               </w:tabs>
               <w:rPr>
-                <w:b/>
-              </w:rPr>
-            </w:pPr>
-            <w:r>
-              <w:rPr>
-                <w:b/>
-              </w:rPr>
-              <w:t>Type:</w:t>
-            </w:r>
-          </w:p>
-        </w:tc>
-        <w:tc>
-          <w:tcPr>
-            <w:tcW w:w="7262" w:type="dxa"/>
-          </w:tcPr>
-          <w:p/>
-        </w:tc>
-      </w:tr>
-      <w:tr>
-        <w:tc>
-          <w:tcPr>
-            <w:tcW w:w="9350" w:type="dxa"/>
-            <w:gridSpan w:val="2"/>
-          </w:tcPr>
-          <w:p>
-            <w:r>
-              <w:rPr>
-                <w:b/>
-                <w:i/>
-                <w:sz w:val="24"/>
-                <w:szCs w:val="24"/>
-              </w:rPr>
-              <w:t>Other Requirements</w:t>
-            </w:r>
-          </w:p>
-        </w:tc>
-      </w:tr>
-      <w:tr>
-        <w:tc>
-          <w:tcPr>
-            <w:tcW w:w="2088" w:type="dxa"/>
-          </w:tcPr>
-          <w:p>
-            <w:pPr>
-              <w:tabs>
-                <w:tab w:val="left" w:pos="720"/>
-                <w:tab w:val="left" w:pos="1130"/>
-              </w:tabs>
-              <w:rPr>
-                <w:b/>
-              </w:rPr>
-            </w:pPr>
-            <w:r>
-              <w:rPr>
-                <w:b/>
-              </w:rPr>
-              <w:t>Animal Research</w:t>
-            </w:r>
-          </w:p>
-        </w:tc>
-        <w:tc>
-          <w:tcPr>
-            <w:tcW w:w="7262" w:type="dxa"/>
-          </w:tcPr>
-          <w:p>
-            <w:r>
-              <w:rPr>
-                <w:rFonts w:cstheme="minorHAnsi"/>
-                <w:color w:val="FF0000"/>
-                <w:sz w:val="16"/>
-                <w:szCs w:val="16"/>
-              </w:rPr>
-              <w:t>{%</w:t>
-            </w:r>
-            <w:r>
-              <w:rPr>
-                <w:rFonts w:cstheme="minorHAnsi"/>
-                <w:color w:val="FF0000"/>
-                <w:sz w:val="16"/>
-                <w:szCs w:val="16"/>
-              </w:rPr>
-              <w:t>+</w:t>
-            </w:r>
-            <w:r>
-              <w:rPr>
-                <w:rFonts w:cstheme="minorHAnsi"/>
-                <w:color w:val="FF0000"/>
-                <w:sz w:val="16"/>
-                <w:szCs w:val="16"/>
-              </w:rPr>
-              <w:t xml:space="preserve"> </w:t>
-            </w:r>
-            <w:proofErr w:type="gramStart"/>
-            <w:r>
-              <w:rPr>
-                <w:rFonts w:cstheme="minorHAnsi"/>
-                <w:color w:val="FF0000"/>
-                <w:sz w:val="16"/>
-                <w:szCs w:val="16"/>
-              </w:rPr>
-              <w:t>if</w:t>
-            </w:r>
-            <w:proofErr w:type="gramEnd"/>
-            <w:r>
-              <w:rPr>
-                <w:rFonts w:cstheme="minorHAnsi"/>
-                <w:color w:val="FF0000"/>
-                <w:sz w:val="16"/>
-                <w:szCs w:val="16"/>
-              </w:rPr>
-              <w:t xml:space="preserve"> </w:t>
-            </w:r>
-            <w:proofErr w:type="spellStart"/>
-            <w:r>
-              <w:rPr>
-                <w:rFonts w:cstheme="minorHAnsi"/>
-                <w:color w:val="FF0000"/>
-                <w:sz w:val="16"/>
-                <w:szCs w:val="16"/>
-              </w:rPr>
-              <w:t>is</w:t>
-            </w:r>
-            <w:r>
-              <w:rPr>
-                <w:rFonts w:cstheme="minorHAnsi"/>
-                <w:color w:val="FF0000"/>
-                <w:sz w:val="16"/>
-                <w:szCs w:val="16"/>
-              </w:rPr>
-              <w:t>AnimalResearch</w:t>
-            </w:r>
-            <w:proofErr w:type="spellEnd"/>
-            <w:r>
-              <w:rPr>
-                <w:rFonts w:cstheme="minorHAnsi"/>
-                <w:color w:val="FF0000"/>
-                <w:sz w:val="16"/>
-                <w:szCs w:val="16"/>
-              </w:rPr>
-              <w:t xml:space="preserve"> %}</w:t>
-            </w:r>
-            <w:r>
-              <w:rPr>
-                <w:rFonts w:cstheme="minorHAnsi"/>
-                <w:color w:val="FF0000"/>
-                <w:sz w:val="16"/>
-                <w:szCs w:val="16"/>
-              </w:rPr>
-              <w:t xml:space="preserve">{% </w:t>
-            </w:r>
-            <w:proofErr w:type="gramStart"/>
-            <w:r>
-              <w:rPr>
-                <w:rFonts w:cstheme="minorHAnsi"/>
-                <w:color w:val="FF0000"/>
-                <w:sz w:val="16"/>
-                <w:szCs w:val="16"/>
-              </w:rPr>
-              <w:t>if</w:t>
-            </w:r>
-            <w:proofErr w:type="gramEnd"/>
-            <w:r>
-              <w:rPr>
-                <w:rFonts w:cstheme="minorHAnsi"/>
-                <w:color w:val="FF0000"/>
-                <w:sz w:val="16"/>
-                <w:szCs w:val="16"/>
-              </w:rPr>
-              <w:t xml:space="preserve"> </w:t>
-            </w:r>
-            <w:proofErr w:type="spellStart"/>
-            <w:r>
-              <w:rPr>
-                <w:rFonts w:cstheme="minorHAnsi"/>
-                <w:color w:val="FF0000"/>
-                <w:sz w:val="16"/>
-                <w:szCs w:val="16"/>
-              </w:rPr>
-              <w:t>is</w:t>
-            </w:r>
-            <w:r>
-              <w:rPr>
-                <w:rFonts w:cstheme="minorHAnsi"/>
-                <w:color w:val="FF0000"/>
-                <w:sz w:val="16"/>
-                <w:szCs w:val="16"/>
-              </w:rPr>
-              <w:t>AnimalResearchCoordi</w:t>
-            </w:r>
-            <w:r>
-              <w:rPr>
-                <w:rFonts w:cstheme="minorHAnsi"/>
-                <w:color w:val="FF0000"/>
-                <w:sz w:val="16"/>
-                <w:szCs w:val="16"/>
-              </w:rPr>
-              <w:t>nated</w:t>
-            </w:r>
-            <w:proofErr w:type="spellEnd"/>
-            <w:r>
-              <w:rPr>
-                <w:rFonts w:cstheme="minorHAnsi"/>
-                <w:color w:val="FF0000"/>
-                <w:sz w:val="16"/>
-                <w:szCs w:val="16"/>
-              </w:rPr>
-              <w:t xml:space="preserve"> %}</w:t>
-            </w:r>
-            <w:r>
-              <w:rPr>
                 <w:rFonts w:cstheme="minorHAnsi"/>
                 <w:sz w:val="23"/>
                 <w:szCs w:val="23"/>
               </w:rPr>
-              <w:t xml:space="preserve"> </w:t>
-            </w:r>
-            <w:r>
-              <w:rPr>
-                <w:rFonts w:cstheme="minorHAnsi"/>
-                <w:sz w:val="23"/>
-                <w:szCs w:val="23"/>
-              </w:rPr>
-              <w:t xml:space="preserve">Adequate coordination with the Vivarium </w:t>
-            </w:r>
-            <w:proofErr w:type="gramStart"/>
-            <w:r>
-              <w:rPr>
-                <w:rFonts w:cstheme="minorHAnsi"/>
-                <w:sz w:val="23"/>
-                <w:szCs w:val="23"/>
-              </w:rPr>
-              <w:t>M</w:t>
-            </w:r>
-            <w:r>
-              <w:rPr>
-                <w:rFonts w:cstheme="minorHAnsi"/>
-                <w:sz w:val="23"/>
-                <w:szCs w:val="23"/>
-              </w:rPr>
-              <w:t>anager</w:t>
-            </w:r>
-            <w:r>
-              <w:rPr>
-                <w:rFonts w:cstheme="minorHAnsi"/>
-                <w:color w:val="FF0000"/>
-                <w:sz w:val="16"/>
-                <w:szCs w:val="16"/>
-              </w:rPr>
-              <w:t>{</w:t>
-            </w:r>
-            <w:proofErr w:type="gramEnd"/>
-            <w:r>
-              <w:rPr>
-                <w:rFonts w:cstheme="minorHAnsi"/>
-                <w:color w:val="FF0000"/>
-                <w:sz w:val="16"/>
-                <w:szCs w:val="16"/>
-              </w:rPr>
-              <w:t>% else %}</w:t>
-            </w:r>
-            <w:r>
-              <w:rPr>
-                <w:rFonts w:cstheme="minorHAnsi"/>
-                <w:sz w:val="23"/>
-                <w:szCs w:val="23"/>
-              </w:rPr>
-              <w:t xml:space="preserve"> Inadequate coordination with the Vivarium M</w:t>
-            </w:r>
-            <w:r>
-              <w:rPr>
-                <w:rFonts w:cstheme="minorHAnsi"/>
-                <w:sz w:val="23"/>
-                <w:szCs w:val="23"/>
-              </w:rPr>
-              <w:t>anager</w:t>
-            </w:r>
-            <w:r>
-              <w:rPr>
-                <w:rFonts w:cstheme="minorHAnsi"/>
-                <w:color w:val="FF0000"/>
-                <w:sz w:val="16"/>
-                <w:szCs w:val="16"/>
-              </w:rPr>
-              <w:t xml:space="preserve"> {% </w:t>
-            </w:r>
-            <w:proofErr w:type="spellStart"/>
-            <w:r>
-              <w:rPr>
-                <w:rFonts w:cstheme="minorHAnsi"/>
-                <w:color w:val="FF0000"/>
-                <w:sz w:val="16"/>
-                <w:szCs w:val="16"/>
-              </w:rPr>
-              <w:t>endif</w:t>
-            </w:r>
-            <w:proofErr w:type="spellEnd"/>
-            <w:r>
-              <w:rPr>
-                <w:rFonts w:cstheme="minorHAnsi"/>
-                <w:color w:val="FF0000"/>
-                <w:sz w:val="16"/>
-                <w:szCs w:val="16"/>
-              </w:rPr>
-              <w:t xml:space="preserve"> %}</w:t>
-            </w:r>
-            <w:r>
-              <w:rPr>
-                <w:rFonts w:cstheme="minorHAnsi"/>
-                <w:color w:val="FF0000"/>
-                <w:sz w:val="16"/>
-                <w:szCs w:val="16"/>
-              </w:rPr>
-              <w:t>{% else %}</w:t>
-            </w:r>
-            <w:r>
-              <w:t xml:space="preserve">No </w:t>
-            </w:r>
-            <w:r>
-              <w:t>Animal Research conducted in lab</w:t>
-            </w:r>
-            <w:r>
-              <w:t>.</w:t>
-            </w:r>
-            <w:r>
-              <w:rPr>
-                <w:rFonts w:cstheme="minorHAnsi"/>
-                <w:color w:val="FF0000"/>
-                <w:sz w:val="16"/>
-                <w:szCs w:val="16"/>
-              </w:rPr>
-              <w:t xml:space="preserve">{% </w:t>
-            </w:r>
-            <w:proofErr w:type="spellStart"/>
-            <w:r>
-              <w:rPr>
-                <w:rFonts w:cstheme="minorHAnsi"/>
-                <w:color w:val="FF0000"/>
-                <w:sz w:val="16"/>
-                <w:szCs w:val="16"/>
-              </w:rPr>
-              <w:t>endif</w:t>
-            </w:r>
-            <w:proofErr w:type="spellEnd"/>
-            <w:r>
-              <w:rPr>
-                <w:rFonts w:cstheme="minorHAnsi"/>
-                <w:color w:val="FF0000"/>
-                <w:sz w:val="16"/>
-                <w:szCs w:val="16"/>
-              </w:rPr>
-              <w:t xml:space="preserve"> %}</w:t>
-            </w:r>
-          </w:p>
-        </w:tc>
-      </w:tr>
-      <w:tr>
-        <w:tc>
-          <w:tcPr>
-            <w:tcW w:w="2088" w:type="dxa"/>
+            </w:pPr>
+          </w:p>
+        </w:tc>
+        <w:tc>
+          <w:tcPr>
+            <w:tcW w:w="7262" w:type="dxa"/>
           </w:tcPr>
           <w:p>
             <w:pPr>
-              <w:tabs>
-                <w:tab w:val="left" w:pos="720"/>
-                <w:tab w:val="left" w:pos="1130"/>
-              </w:tabs>
-              <w:rPr>
-                <w:b/>
+              <w:rPr>
+                <w:rFonts w:cstheme="minorHAnsi"/>
+                <w:color w:val="FF0000"/>
+                <w:sz w:val="16"/>
+                <w:szCs w:val="16"/>
               </w:rPr>
             </w:pPr>
-            <w:r>
-              <w:rPr>
-                <w:b/>
-              </w:rPr>
-              <w:t>Human Subjects</w:t>
-            </w:r>
-          </w:p>
-        </w:tc>
-        <w:tc>
-          <w:tcPr>
-            <w:tcW w:w="7262" w:type="dxa"/>
-          </w:tcPr>
-          <w:p>
-            <w:r>
-              <w:rPr>
-                <w:rFonts w:cstheme="minorHAnsi"/>
-                <w:color w:val="FF0000"/>
-                <w:sz w:val="16"/>
-                <w:szCs w:val="16"/>
-              </w:rPr>
-              <w:t>{%</w:t>
-            </w:r>
-            <w:r>
-              <w:rPr>
-                <w:rFonts w:cstheme="minorHAnsi"/>
-                <w:color w:val="FF0000"/>
-                <w:sz w:val="16"/>
-                <w:szCs w:val="16"/>
-              </w:rPr>
-              <w:t>+</w:t>
-            </w:r>
-            <w:r>
-              <w:rPr>
-                <w:rFonts w:cstheme="minorHAnsi"/>
-                <w:color w:val="FF0000"/>
-                <w:sz w:val="16"/>
-                <w:szCs w:val="16"/>
-              </w:rPr>
-              <w:t xml:space="preserve"> </w:t>
-            </w:r>
-            <w:proofErr w:type="gramStart"/>
-            <w:r>
-              <w:rPr>
-                <w:rFonts w:cstheme="minorHAnsi"/>
-                <w:color w:val="FF0000"/>
-                <w:sz w:val="16"/>
-                <w:szCs w:val="16"/>
-              </w:rPr>
-              <w:t>if</w:t>
-            </w:r>
-            <w:proofErr w:type="gramEnd"/>
-            <w:r>
-              <w:rPr>
-                <w:rFonts w:cstheme="minorHAnsi"/>
-                <w:color w:val="FF0000"/>
-                <w:sz w:val="16"/>
-                <w:szCs w:val="16"/>
-              </w:rPr>
-              <w:t xml:space="preserve"> </w:t>
-            </w:r>
-            <w:proofErr w:type="spellStart"/>
-            <w:r>
-              <w:rPr>
-                <w:rFonts w:cstheme="minorHAnsi"/>
-                <w:color w:val="FF0000"/>
-                <w:sz w:val="16"/>
-                <w:szCs w:val="16"/>
-              </w:rPr>
-              <w:t>is</w:t>
-            </w:r>
-            <w:r>
-              <w:rPr>
-                <w:rFonts w:cstheme="minorHAnsi"/>
-                <w:color w:val="FF0000"/>
-                <w:sz w:val="16"/>
-                <w:szCs w:val="16"/>
-              </w:rPr>
-              <w:t>HumanSubjects</w:t>
-            </w:r>
-            <w:proofErr w:type="spellEnd"/>
-            <w:r>
-              <w:rPr>
-                <w:rFonts w:cstheme="minorHAnsi"/>
-                <w:color w:val="FF0000"/>
-                <w:sz w:val="16"/>
-                <w:szCs w:val="16"/>
-              </w:rPr>
-              <w:t xml:space="preserve"> %}</w:t>
-            </w:r>
-            <w:r>
-              <w:rPr>
-                <w:rFonts w:cstheme="minorHAnsi"/>
-              </w:rPr>
-              <w:t>{</w:t>
-            </w:r>
-            <w:proofErr w:type="gramStart"/>
-            <w:r>
-              <w:rPr>
-                <w:rFonts w:cstheme="minorHAnsi"/>
-              </w:rPr>
-              <w:t xml:space="preserve">{ </w:t>
-            </w:r>
-            <w:proofErr w:type="spellStart"/>
-            <w:r>
-              <w:rPr>
-                <w:rFonts w:cstheme="minorHAnsi"/>
-              </w:rPr>
-              <w:t>IRBApprovalRelevantNumbers</w:t>
-            </w:r>
-            <w:proofErr w:type="spellEnd"/>
-            <w:proofErr w:type="gramEnd"/>
-            <w:r>
-              <w:rPr>
-                <w:rFonts w:cstheme="minorHAnsi"/>
-              </w:rPr>
-              <w:t xml:space="preserve"> }}</w:t>
-            </w:r>
-            <w:r>
-              <w:rPr>
-                <w:rFonts w:cstheme="minorHAnsi"/>
-                <w:color w:val="FF0000"/>
-                <w:sz w:val="16"/>
-                <w:szCs w:val="16"/>
-              </w:rPr>
-              <w:t xml:space="preserve">{% </w:t>
-            </w:r>
-            <w:proofErr w:type="gramStart"/>
-            <w:r>
-              <w:rPr>
-                <w:rFonts w:cstheme="minorHAnsi"/>
-                <w:color w:val="FF0000"/>
-                <w:sz w:val="16"/>
-                <w:szCs w:val="16"/>
-              </w:rPr>
-              <w:t>else</w:t>
-            </w:r>
-            <w:proofErr w:type="gramEnd"/>
-            <w:r>
-              <w:rPr>
-                <w:rFonts w:cstheme="minorHAnsi"/>
-                <w:color w:val="FF0000"/>
-                <w:sz w:val="16"/>
-                <w:szCs w:val="16"/>
-              </w:rPr>
-              <w:t xml:space="preserve"> %}</w:t>
-            </w:r>
-            <w:r>
-              <w:t>No human subjects visit the lab</w:t>
-            </w:r>
-            <w:proofErr w:type="gramStart"/>
-            <w:r>
-              <w:t>.</w:t>
-            </w:r>
-            <w:r>
-              <w:rPr>
-                <w:rFonts w:cstheme="minorHAnsi"/>
-                <w:color w:val="FF0000"/>
-                <w:sz w:val="16"/>
-                <w:szCs w:val="16"/>
-              </w:rPr>
-              <w:t>{</w:t>
-            </w:r>
-            <w:proofErr w:type="gramEnd"/>
-            <w:r>
-              <w:rPr>
-                <w:rFonts w:cstheme="minorHAnsi"/>
-                <w:color w:val="FF0000"/>
-                <w:sz w:val="16"/>
-                <w:szCs w:val="16"/>
-              </w:rPr>
-              <w:t xml:space="preserve">% </w:t>
-            </w:r>
-            <w:proofErr w:type="spellStart"/>
-            <w:r>
-              <w:rPr>
-                <w:rFonts w:cstheme="minorHAnsi"/>
-                <w:color w:val="FF0000"/>
-                <w:sz w:val="16"/>
-                <w:szCs w:val="16"/>
-              </w:rPr>
-              <w:t>endif</w:t>
-            </w:r>
-            <w:proofErr w:type="spellEnd"/>
-            <w:r>
-              <w:rPr>
-                <w:rFonts w:cstheme="minorHAnsi"/>
-                <w:color w:val="FF0000"/>
-                <w:sz w:val="16"/>
-                <w:szCs w:val="16"/>
-              </w:rPr>
-              <w:t xml:space="preserve"> %}</w:t>
-            </w:r>
-          </w:p>
-        </w:tc>
-      </w:tr>
-      <w:tr>
-        <w:tc>
-          <w:tcPr>
-            <w:tcW w:w="2088" w:type="dxa"/>
-          </w:tcPr>
-          <w:p>
-            <w:pPr>
-              <w:tabs>
-                <w:tab w:val="left" w:pos="720"/>
-                <w:tab w:val="left" w:pos="1130"/>
-              </w:tabs>
-              <w:rPr>
-                <w:b/>
-              </w:rPr>
-            </w:pPr>
-            <w:r>
-              <w:rPr>
-                <w:rFonts w:cstheme="minorHAnsi"/>
-                <w:sz w:val="23"/>
-                <w:szCs w:val="23"/>
-              </w:rPr>
-              <w:t>Materials, supplies, cleaning supplies and PPE</w:t>
-            </w:r>
-          </w:p>
-        </w:tc>
-        <w:tc>
-          <w:tcPr>
-            <w:tcW w:w="7262" w:type="dxa"/>
-          </w:tcPr>
-          <w:p>
-            <w:r>
-              <w:rPr>
-                <w:rFonts w:cstheme="minorHAnsi"/>
-                <w:color w:val="FF0000"/>
-                <w:sz w:val="16"/>
-                <w:szCs w:val="16"/>
-              </w:rPr>
-              <w:t>{%</w:t>
-            </w:r>
-            <w:r>
-              <w:rPr>
-                <w:rFonts w:cstheme="minorHAnsi"/>
-                <w:color w:val="FF0000"/>
-                <w:sz w:val="16"/>
-                <w:szCs w:val="16"/>
-              </w:rPr>
-              <w:t>+</w:t>
-            </w:r>
-            <w:r>
-              <w:rPr>
-                <w:rFonts w:cstheme="minorHAnsi"/>
-                <w:color w:val="FF0000"/>
-                <w:sz w:val="16"/>
-                <w:szCs w:val="16"/>
-              </w:rPr>
-              <w:t xml:space="preserve"> </w:t>
-            </w:r>
-            <w:proofErr w:type="gramStart"/>
-            <w:r>
-              <w:rPr>
-                <w:rFonts w:cstheme="minorHAnsi"/>
-                <w:color w:val="FF0000"/>
-                <w:sz w:val="16"/>
-                <w:szCs w:val="16"/>
-              </w:rPr>
-              <w:t>if</w:t>
-            </w:r>
-            <w:proofErr w:type="gramEnd"/>
-            <w:r>
-              <w:rPr>
-                <w:rFonts w:cstheme="minorHAnsi"/>
-                <w:color w:val="FF0000"/>
-                <w:sz w:val="16"/>
-                <w:szCs w:val="16"/>
-              </w:rPr>
-              <w:t xml:space="preserve"> </w:t>
-            </w:r>
-            <w:proofErr w:type="spellStart"/>
-            <w:r>
-              <w:rPr>
-                <w:rFonts w:cstheme="minorHAnsi"/>
-                <w:color w:val="FF0000"/>
-                <w:sz w:val="16"/>
-                <w:szCs w:val="16"/>
-              </w:rPr>
-              <w:t>is</w:t>
-            </w:r>
-            <w:r>
-              <w:rPr>
-                <w:rFonts w:cstheme="minorHAnsi"/>
-                <w:color w:val="FF0000"/>
-                <w:sz w:val="16"/>
-                <w:szCs w:val="16"/>
-              </w:rPr>
-              <w:t>HumanSubjects</w:t>
-            </w:r>
-            <w:proofErr w:type="spellEnd"/>
-            <w:r>
-              <w:rPr>
-                <w:rFonts w:cstheme="minorHAnsi"/>
-                <w:color w:val="FF0000"/>
-                <w:sz w:val="16"/>
-                <w:szCs w:val="16"/>
-              </w:rPr>
-              <w:t xml:space="preserve"> %}</w:t>
-            </w:r>
-            <w:r>
-              <w:t xml:space="preserve">Lab has necessary materials, supplies, cleaning supplies and </w:t>
-            </w:r>
-            <w:proofErr w:type="gramStart"/>
-            <w:r>
-              <w:t>PPE</w:t>
-            </w:r>
-            <w:r>
-              <w:rPr>
-                <w:rFonts w:cstheme="minorHAnsi"/>
-                <w:color w:val="FF0000"/>
-                <w:sz w:val="16"/>
-                <w:szCs w:val="16"/>
-              </w:rPr>
-              <w:t>{</w:t>
-            </w:r>
-            <w:proofErr w:type="gramEnd"/>
-            <w:r>
-              <w:rPr>
-                <w:rFonts w:cstheme="minorHAnsi"/>
-                <w:color w:val="FF0000"/>
-                <w:sz w:val="16"/>
-                <w:szCs w:val="16"/>
-              </w:rPr>
-              <w:t>% else %}</w:t>
-            </w:r>
-            <w:r>
-              <w:rPr>
-                <w:rFonts w:cstheme="minorHAnsi"/>
-              </w:rPr>
-              <w:t>Needed:{</w:t>
-            </w:r>
-            <w:r>
-              <w:rPr>
-                <w:rFonts w:cstheme="minorHAnsi"/>
-              </w:rPr>
-              <w:t xml:space="preserve">{ </w:t>
-            </w:r>
-            <w:proofErr w:type="spellStart"/>
-            <w:r>
-              <w:rPr>
-                <w:rFonts w:cstheme="minorHAnsi"/>
-              </w:rPr>
-              <w:t>SupplyList</w:t>
-            </w:r>
-            <w:proofErr w:type="spellEnd"/>
-            <w:r>
-              <w:rPr>
-                <w:rFonts w:cstheme="minorHAnsi"/>
-              </w:rPr>
-              <w:t xml:space="preserve"> }}</w:t>
-            </w:r>
-            <w:r>
-              <w:rPr>
-                <w:rFonts w:cstheme="minorHAnsi"/>
-                <w:color w:val="FF0000"/>
-                <w:sz w:val="16"/>
-                <w:szCs w:val="16"/>
-              </w:rPr>
-              <w:t xml:space="preserve">{% </w:t>
-            </w:r>
-            <w:proofErr w:type="spellStart"/>
-            <w:r>
-              <w:rPr>
-                <w:rFonts w:cstheme="minorHAnsi"/>
-                <w:color w:val="FF0000"/>
-                <w:sz w:val="16"/>
-                <w:szCs w:val="16"/>
-              </w:rPr>
-              <w:t>endif</w:t>
-            </w:r>
-            <w:proofErr w:type="spellEnd"/>
-            <w:r>
-              <w:rPr>
-                <w:rFonts w:cstheme="minorHAnsi"/>
-                <w:color w:val="FF0000"/>
-                <w:sz w:val="16"/>
-                <w:szCs w:val="16"/>
-              </w:rPr>
-              <w:t xml:space="preserve"> %}</w:t>
-            </w:r>
           </w:p>
         </w:tc>
       </w:tr>
@@ -5332,7 +5017,7 @@
         <w:rStyle w:val="PageNumber"/>
         <w:noProof/>
       </w:rPr>
-      <w:t>1</w:t>
+      <w:t>2</w:t>
     </w:r>
     <w:r>
       <w:rPr>
@@ -7541,7 +7226,7 @@
   <a:extraClrSchemeLst/>
   <a:extLst>
     <a:ext uri="{05A4C25C-085E-4340-85A3-A5531E510DB2}">
-      <thm15:themeFamily xmlns="" xmlns:thm15="http://schemas.microsoft.com/office/thememl/2012/main" name="Office Theme" id="{62F939B6-93AF-4DB8-9C6B-D6C7DFDC589F}" vid="{4A3C46E8-61CC-4603-A589-7422A47A8E4A}"/>
+      <thm15:themeFamily xmlns:thm15="http://schemas.microsoft.com/office/thememl/2012/main" xmlns="" name="Office Theme" id="{62F939B6-93AF-4DB8-9C6B-D6C7DFDC589F}" vid="{4A3C46E8-61CC-4603-A589-7422A47A8E4A}"/>
     </a:ext>
   </a:extLst>
 </a:theme>
@@ -7552,7 +7237,7 @@
 </file>
 
 <file path=customXml/itemProps1.xml><?xml version="1.0" encoding="utf-8"?>
-<ds:datastoreItem xmlns:ds="http://schemas.openxmlformats.org/officeDocument/2006/customXml" ds:itemID="{A30FD532-A89D-9444-B208-01D84350D738}">
+<ds:datastoreItem xmlns:ds="http://schemas.openxmlformats.org/officeDocument/2006/customXml" ds:itemID="{1B47F5B5-E119-A34D-AD8C-ACB6A58DF65E}">
   <ds:schemaRefs>
     <ds:schemaRef ds:uri="http://schemas.openxmlformats.org/officeDocument/2006/bibliography"/>
   </ds:schemaRefs>

</xml_diff>

<commit_message>
Run the validation process twice, each time it is requested, first populating everything, and then a second time using on the required form fields.
</commit_message>
<xml_diff>
--- a/crc/static/bpmn/research_rampup/ResearchRampUpPlan.docx
+++ b/crc/static/bpmn/research_rampup/ResearchRampUpPlan.docx
@@ -1413,26 +1413,14 @@
               <w:rPr>
                 <w:b/>
               </w:rPr>
-              <w:t>es.ExclusiveSpaceBuilding</w:t>
-            </w:r>
-            <w:r>
-              <w:rPr>
-                <w:b/>
-              </w:rPr>
-              <w:t>.label</w:t>
-            </w:r>
-            <w:proofErr w:type="spellEnd"/>
-            <w:r>
-              <w:rPr>
-                <w:b/>
-              </w:rPr>
-              <w:t xml:space="preserve"> </w:t>
-            </w:r>
-            <w:r>
-              <w:rPr>
-                <w:b/>
-              </w:rPr>
-              <w:t>}}</w:t>
+              <w:t>es.ExclusiveSpaceBuilding.label</w:t>
+            </w:r>
+            <w:proofErr w:type="spellEnd"/>
+            <w:r>
+              <w:rPr>
+                <w:b/>
+              </w:rPr>
+              <w:t xml:space="preserve"> }}</w:t>
             </w:r>
           </w:p>
         </w:tc>
@@ -1802,6 +1790,82 @@
             <w:r>
               <w:rPr>
                 <w:rFonts w:cstheme="minorHAnsi"/>
+                <w:color w:val="FF0000"/>
+                <w:sz w:val="16"/>
+                <w:szCs w:val="16"/>
+              </w:rPr>
+              <w:t>{%</w:t>
+            </w:r>
+            <w:r>
+              <w:rPr>
+                <w:rFonts w:cstheme="minorHAnsi"/>
+                <w:color w:val="FF0000"/>
+                <w:sz w:val="16"/>
+                <w:szCs w:val="16"/>
+              </w:rPr>
+              <w:t xml:space="preserve">+ </w:t>
+            </w:r>
+            <w:proofErr w:type="gramStart"/>
+            <w:r>
+              <w:rPr>
+                <w:rFonts w:cstheme="minorHAnsi"/>
+                <w:color w:val="FF0000"/>
+                <w:sz w:val="16"/>
+                <w:szCs w:val="16"/>
+              </w:rPr>
+              <w:t>if</w:t>
+            </w:r>
+            <w:proofErr w:type="gramEnd"/>
+            <w:r>
+              <w:rPr>
+                <w:rFonts w:cstheme="minorHAnsi"/>
+                <w:color w:val="FF0000"/>
+                <w:sz w:val="16"/>
+                <w:szCs w:val="16"/>
+              </w:rPr>
+              <w:t xml:space="preserve"> </w:t>
+            </w:r>
+            <w:proofErr w:type="spellStart"/>
+            <w:r>
+              <w:rPr>
+                <w:rFonts w:cstheme="minorHAnsi"/>
+                <w:color w:val="FF0000"/>
+                <w:sz w:val="16"/>
+                <w:szCs w:val="16"/>
+              </w:rPr>
+              <w:t>es.</w:t>
+            </w:r>
+            <w:r>
+              <w:rPr>
+                <w:rFonts w:cstheme="minorHAnsi"/>
+                <w:color w:val="FF0000"/>
+                <w:sz w:val="16"/>
+                <w:szCs w:val="16"/>
+              </w:rPr>
+              <w:t>ExclusiveSpaceMaxPersonnel</w:t>
+            </w:r>
+            <w:proofErr w:type="spellEnd"/>
+            <w:r>
+              <w:rPr>
+                <w:rFonts w:cstheme="minorHAnsi"/>
+                <w:color w:val="FF0000"/>
+                <w:sz w:val="16"/>
+                <w:szCs w:val="16"/>
+              </w:rPr>
+              <w:t xml:space="preserve"> &gt; 0</w:t>
+            </w:r>
+            <w:r>
+              <w:rPr>
+                <w:rFonts w:cstheme="minorHAnsi"/>
+                <w:color w:val="FF0000"/>
+                <w:sz w:val="16"/>
+                <w:szCs w:val="16"/>
+              </w:rPr>
+              <w:t xml:space="preserve"> %}</w:t>
+            </w:r>
+            <w:r>
+              <w:rPr>
+                <w:rFonts w:cstheme="minorHAnsi"/>
               </w:rPr>
               <w:t>{</w:t>
             </w:r>
@@ -1860,6 +1924,56 @@
                 <w:rFonts w:cstheme="minorHAnsi"/>
               </w:rPr>
               <w:t>) }} sq. ft. per person</w:t>
+            </w:r>
+            <w:r>
+              <w:rPr>
+                <w:rFonts w:cstheme="minorHAnsi"/>
+                <w:color w:val="FF0000"/>
+                <w:sz w:val="16"/>
+                <w:szCs w:val="16"/>
+              </w:rPr>
+              <w:t>{% else</w:t>
+            </w:r>
+            <w:r>
+              <w:rPr>
+                <w:rFonts w:cstheme="minorHAnsi"/>
+                <w:color w:val="FF0000"/>
+                <w:sz w:val="16"/>
+                <w:szCs w:val="16"/>
+              </w:rPr>
+              <w:t xml:space="preserve"> %}</w:t>
+            </w:r>
+            <w:r>
+              <w:t>Max Personnel not entered</w:t>
+            </w:r>
+            <w:r>
+              <w:rPr>
+                <w:rFonts w:cstheme="minorHAnsi"/>
+                <w:color w:val="FF0000"/>
+                <w:sz w:val="16"/>
+                <w:szCs w:val="16"/>
+              </w:rPr>
+              <w:t xml:space="preserve">{% </w:t>
+            </w:r>
+            <w:proofErr w:type="spellStart"/>
+            <w:r>
+              <w:rPr>
+                <w:rFonts w:cstheme="minorHAnsi"/>
+                <w:color w:val="FF0000"/>
+                <w:sz w:val="16"/>
+                <w:szCs w:val="16"/>
+              </w:rPr>
+              <w:t>endif</w:t>
+            </w:r>
+            <w:proofErr w:type="spellEnd"/>
+            <w:r>
+              <w:rPr>
+                <w:rFonts w:cstheme="minorHAnsi"/>
+                <w:color w:val="FF0000"/>
+                <w:sz w:val="16"/>
+                <w:szCs w:val="16"/>
+              </w:rPr>
+              <w:t xml:space="preserve"> %}</w:t>
             </w:r>
           </w:p>
         </w:tc>
@@ -1948,19 +2062,7 @@
               <w:rPr>
                 <w:rFonts w:cstheme="minorHAnsi"/>
               </w:rPr>
-              <w:t xml:space="preserve"> </w:t>
-            </w:r>
-            <w:r>
-              <w:rPr>
-                <w:rFonts w:cstheme="minorHAnsi"/>
-              </w:rPr>
-              <w:t>exclusive</w:t>
-            </w:r>
-            <w:r>
-              <w:rPr>
-                <w:rFonts w:cstheme="minorHAnsi"/>
-              </w:rPr>
-              <w:t xml:space="preserve"> space managed by this PI</w:t>
+              <w:t xml:space="preserve"> exclusive space managed by this PI</w:t>
             </w:r>
             <w:r>
               <w:rPr>
@@ -2593,22 +2695,66 @@
             <w:r>
               <w:rPr>
                 <w:rFonts w:cstheme="minorHAnsi"/>
-              </w:rPr>
-              <w:t>{</w:t>
-            </w:r>
-            <w:proofErr w:type="gramStart"/>
-            <w:r>
-              <w:rPr>
-                <w:rFonts w:cstheme="minorHAnsi"/>
-              </w:rPr>
-              <w:t>{ (</w:t>
-            </w:r>
-            <w:proofErr w:type="gramEnd"/>
-            <w:r>
-              <w:rPr>
-                <w:rFonts w:cstheme="minorHAnsi"/>
-              </w:rPr>
-              <w:t>(s</w:t>
+                <w:color w:val="FF0000"/>
+                <w:sz w:val="16"/>
+                <w:szCs w:val="16"/>
+              </w:rPr>
+              <w:t>{%</w:t>
+            </w:r>
+            <w:r>
+              <w:rPr>
+                <w:rFonts w:cstheme="minorHAnsi"/>
+                <w:color w:val="FF0000"/>
+                <w:sz w:val="16"/>
+                <w:szCs w:val="16"/>
+              </w:rPr>
+              <w:t xml:space="preserve">+ if </w:t>
+            </w:r>
+            <w:proofErr w:type="spellStart"/>
+            <w:r>
+              <w:rPr>
+                <w:rFonts w:cstheme="minorHAnsi"/>
+                <w:color w:val="FF0000"/>
+                <w:sz w:val="16"/>
+                <w:szCs w:val="16"/>
+              </w:rPr>
+              <w:t>ss.</w:t>
+            </w:r>
+            <w:bookmarkStart w:id="0" w:name="_GoBack"/>
+            <w:bookmarkEnd w:id="0"/>
+            <w:r>
+              <w:rPr>
+                <w:rFonts w:cstheme="minorHAnsi"/>
+                <w:color w:val="FF0000"/>
+                <w:sz w:val="16"/>
+                <w:szCs w:val="16"/>
+              </w:rPr>
+              <w:t>SharedSpaceMaxPersonnel</w:t>
+            </w:r>
+            <w:proofErr w:type="spellEnd"/>
+            <w:r>
+              <w:rPr>
+                <w:rFonts w:cstheme="minorHAnsi"/>
+                <w:color w:val="FF0000"/>
+                <w:sz w:val="16"/>
+                <w:szCs w:val="16"/>
+              </w:rPr>
+              <w:t xml:space="preserve"> &gt; 0</w:t>
+            </w:r>
+            <w:r>
+              <w:rPr>
+                <w:rFonts w:cstheme="minorHAnsi"/>
+                <w:color w:val="FF0000"/>
+                <w:sz w:val="16"/>
+                <w:szCs w:val="16"/>
+              </w:rPr>
+              <w:t xml:space="preserve"> %}</w:t>
+            </w:r>
+            <w:r>
+              <w:rPr>
+                <w:rFonts w:cstheme="minorHAnsi"/>
+              </w:rPr>
+              <w:t>{{ ((s</w:t>
             </w:r>
             <w:r>
               <w:rPr>
@@ -2687,6 +2833,56 @@
                 <w:rFonts w:cstheme="minorHAnsi"/>
               </w:rPr>
               <w:t>) }} sq. ft. per person</w:t>
+            </w:r>
+            <w:r>
+              <w:rPr>
+                <w:rFonts w:cstheme="minorHAnsi"/>
+                <w:color w:val="FF0000"/>
+                <w:sz w:val="16"/>
+                <w:szCs w:val="16"/>
+              </w:rPr>
+              <w:t>{% else</w:t>
+            </w:r>
+            <w:r>
+              <w:rPr>
+                <w:rFonts w:cstheme="minorHAnsi"/>
+                <w:color w:val="FF0000"/>
+                <w:sz w:val="16"/>
+                <w:szCs w:val="16"/>
+              </w:rPr>
+              <w:t xml:space="preserve"> %}</w:t>
+            </w:r>
+            <w:r>
+              <w:t>Max Personnel not entered</w:t>
+            </w:r>
+            <w:r>
+              <w:rPr>
+                <w:rFonts w:cstheme="minorHAnsi"/>
+                <w:color w:val="FF0000"/>
+                <w:sz w:val="16"/>
+                <w:szCs w:val="16"/>
+              </w:rPr>
+              <w:t xml:space="preserve">{% </w:t>
+            </w:r>
+            <w:proofErr w:type="spellStart"/>
+            <w:r>
+              <w:rPr>
+                <w:rFonts w:cstheme="minorHAnsi"/>
+                <w:color w:val="FF0000"/>
+                <w:sz w:val="16"/>
+                <w:szCs w:val="16"/>
+              </w:rPr>
+              <w:t>endif</w:t>
+            </w:r>
+            <w:proofErr w:type="spellEnd"/>
+            <w:r>
+              <w:rPr>
+                <w:rFonts w:cstheme="minorHAnsi"/>
+                <w:color w:val="FF0000"/>
+                <w:sz w:val="16"/>
+                <w:szCs w:val="16"/>
+              </w:rPr>
+              <w:t xml:space="preserve"> %}</w:t>
             </w:r>
           </w:p>
         </w:tc>
@@ -3125,7 +3321,6 @@
                 <w:rFonts w:cstheme="minorHAnsi"/>
               </w:rPr>
             </w:pPr>
-            <w:bookmarkStart w:id="0" w:name="_GoBack" w:colFirst="0" w:colLast="0"/>
             <w:r>
               <w:t xml:space="preserve">No </w:t>
             </w:r>
@@ -3142,7 +3337,6 @@
         </w:tc>
       </w:tr>
     </w:tbl>
-    <w:bookmarkEnd w:id="0"/>
     <w:p>
       <w:pPr>
         <w:rPr>
@@ -3270,6 +3464,7 @@
               <w:rPr>
                 <w:b/>
               </w:rPr>
+              <w:lastRenderedPageBreak/>
               <w:t xml:space="preserve">Non-UVA Spaces </w:t>
             </w:r>
           </w:p>
@@ -3318,7 +3513,6 @@
           <w:sz w:val="16"/>
           <w:szCs w:val="16"/>
         </w:rPr>
-        <w:lastRenderedPageBreak/>
         <w:t xml:space="preserve">{% </w:t>
       </w:r>
       <w:proofErr w:type="gramStart"/>
@@ -3420,6 +3614,52 @@
         <w:t>Personnel</w:t>
       </w:r>
     </w:p>
+    <w:p>
+      <w:r>
+        <w:rPr>
+          <w:color w:val="FF0000"/>
+          <w:sz w:val="16"/>
+          <w:szCs w:val="16"/>
+        </w:rPr>
+        <w:t xml:space="preserve">{% </w:t>
+      </w:r>
+      <w:proofErr w:type="gramStart"/>
+      <w:r>
+        <w:rPr>
+          <w:color w:val="FF0000"/>
+          <w:sz w:val="16"/>
+          <w:szCs w:val="16"/>
+        </w:rPr>
+        <w:t>if</w:t>
+      </w:r>
+      <w:proofErr w:type="gramEnd"/>
+      <w:r>
+        <w:rPr>
+          <w:color w:val="FF0000"/>
+          <w:sz w:val="16"/>
+          <w:szCs w:val="16"/>
+        </w:rPr>
+        <w:t xml:space="preserve"> </w:t>
+      </w:r>
+      <w:proofErr w:type="spellStart"/>
+      <w:r>
+        <w:rPr>
+          <w:color w:val="FF0000"/>
+          <w:sz w:val="16"/>
+          <w:szCs w:val="16"/>
+        </w:rPr>
+        <w:t>HavePersonnel</w:t>
+      </w:r>
+      <w:proofErr w:type="spellEnd"/>
+      <w:r>
+        <w:rPr>
+          <w:color w:val="FF0000"/>
+          <w:sz w:val="16"/>
+          <w:szCs w:val="16"/>
+        </w:rPr>
+        <w:t xml:space="preserve"> == “yes” %}</w:t>
+      </w:r>
+    </w:p>
     <w:tbl>
       <w:tblPr>
         <w:tblStyle w:val="TableGrid"/>
@@ -3858,6 +4098,113 @@
         </w:tc>
       </w:tr>
     </w:tbl>
+    <w:p>
+      <w:pPr>
+        <w:rPr>
+          <w:color w:val="FF0000"/>
+          <w:sz w:val="16"/>
+          <w:szCs w:val="16"/>
+        </w:rPr>
+      </w:pPr>
+      <w:r>
+        <w:rPr>
+          <w:color w:val="FF0000"/>
+          <w:sz w:val="16"/>
+          <w:szCs w:val="16"/>
+        </w:rPr>
+        <w:t xml:space="preserve">{% </w:t>
+      </w:r>
+      <w:proofErr w:type="gramStart"/>
+      <w:r>
+        <w:rPr>
+          <w:color w:val="FF0000"/>
+          <w:sz w:val="16"/>
+          <w:szCs w:val="16"/>
+        </w:rPr>
+        <w:t>else</w:t>
+      </w:r>
+      <w:proofErr w:type="gramEnd"/>
+      <w:r>
+        <w:rPr>
+          <w:color w:val="FF0000"/>
+          <w:sz w:val="16"/>
+          <w:szCs w:val="16"/>
+        </w:rPr>
+        <w:t xml:space="preserve"> %}</w:t>
+      </w:r>
+    </w:p>
+    <w:tbl>
+      <w:tblPr>
+        <w:tblStyle w:val="TableGrid"/>
+        <w:tblW w:w="0" w:type="auto"/>
+        <w:tblLook w:val="04A0" w:firstRow="1" w:lastRow="0" w:firstColumn="1" w:lastColumn="0" w:noHBand="0" w:noVBand="1"/>
+      </w:tblPr>
+      <w:tblGrid>
+        <w:gridCol w:w="9350"/>
+      </w:tblGrid>
+      <w:tr>
+        <w:tc>
+          <w:tcPr>
+            <w:tcW w:w="9350" w:type="dxa"/>
+          </w:tcPr>
+          <w:p>
+            <w:pPr>
+              <w:rPr>
+                <w:rFonts w:cstheme="minorHAnsi"/>
+              </w:rPr>
+            </w:pPr>
+            <w:r>
+              <w:t>N</w:t>
+            </w:r>
+            <w:r>
+              <w:t xml:space="preserve">o additional personnel will be returning to </w:t>
+            </w:r>
+            <w:r>
+              <w:t>space(s) shown above</w:t>
+            </w:r>
+            <w:r>
+              <w:t>.</w:t>
+            </w:r>
+          </w:p>
+        </w:tc>
+      </w:tr>
+    </w:tbl>
+    <w:p>
+      <w:pPr>
+        <w:rPr>
+          <w:sz w:val="20"/>
+          <w:szCs w:val="20"/>
+        </w:rPr>
+      </w:pPr>
+      <w:r>
+        <w:rPr>
+          <w:color w:val="FF0000"/>
+          <w:sz w:val="16"/>
+          <w:szCs w:val="16"/>
+        </w:rPr>
+        <w:t xml:space="preserve">{% </w:t>
+      </w:r>
+      <w:proofErr w:type="spellStart"/>
+      <w:proofErr w:type="gramStart"/>
+      <w:r>
+        <w:rPr>
+          <w:color w:val="FF0000"/>
+          <w:sz w:val="16"/>
+          <w:szCs w:val="16"/>
+        </w:rPr>
+        <w:t>endif</w:t>
+      </w:r>
+      <w:proofErr w:type="spellEnd"/>
+      <w:proofErr w:type="gramEnd"/>
+      <w:r>
+        <w:rPr>
+          <w:color w:val="FF0000"/>
+          <w:sz w:val="16"/>
+          <w:szCs w:val="16"/>
+        </w:rPr>
+        <w:t xml:space="preserve"> %}</w:t>
+      </w:r>
+    </w:p>
     <w:p>
       <w:pPr>
         <w:pBdr>
@@ -4875,41 +5222,6 @@
               </w:rPr>
               <w:t xml:space="preserve"> %}</w:t>
             </w:r>
-          </w:p>
-        </w:tc>
-      </w:tr>
-      <w:tr>
-        <w:tc>
-          <w:tcPr>
-            <w:tcW w:w="2088" w:type="dxa"/>
-          </w:tcPr>
-          <w:p>
-            <w:pPr>
-              <w:tabs>
-                <w:tab w:val="left" w:pos="720"/>
-                <w:tab w:val="left" w:pos="1130"/>
-              </w:tabs>
-              <w:rPr>
-                <w:rFonts w:cstheme="minorHAnsi"/>
-                <w:sz w:val="23"/>
-                <w:szCs w:val="23"/>
-              </w:rPr>
-            </w:pPr>
-          </w:p>
-        </w:tc>
-        <w:tc>
-          <w:tcPr>
-            <w:tcW w:w="7262" w:type="dxa"/>
-          </w:tcPr>
-          <w:p>
-            <w:pPr>
-              <w:rPr>
-                <w:rFonts w:cstheme="minorHAnsi"/>
-                <w:color w:val="FF0000"/>
-                <w:sz w:val="16"/>
-                <w:szCs w:val="16"/>
-              </w:rPr>
-            </w:pPr>
           </w:p>
         </w:tc>
       </w:tr>
@@ -5017,7 +5329,7 @@
         <w:rStyle w:val="PageNumber"/>
         <w:noProof/>
       </w:rPr>
-      <w:t>2</w:t>
+      <w:t>1</w:t>
     </w:r>
     <w:r>
       <w:rPr>
@@ -7226,7 +7538,7 @@
   <a:extraClrSchemeLst/>
   <a:extLst>
     <a:ext uri="{05A4C25C-085E-4340-85A3-A5531E510DB2}">
-      <thm15:themeFamily xmlns:thm15="http://schemas.microsoft.com/office/thememl/2012/main" xmlns="" name="Office Theme" id="{62F939B6-93AF-4DB8-9C6B-D6C7DFDC589F}" vid="{4A3C46E8-61CC-4603-A589-7422A47A8E4A}"/>
+      <thm15:themeFamily xmlns="" xmlns:thm15="http://schemas.microsoft.com/office/thememl/2012/main" name="Office Theme" id="{62F939B6-93AF-4DB8-9C6B-D6C7DFDC589F}" vid="{4A3C46E8-61CC-4603-A589-7422A47A8E4A}"/>
     </a:ext>
   </a:extLst>
 </a:theme>
@@ -7237,7 +7549,7 @@
 </file>
 
 <file path=customXml/itemProps1.xml><?xml version="1.0" encoding="utf-8"?>
-<ds:datastoreItem xmlns:ds="http://schemas.openxmlformats.org/officeDocument/2006/customXml" ds:itemID="{1B47F5B5-E119-A34D-AD8C-ACB6A58DF65E}">
+<ds:datastoreItem xmlns:ds="http://schemas.openxmlformats.org/officeDocument/2006/customXml" ds:itemID="{6CEB81C5-17B6-CA4B-9D28-C61814AE87FB}">
   <ds:schemaRefs>
     <ds:schemaRef ds:uri="http://schemas.openxmlformats.org/officeDocument/2006/bibliography"/>
   </ds:schemaRefs>

</xml_diff>

<commit_message>
Updates RRTworkflow spec files
</commit_message>
<xml_diff>
--- a/crc/static/bpmn/research_rampup/ResearchRampUpPlan.docx
+++ b/crc/static/bpmn/research_rampup/ResearchRampUpPlan.docx
@@ -1413,14 +1413,26 @@
               <w:rPr>
                 <w:b/>
               </w:rPr>
-              <w:t>es.ExclusiveSpaceBuilding.label</w:t>
-            </w:r>
-            <w:proofErr w:type="spellEnd"/>
-            <w:r>
-              <w:rPr>
-                <w:b/>
-              </w:rPr>
-              <w:t xml:space="preserve"> }}</w:t>
+              <w:t>es.ExclusiveSpaceBuilding</w:t>
+            </w:r>
+            <w:r>
+              <w:rPr>
+                <w:b/>
+              </w:rPr>
+              <w:t>.label</w:t>
+            </w:r>
+            <w:proofErr w:type="spellEnd"/>
+            <w:r>
+              <w:rPr>
+                <w:b/>
+              </w:rPr>
+              <w:t xml:space="preserve"> </w:t>
+            </w:r>
+            <w:r>
+              <w:rPr>
+                <w:b/>
+              </w:rPr>
+              <w:t>}}</w:t>
             </w:r>
           </w:p>
         </w:tc>
@@ -1790,96 +1802,20 @@
             <w:r>
               <w:rPr>
                 <w:rFonts w:cstheme="minorHAnsi"/>
-                <w:color w:val="FF0000"/>
-                <w:sz w:val="16"/>
-                <w:szCs w:val="16"/>
-              </w:rPr>
-              <w:t>{%</w:t>
-            </w:r>
-            <w:r>
-              <w:rPr>
-                <w:rFonts w:cstheme="minorHAnsi"/>
-                <w:color w:val="FF0000"/>
-                <w:sz w:val="16"/>
-                <w:szCs w:val="16"/>
-              </w:rPr>
-              <w:t xml:space="preserve">+ </w:t>
+              </w:rPr>
+              <w:t>{</w:t>
             </w:r>
             <w:proofErr w:type="gramStart"/>
             <w:r>
               <w:rPr>
                 <w:rFonts w:cstheme="minorHAnsi"/>
-                <w:color w:val="FF0000"/>
-                <w:sz w:val="16"/>
-                <w:szCs w:val="16"/>
-              </w:rPr>
-              <w:t>if</w:t>
+              </w:rPr>
+              <w:t>{ (</w:t>
             </w:r>
             <w:proofErr w:type="gramEnd"/>
             <w:r>
               <w:rPr>
                 <w:rFonts w:cstheme="minorHAnsi"/>
-                <w:color w:val="FF0000"/>
-                <w:sz w:val="16"/>
-                <w:szCs w:val="16"/>
-              </w:rPr>
-              <w:t xml:space="preserve"> </w:t>
-            </w:r>
-            <w:proofErr w:type="spellStart"/>
-            <w:r>
-              <w:rPr>
-                <w:rFonts w:cstheme="minorHAnsi"/>
-                <w:color w:val="FF0000"/>
-                <w:sz w:val="16"/>
-                <w:szCs w:val="16"/>
-              </w:rPr>
-              <w:t>es.</w:t>
-            </w:r>
-            <w:r>
-              <w:rPr>
-                <w:rFonts w:cstheme="minorHAnsi"/>
-                <w:color w:val="FF0000"/>
-                <w:sz w:val="16"/>
-                <w:szCs w:val="16"/>
-              </w:rPr>
-              <w:t>ExclusiveSpaceMaxPersonnel</w:t>
-            </w:r>
-            <w:proofErr w:type="spellEnd"/>
-            <w:r>
-              <w:rPr>
-                <w:rFonts w:cstheme="minorHAnsi"/>
-                <w:color w:val="FF0000"/>
-                <w:sz w:val="16"/>
-                <w:szCs w:val="16"/>
-              </w:rPr>
-              <w:t xml:space="preserve"> &gt; 0</w:t>
-            </w:r>
-            <w:r>
-              <w:rPr>
-                <w:rFonts w:cstheme="minorHAnsi"/>
-                <w:color w:val="FF0000"/>
-                <w:sz w:val="16"/>
-                <w:szCs w:val="16"/>
-              </w:rPr>
-              <w:t xml:space="preserve"> %}</w:t>
-            </w:r>
-            <w:r>
-              <w:rPr>
-                <w:rFonts w:cstheme="minorHAnsi"/>
-              </w:rPr>
-              <w:t>{</w:t>
-            </w:r>
-            <w:proofErr w:type="gramStart"/>
-            <w:r>
-              <w:rPr>
-                <w:rFonts w:cstheme="minorHAnsi"/>
-              </w:rPr>
-              <w:t>{ (</w:t>
-            </w:r>
-            <w:proofErr w:type="gramEnd"/>
-            <w:r>
-              <w:rPr>
-                <w:rFonts w:cstheme="minorHAnsi"/>
               </w:rPr>
               <w:t>(</w:t>
             </w:r>
@@ -1924,56 +1860,6 @@
                 <w:rFonts w:cstheme="minorHAnsi"/>
               </w:rPr>
               <w:t>) }} sq. ft. per person</w:t>
-            </w:r>
-            <w:r>
-              <w:rPr>
-                <w:rFonts w:cstheme="minorHAnsi"/>
-                <w:color w:val="FF0000"/>
-                <w:sz w:val="16"/>
-                <w:szCs w:val="16"/>
-              </w:rPr>
-              <w:t>{% else</w:t>
-            </w:r>
-            <w:r>
-              <w:rPr>
-                <w:rFonts w:cstheme="minorHAnsi"/>
-                <w:color w:val="FF0000"/>
-                <w:sz w:val="16"/>
-                <w:szCs w:val="16"/>
-              </w:rPr>
-              <w:t xml:space="preserve"> %}</w:t>
-            </w:r>
-            <w:r>
-              <w:t>Max Personnel not entered</w:t>
-            </w:r>
-            <w:r>
-              <w:rPr>
-                <w:rFonts w:cstheme="minorHAnsi"/>
-                <w:color w:val="FF0000"/>
-                <w:sz w:val="16"/>
-                <w:szCs w:val="16"/>
-              </w:rPr>
-              <w:t xml:space="preserve">{% </w:t>
-            </w:r>
-            <w:proofErr w:type="spellStart"/>
-            <w:r>
-              <w:rPr>
-                <w:rFonts w:cstheme="minorHAnsi"/>
-                <w:color w:val="FF0000"/>
-                <w:sz w:val="16"/>
-                <w:szCs w:val="16"/>
-              </w:rPr>
-              <w:t>endif</w:t>
-            </w:r>
-            <w:proofErr w:type="spellEnd"/>
-            <w:r>
-              <w:rPr>
-                <w:rFonts w:cstheme="minorHAnsi"/>
-                <w:color w:val="FF0000"/>
-                <w:sz w:val="16"/>
-                <w:szCs w:val="16"/>
-              </w:rPr>
-              <w:t xml:space="preserve"> %}</w:t>
             </w:r>
           </w:p>
         </w:tc>
@@ -2062,7 +1948,19 @@
               <w:rPr>
                 <w:rFonts w:cstheme="minorHAnsi"/>
               </w:rPr>
-              <w:t xml:space="preserve"> exclusive space managed by this PI</w:t>
+              <w:t xml:space="preserve"> </w:t>
+            </w:r>
+            <w:r>
+              <w:rPr>
+                <w:rFonts w:cstheme="minorHAnsi"/>
+              </w:rPr>
+              <w:t>exclusive</w:t>
+            </w:r>
+            <w:r>
+              <w:rPr>
+                <w:rFonts w:cstheme="minorHAnsi"/>
+              </w:rPr>
+              <w:t xml:space="preserve"> space managed by this PI</w:t>
             </w:r>
             <w:r>
               <w:rPr>
@@ -2695,66 +2593,22 @@
             <w:r>
               <w:rPr>
                 <w:rFonts w:cstheme="minorHAnsi"/>
-                <w:color w:val="FF0000"/>
-                <w:sz w:val="16"/>
-                <w:szCs w:val="16"/>
-              </w:rPr>
-              <w:t>{%</w:t>
-            </w:r>
-            <w:r>
-              <w:rPr>
-                <w:rFonts w:cstheme="minorHAnsi"/>
-                <w:color w:val="FF0000"/>
-                <w:sz w:val="16"/>
-                <w:szCs w:val="16"/>
-              </w:rPr>
-              <w:t xml:space="preserve">+ if </w:t>
-            </w:r>
-            <w:proofErr w:type="spellStart"/>
-            <w:r>
-              <w:rPr>
-                <w:rFonts w:cstheme="minorHAnsi"/>
-                <w:color w:val="FF0000"/>
-                <w:sz w:val="16"/>
-                <w:szCs w:val="16"/>
-              </w:rPr>
-              <w:t>ss.</w:t>
-            </w:r>
-            <w:bookmarkStart w:id="0" w:name="_GoBack"/>
-            <w:bookmarkEnd w:id="0"/>
-            <w:r>
-              <w:rPr>
-                <w:rFonts w:cstheme="minorHAnsi"/>
-                <w:color w:val="FF0000"/>
-                <w:sz w:val="16"/>
-                <w:szCs w:val="16"/>
-              </w:rPr>
-              <w:t>SharedSpaceMaxPersonnel</w:t>
-            </w:r>
-            <w:proofErr w:type="spellEnd"/>
-            <w:r>
-              <w:rPr>
-                <w:rFonts w:cstheme="minorHAnsi"/>
-                <w:color w:val="FF0000"/>
-                <w:sz w:val="16"/>
-                <w:szCs w:val="16"/>
-              </w:rPr>
-              <w:t xml:space="preserve"> &gt; 0</w:t>
-            </w:r>
-            <w:r>
-              <w:rPr>
-                <w:rFonts w:cstheme="minorHAnsi"/>
-                <w:color w:val="FF0000"/>
-                <w:sz w:val="16"/>
-                <w:szCs w:val="16"/>
-              </w:rPr>
-              <w:t xml:space="preserve"> %}</w:t>
-            </w:r>
-            <w:r>
-              <w:rPr>
-                <w:rFonts w:cstheme="minorHAnsi"/>
-              </w:rPr>
-              <w:t>{{ ((s</w:t>
+              </w:rPr>
+              <w:t>{</w:t>
+            </w:r>
+            <w:proofErr w:type="gramStart"/>
+            <w:r>
+              <w:rPr>
+                <w:rFonts w:cstheme="minorHAnsi"/>
+              </w:rPr>
+              <w:t>{ (</w:t>
+            </w:r>
+            <w:proofErr w:type="gramEnd"/>
+            <w:r>
+              <w:rPr>
+                <w:rFonts w:cstheme="minorHAnsi"/>
+              </w:rPr>
+              <w:t>(s</w:t>
             </w:r>
             <w:r>
               <w:rPr>
@@ -2833,56 +2687,6 @@
                 <w:rFonts w:cstheme="minorHAnsi"/>
               </w:rPr>
               <w:t>) }} sq. ft. per person</w:t>
-            </w:r>
-            <w:r>
-              <w:rPr>
-                <w:rFonts w:cstheme="minorHAnsi"/>
-                <w:color w:val="FF0000"/>
-                <w:sz w:val="16"/>
-                <w:szCs w:val="16"/>
-              </w:rPr>
-              <w:t>{% else</w:t>
-            </w:r>
-            <w:r>
-              <w:rPr>
-                <w:rFonts w:cstheme="minorHAnsi"/>
-                <w:color w:val="FF0000"/>
-                <w:sz w:val="16"/>
-                <w:szCs w:val="16"/>
-              </w:rPr>
-              <w:t xml:space="preserve"> %}</w:t>
-            </w:r>
-            <w:r>
-              <w:t>Max Personnel not entered</w:t>
-            </w:r>
-            <w:r>
-              <w:rPr>
-                <w:rFonts w:cstheme="minorHAnsi"/>
-                <w:color w:val="FF0000"/>
-                <w:sz w:val="16"/>
-                <w:szCs w:val="16"/>
-              </w:rPr>
-              <w:t xml:space="preserve">{% </w:t>
-            </w:r>
-            <w:proofErr w:type="spellStart"/>
-            <w:r>
-              <w:rPr>
-                <w:rFonts w:cstheme="minorHAnsi"/>
-                <w:color w:val="FF0000"/>
-                <w:sz w:val="16"/>
-                <w:szCs w:val="16"/>
-              </w:rPr>
-              <w:t>endif</w:t>
-            </w:r>
-            <w:proofErr w:type="spellEnd"/>
-            <w:r>
-              <w:rPr>
-                <w:rFonts w:cstheme="minorHAnsi"/>
-                <w:color w:val="FF0000"/>
-                <w:sz w:val="16"/>
-                <w:szCs w:val="16"/>
-              </w:rPr>
-              <w:t xml:space="preserve"> %}</w:t>
             </w:r>
           </w:p>
         </w:tc>
@@ -3321,6 +3125,7 @@
                 <w:rFonts w:cstheme="minorHAnsi"/>
               </w:rPr>
             </w:pPr>
+            <w:bookmarkStart w:id="0" w:name="_GoBack" w:colFirst="0" w:colLast="0"/>
             <w:r>
               <w:t xml:space="preserve">No </w:t>
             </w:r>
@@ -3337,6 +3142,7 @@
         </w:tc>
       </w:tr>
     </w:tbl>
+    <w:bookmarkEnd w:id="0"/>
     <w:p>
       <w:pPr>
         <w:rPr>
@@ -3464,7 +3270,6 @@
               <w:rPr>
                 <w:b/>
               </w:rPr>
-              <w:lastRenderedPageBreak/>
               <w:t xml:space="preserve">Non-UVA Spaces </w:t>
             </w:r>
           </w:p>
@@ -3513,6 +3318,7 @@
           <w:sz w:val="16"/>
           <w:szCs w:val="16"/>
         </w:rPr>
+        <w:lastRenderedPageBreak/>
         <w:t xml:space="preserve">{% </w:t>
       </w:r>
       <w:proofErr w:type="gramStart"/>
@@ -3614,52 +3420,6 @@
         <w:t>Personnel</w:t>
       </w:r>
     </w:p>
-    <w:p>
-      <w:r>
-        <w:rPr>
-          <w:color w:val="FF0000"/>
-          <w:sz w:val="16"/>
-          <w:szCs w:val="16"/>
-        </w:rPr>
-        <w:t xml:space="preserve">{% </w:t>
-      </w:r>
-      <w:proofErr w:type="gramStart"/>
-      <w:r>
-        <w:rPr>
-          <w:color w:val="FF0000"/>
-          <w:sz w:val="16"/>
-          <w:szCs w:val="16"/>
-        </w:rPr>
-        <w:t>if</w:t>
-      </w:r>
-      <w:proofErr w:type="gramEnd"/>
-      <w:r>
-        <w:rPr>
-          <w:color w:val="FF0000"/>
-          <w:sz w:val="16"/>
-          <w:szCs w:val="16"/>
-        </w:rPr>
-        <w:t xml:space="preserve"> </w:t>
-      </w:r>
-      <w:proofErr w:type="spellStart"/>
-      <w:r>
-        <w:rPr>
-          <w:color w:val="FF0000"/>
-          <w:sz w:val="16"/>
-          <w:szCs w:val="16"/>
-        </w:rPr>
-        <w:t>HavePersonnel</w:t>
-      </w:r>
-      <w:proofErr w:type="spellEnd"/>
-      <w:r>
-        <w:rPr>
-          <w:color w:val="FF0000"/>
-          <w:sz w:val="16"/>
-          <w:szCs w:val="16"/>
-        </w:rPr>
-        <w:t xml:space="preserve"> == “yes” %}</w:t>
-      </w:r>
-    </w:p>
     <w:tbl>
       <w:tblPr>
         <w:tblStyle w:val="TableGrid"/>
@@ -4098,113 +3858,6 @@
         </w:tc>
       </w:tr>
     </w:tbl>
-    <w:p>
-      <w:pPr>
-        <w:rPr>
-          <w:color w:val="FF0000"/>
-          <w:sz w:val="16"/>
-          <w:szCs w:val="16"/>
-        </w:rPr>
-      </w:pPr>
-      <w:r>
-        <w:rPr>
-          <w:color w:val="FF0000"/>
-          <w:sz w:val="16"/>
-          <w:szCs w:val="16"/>
-        </w:rPr>
-        <w:t xml:space="preserve">{% </w:t>
-      </w:r>
-      <w:proofErr w:type="gramStart"/>
-      <w:r>
-        <w:rPr>
-          <w:color w:val="FF0000"/>
-          <w:sz w:val="16"/>
-          <w:szCs w:val="16"/>
-        </w:rPr>
-        <w:t>else</w:t>
-      </w:r>
-      <w:proofErr w:type="gramEnd"/>
-      <w:r>
-        <w:rPr>
-          <w:color w:val="FF0000"/>
-          <w:sz w:val="16"/>
-          <w:szCs w:val="16"/>
-        </w:rPr>
-        <w:t xml:space="preserve"> %}</w:t>
-      </w:r>
-    </w:p>
-    <w:tbl>
-      <w:tblPr>
-        <w:tblStyle w:val="TableGrid"/>
-        <w:tblW w:w="0" w:type="auto"/>
-        <w:tblLook w:val="04A0" w:firstRow="1" w:lastRow="0" w:firstColumn="1" w:lastColumn="0" w:noHBand="0" w:noVBand="1"/>
-      </w:tblPr>
-      <w:tblGrid>
-        <w:gridCol w:w="9350"/>
-      </w:tblGrid>
-      <w:tr>
-        <w:tc>
-          <w:tcPr>
-            <w:tcW w:w="9350" w:type="dxa"/>
-          </w:tcPr>
-          <w:p>
-            <w:pPr>
-              <w:rPr>
-                <w:rFonts w:cstheme="minorHAnsi"/>
-              </w:rPr>
-            </w:pPr>
-            <w:r>
-              <w:t>N</w:t>
-            </w:r>
-            <w:r>
-              <w:t xml:space="preserve">o additional personnel will be returning to </w:t>
-            </w:r>
-            <w:r>
-              <w:t>space(s) shown above</w:t>
-            </w:r>
-            <w:r>
-              <w:t>.</w:t>
-            </w:r>
-          </w:p>
-        </w:tc>
-      </w:tr>
-    </w:tbl>
-    <w:p>
-      <w:pPr>
-        <w:rPr>
-          <w:sz w:val="20"/>
-          <w:szCs w:val="20"/>
-        </w:rPr>
-      </w:pPr>
-      <w:r>
-        <w:rPr>
-          <w:color w:val="FF0000"/>
-          <w:sz w:val="16"/>
-          <w:szCs w:val="16"/>
-        </w:rPr>
-        <w:t xml:space="preserve">{% </w:t>
-      </w:r>
-      <w:proofErr w:type="spellStart"/>
-      <w:proofErr w:type="gramStart"/>
-      <w:r>
-        <w:rPr>
-          <w:color w:val="FF0000"/>
-          <w:sz w:val="16"/>
-          <w:szCs w:val="16"/>
-        </w:rPr>
-        <w:t>endif</w:t>
-      </w:r>
-      <w:proofErr w:type="spellEnd"/>
-      <w:proofErr w:type="gramEnd"/>
-      <w:r>
-        <w:rPr>
-          <w:color w:val="FF0000"/>
-          <w:sz w:val="16"/>
-          <w:szCs w:val="16"/>
-        </w:rPr>
-        <w:t xml:space="preserve"> %}</w:t>
-      </w:r>
-    </w:p>
     <w:p>
       <w:pPr>
         <w:pBdr>
@@ -5222,6 +4875,41 @@
               </w:rPr>
               <w:t xml:space="preserve"> %}</w:t>
             </w:r>
+          </w:p>
+        </w:tc>
+      </w:tr>
+      <w:tr>
+        <w:tc>
+          <w:tcPr>
+            <w:tcW w:w="2088" w:type="dxa"/>
+          </w:tcPr>
+          <w:p>
+            <w:pPr>
+              <w:tabs>
+                <w:tab w:val="left" w:pos="720"/>
+                <w:tab w:val="left" w:pos="1130"/>
+              </w:tabs>
+              <w:rPr>
+                <w:rFonts w:cstheme="minorHAnsi"/>
+                <w:sz w:val="23"/>
+                <w:szCs w:val="23"/>
+              </w:rPr>
+            </w:pPr>
+          </w:p>
+        </w:tc>
+        <w:tc>
+          <w:tcPr>
+            <w:tcW w:w="7262" w:type="dxa"/>
+          </w:tcPr>
+          <w:p>
+            <w:pPr>
+              <w:rPr>
+                <w:rFonts w:cstheme="minorHAnsi"/>
+                <w:color w:val="FF0000"/>
+                <w:sz w:val="16"/>
+                <w:szCs w:val="16"/>
+              </w:rPr>
+            </w:pPr>
           </w:p>
         </w:tc>
       </w:tr>
@@ -5329,7 +5017,7 @@
         <w:rStyle w:val="PageNumber"/>
         <w:noProof/>
       </w:rPr>
-      <w:t>1</w:t>
+      <w:t>2</w:t>
     </w:r>
     <w:r>
       <w:rPr>
@@ -7538,7 +7226,7 @@
   <a:extraClrSchemeLst/>
   <a:extLst>
     <a:ext uri="{05A4C25C-085E-4340-85A3-A5531E510DB2}">
-      <thm15:themeFamily xmlns="" xmlns:thm15="http://schemas.microsoft.com/office/thememl/2012/main" name="Office Theme" id="{62F939B6-93AF-4DB8-9C6B-D6C7DFDC589F}" vid="{4A3C46E8-61CC-4603-A589-7422A47A8E4A}"/>
+      <thm15:themeFamily xmlns:thm15="http://schemas.microsoft.com/office/thememl/2012/main" xmlns="" name="Office Theme" id="{62F939B6-93AF-4DB8-9C6B-D6C7DFDC589F}" vid="{4A3C46E8-61CC-4603-A589-7422A47A8E4A}"/>
     </a:ext>
   </a:extLst>
 </a:theme>
@@ -7549,7 +7237,7 @@
 </file>
 
 <file path=customXml/itemProps1.xml><?xml version="1.0" encoding="utf-8"?>
-<ds:datastoreItem xmlns:ds="http://schemas.openxmlformats.org/officeDocument/2006/customXml" ds:itemID="{6CEB81C5-17B6-CA4B-9D28-C61814AE87FB}">
+<ds:datastoreItem xmlns:ds="http://schemas.openxmlformats.org/officeDocument/2006/customXml" ds:itemID="{1B47F5B5-E119-A34D-AD8C-ACB6A58DF65E}">
   <ds:schemaRefs>
     <ds:schemaRef ds:uri="http://schemas.openxmlformats.org/officeDocument/2006/bibliography"/>
   </ds:schemaRefs>

</xml_diff>

<commit_message>
Updates RRT workflow spec files for reals this time
</commit_message>
<xml_diff>
--- a/crc/static/bpmn/research_rampup/ResearchRampUpPlan.docx
+++ b/crc/static/bpmn/research_rampup/ResearchRampUpPlan.docx
@@ -1413,26 +1413,14 @@
               <w:rPr>
                 <w:b/>
               </w:rPr>
-              <w:t>es.ExclusiveSpaceBuilding</w:t>
-            </w:r>
-            <w:r>
-              <w:rPr>
-                <w:b/>
-              </w:rPr>
-              <w:t>.label</w:t>
-            </w:r>
-            <w:proofErr w:type="spellEnd"/>
-            <w:r>
-              <w:rPr>
-                <w:b/>
-              </w:rPr>
-              <w:t xml:space="preserve"> </w:t>
-            </w:r>
-            <w:r>
-              <w:rPr>
-                <w:b/>
-              </w:rPr>
-              <w:t>}}</w:t>
+              <w:t>es.ExclusiveSpaceBuilding.label</w:t>
+            </w:r>
+            <w:proofErr w:type="spellEnd"/>
+            <w:r>
+              <w:rPr>
+                <w:b/>
+              </w:rPr>
+              <w:t xml:space="preserve"> }}</w:t>
             </w:r>
           </w:p>
         </w:tc>
@@ -1802,6 +1790,82 @@
             <w:r>
               <w:rPr>
                 <w:rFonts w:cstheme="minorHAnsi"/>
+                <w:color w:val="FF0000"/>
+                <w:sz w:val="16"/>
+                <w:szCs w:val="16"/>
+              </w:rPr>
+              <w:t>{%</w:t>
+            </w:r>
+            <w:r>
+              <w:rPr>
+                <w:rFonts w:cstheme="minorHAnsi"/>
+                <w:color w:val="FF0000"/>
+                <w:sz w:val="16"/>
+                <w:szCs w:val="16"/>
+              </w:rPr>
+              <w:t xml:space="preserve">+ </w:t>
+            </w:r>
+            <w:proofErr w:type="gramStart"/>
+            <w:r>
+              <w:rPr>
+                <w:rFonts w:cstheme="minorHAnsi"/>
+                <w:color w:val="FF0000"/>
+                <w:sz w:val="16"/>
+                <w:szCs w:val="16"/>
+              </w:rPr>
+              <w:t>if</w:t>
+            </w:r>
+            <w:proofErr w:type="gramEnd"/>
+            <w:r>
+              <w:rPr>
+                <w:rFonts w:cstheme="minorHAnsi"/>
+                <w:color w:val="FF0000"/>
+                <w:sz w:val="16"/>
+                <w:szCs w:val="16"/>
+              </w:rPr>
+              <w:t xml:space="preserve"> </w:t>
+            </w:r>
+            <w:proofErr w:type="spellStart"/>
+            <w:r>
+              <w:rPr>
+                <w:rFonts w:cstheme="minorHAnsi"/>
+                <w:color w:val="FF0000"/>
+                <w:sz w:val="16"/>
+                <w:szCs w:val="16"/>
+              </w:rPr>
+              <w:t>es.</w:t>
+            </w:r>
+            <w:r>
+              <w:rPr>
+                <w:rFonts w:cstheme="minorHAnsi"/>
+                <w:color w:val="FF0000"/>
+                <w:sz w:val="16"/>
+                <w:szCs w:val="16"/>
+              </w:rPr>
+              <w:t>ExclusiveSpaceMaxPersonnel</w:t>
+            </w:r>
+            <w:proofErr w:type="spellEnd"/>
+            <w:r>
+              <w:rPr>
+                <w:rFonts w:cstheme="minorHAnsi"/>
+                <w:color w:val="FF0000"/>
+                <w:sz w:val="16"/>
+                <w:szCs w:val="16"/>
+              </w:rPr>
+              <w:t xml:space="preserve"> &gt; 0</w:t>
+            </w:r>
+            <w:r>
+              <w:rPr>
+                <w:rFonts w:cstheme="minorHAnsi"/>
+                <w:color w:val="FF0000"/>
+                <w:sz w:val="16"/>
+                <w:szCs w:val="16"/>
+              </w:rPr>
+              <w:t xml:space="preserve"> %}</w:t>
+            </w:r>
+            <w:r>
+              <w:rPr>
+                <w:rFonts w:cstheme="minorHAnsi"/>
               </w:rPr>
               <w:t>{</w:t>
             </w:r>
@@ -1860,6 +1924,56 @@
                 <w:rFonts w:cstheme="minorHAnsi"/>
               </w:rPr>
               <w:t>) }} sq. ft. per person</w:t>
+            </w:r>
+            <w:r>
+              <w:rPr>
+                <w:rFonts w:cstheme="minorHAnsi"/>
+                <w:color w:val="FF0000"/>
+                <w:sz w:val="16"/>
+                <w:szCs w:val="16"/>
+              </w:rPr>
+              <w:t>{% else</w:t>
+            </w:r>
+            <w:r>
+              <w:rPr>
+                <w:rFonts w:cstheme="minorHAnsi"/>
+                <w:color w:val="FF0000"/>
+                <w:sz w:val="16"/>
+                <w:szCs w:val="16"/>
+              </w:rPr>
+              <w:t xml:space="preserve"> %}</w:t>
+            </w:r>
+            <w:r>
+              <w:t>Max Personnel not entered</w:t>
+            </w:r>
+            <w:r>
+              <w:rPr>
+                <w:rFonts w:cstheme="minorHAnsi"/>
+                <w:color w:val="FF0000"/>
+                <w:sz w:val="16"/>
+                <w:szCs w:val="16"/>
+              </w:rPr>
+              <w:t xml:space="preserve">{% </w:t>
+            </w:r>
+            <w:proofErr w:type="spellStart"/>
+            <w:r>
+              <w:rPr>
+                <w:rFonts w:cstheme="minorHAnsi"/>
+                <w:color w:val="FF0000"/>
+                <w:sz w:val="16"/>
+                <w:szCs w:val="16"/>
+              </w:rPr>
+              <w:t>endif</w:t>
+            </w:r>
+            <w:proofErr w:type="spellEnd"/>
+            <w:r>
+              <w:rPr>
+                <w:rFonts w:cstheme="minorHAnsi"/>
+                <w:color w:val="FF0000"/>
+                <w:sz w:val="16"/>
+                <w:szCs w:val="16"/>
+              </w:rPr>
+              <w:t xml:space="preserve"> %}</w:t>
             </w:r>
           </w:p>
         </w:tc>
@@ -1948,19 +2062,7 @@
               <w:rPr>
                 <w:rFonts w:cstheme="minorHAnsi"/>
               </w:rPr>
-              <w:t xml:space="preserve"> </w:t>
-            </w:r>
-            <w:r>
-              <w:rPr>
-                <w:rFonts w:cstheme="minorHAnsi"/>
-              </w:rPr>
-              <w:t>exclusive</w:t>
-            </w:r>
-            <w:r>
-              <w:rPr>
-                <w:rFonts w:cstheme="minorHAnsi"/>
-              </w:rPr>
-              <w:t xml:space="preserve"> space managed by this PI</w:t>
+              <w:t xml:space="preserve"> exclusive space managed by this PI</w:t>
             </w:r>
             <w:r>
               <w:rPr>
@@ -2593,22 +2695,66 @@
             <w:r>
               <w:rPr>
                 <w:rFonts w:cstheme="minorHAnsi"/>
-              </w:rPr>
-              <w:t>{</w:t>
-            </w:r>
-            <w:proofErr w:type="gramStart"/>
-            <w:r>
-              <w:rPr>
-                <w:rFonts w:cstheme="minorHAnsi"/>
-              </w:rPr>
-              <w:t>{ (</w:t>
-            </w:r>
-            <w:proofErr w:type="gramEnd"/>
-            <w:r>
-              <w:rPr>
-                <w:rFonts w:cstheme="minorHAnsi"/>
-              </w:rPr>
-              <w:t>(s</w:t>
+                <w:color w:val="FF0000"/>
+                <w:sz w:val="16"/>
+                <w:szCs w:val="16"/>
+              </w:rPr>
+              <w:t>{%</w:t>
+            </w:r>
+            <w:r>
+              <w:rPr>
+                <w:rFonts w:cstheme="minorHAnsi"/>
+                <w:color w:val="FF0000"/>
+                <w:sz w:val="16"/>
+                <w:szCs w:val="16"/>
+              </w:rPr>
+              <w:t xml:space="preserve">+ if </w:t>
+            </w:r>
+            <w:proofErr w:type="spellStart"/>
+            <w:r>
+              <w:rPr>
+                <w:rFonts w:cstheme="minorHAnsi"/>
+                <w:color w:val="FF0000"/>
+                <w:sz w:val="16"/>
+                <w:szCs w:val="16"/>
+              </w:rPr>
+              <w:t>ss.</w:t>
+            </w:r>
+            <w:bookmarkStart w:id="0" w:name="_GoBack"/>
+            <w:bookmarkEnd w:id="0"/>
+            <w:r>
+              <w:rPr>
+                <w:rFonts w:cstheme="minorHAnsi"/>
+                <w:color w:val="FF0000"/>
+                <w:sz w:val="16"/>
+                <w:szCs w:val="16"/>
+              </w:rPr>
+              <w:t>SharedSpaceMaxPersonnel</w:t>
+            </w:r>
+            <w:proofErr w:type="spellEnd"/>
+            <w:r>
+              <w:rPr>
+                <w:rFonts w:cstheme="minorHAnsi"/>
+                <w:color w:val="FF0000"/>
+                <w:sz w:val="16"/>
+                <w:szCs w:val="16"/>
+              </w:rPr>
+              <w:t xml:space="preserve"> &gt; 0</w:t>
+            </w:r>
+            <w:r>
+              <w:rPr>
+                <w:rFonts w:cstheme="minorHAnsi"/>
+                <w:color w:val="FF0000"/>
+                <w:sz w:val="16"/>
+                <w:szCs w:val="16"/>
+              </w:rPr>
+              <w:t xml:space="preserve"> %}</w:t>
+            </w:r>
+            <w:r>
+              <w:rPr>
+                <w:rFonts w:cstheme="minorHAnsi"/>
+              </w:rPr>
+              <w:t>{{ ((s</w:t>
             </w:r>
             <w:r>
               <w:rPr>
@@ -2687,6 +2833,56 @@
                 <w:rFonts w:cstheme="minorHAnsi"/>
               </w:rPr>
               <w:t>) }} sq. ft. per person</w:t>
+            </w:r>
+            <w:r>
+              <w:rPr>
+                <w:rFonts w:cstheme="minorHAnsi"/>
+                <w:color w:val="FF0000"/>
+                <w:sz w:val="16"/>
+                <w:szCs w:val="16"/>
+              </w:rPr>
+              <w:t>{% else</w:t>
+            </w:r>
+            <w:r>
+              <w:rPr>
+                <w:rFonts w:cstheme="minorHAnsi"/>
+                <w:color w:val="FF0000"/>
+                <w:sz w:val="16"/>
+                <w:szCs w:val="16"/>
+              </w:rPr>
+              <w:t xml:space="preserve"> %}</w:t>
+            </w:r>
+            <w:r>
+              <w:t>Max Personnel not entered</w:t>
+            </w:r>
+            <w:r>
+              <w:rPr>
+                <w:rFonts w:cstheme="minorHAnsi"/>
+                <w:color w:val="FF0000"/>
+                <w:sz w:val="16"/>
+                <w:szCs w:val="16"/>
+              </w:rPr>
+              <w:t xml:space="preserve">{% </w:t>
+            </w:r>
+            <w:proofErr w:type="spellStart"/>
+            <w:r>
+              <w:rPr>
+                <w:rFonts w:cstheme="minorHAnsi"/>
+                <w:color w:val="FF0000"/>
+                <w:sz w:val="16"/>
+                <w:szCs w:val="16"/>
+              </w:rPr>
+              <w:t>endif</w:t>
+            </w:r>
+            <w:proofErr w:type="spellEnd"/>
+            <w:r>
+              <w:rPr>
+                <w:rFonts w:cstheme="minorHAnsi"/>
+                <w:color w:val="FF0000"/>
+                <w:sz w:val="16"/>
+                <w:szCs w:val="16"/>
+              </w:rPr>
+              <w:t xml:space="preserve"> %}</w:t>
             </w:r>
           </w:p>
         </w:tc>
@@ -3125,7 +3321,6 @@
                 <w:rFonts w:cstheme="minorHAnsi"/>
               </w:rPr>
             </w:pPr>
-            <w:bookmarkStart w:id="0" w:name="_GoBack" w:colFirst="0" w:colLast="0"/>
             <w:r>
               <w:t xml:space="preserve">No </w:t>
             </w:r>
@@ -3142,7 +3337,6 @@
         </w:tc>
       </w:tr>
     </w:tbl>
-    <w:bookmarkEnd w:id="0"/>
     <w:p>
       <w:pPr>
         <w:rPr>
@@ -3270,6 +3464,7 @@
               <w:rPr>
                 <w:b/>
               </w:rPr>
+              <w:lastRenderedPageBreak/>
               <w:t xml:space="preserve">Non-UVA Spaces </w:t>
             </w:r>
           </w:p>
@@ -3318,7 +3513,6 @@
           <w:sz w:val="16"/>
           <w:szCs w:val="16"/>
         </w:rPr>
-        <w:lastRenderedPageBreak/>
         <w:t xml:space="preserve">{% </w:t>
       </w:r>
       <w:proofErr w:type="gramStart"/>
@@ -3420,6 +3614,52 @@
         <w:t>Personnel</w:t>
       </w:r>
     </w:p>
+    <w:p>
+      <w:r>
+        <w:rPr>
+          <w:color w:val="FF0000"/>
+          <w:sz w:val="16"/>
+          <w:szCs w:val="16"/>
+        </w:rPr>
+        <w:t xml:space="preserve">{% </w:t>
+      </w:r>
+      <w:proofErr w:type="gramStart"/>
+      <w:r>
+        <w:rPr>
+          <w:color w:val="FF0000"/>
+          <w:sz w:val="16"/>
+          <w:szCs w:val="16"/>
+        </w:rPr>
+        <w:t>if</w:t>
+      </w:r>
+      <w:proofErr w:type="gramEnd"/>
+      <w:r>
+        <w:rPr>
+          <w:color w:val="FF0000"/>
+          <w:sz w:val="16"/>
+          <w:szCs w:val="16"/>
+        </w:rPr>
+        <w:t xml:space="preserve"> </w:t>
+      </w:r>
+      <w:proofErr w:type="spellStart"/>
+      <w:r>
+        <w:rPr>
+          <w:color w:val="FF0000"/>
+          <w:sz w:val="16"/>
+          <w:szCs w:val="16"/>
+        </w:rPr>
+        <w:t>HavePersonnel</w:t>
+      </w:r>
+      <w:proofErr w:type="spellEnd"/>
+      <w:r>
+        <w:rPr>
+          <w:color w:val="FF0000"/>
+          <w:sz w:val="16"/>
+          <w:szCs w:val="16"/>
+        </w:rPr>
+        <w:t xml:space="preserve"> == “yes” %}</w:t>
+      </w:r>
+    </w:p>
     <w:tbl>
       <w:tblPr>
         <w:tblStyle w:val="TableGrid"/>
@@ -3858,6 +4098,113 @@
         </w:tc>
       </w:tr>
     </w:tbl>
+    <w:p>
+      <w:pPr>
+        <w:rPr>
+          <w:color w:val="FF0000"/>
+          <w:sz w:val="16"/>
+          <w:szCs w:val="16"/>
+        </w:rPr>
+      </w:pPr>
+      <w:r>
+        <w:rPr>
+          <w:color w:val="FF0000"/>
+          <w:sz w:val="16"/>
+          <w:szCs w:val="16"/>
+        </w:rPr>
+        <w:t xml:space="preserve">{% </w:t>
+      </w:r>
+      <w:proofErr w:type="gramStart"/>
+      <w:r>
+        <w:rPr>
+          <w:color w:val="FF0000"/>
+          <w:sz w:val="16"/>
+          <w:szCs w:val="16"/>
+        </w:rPr>
+        <w:t>else</w:t>
+      </w:r>
+      <w:proofErr w:type="gramEnd"/>
+      <w:r>
+        <w:rPr>
+          <w:color w:val="FF0000"/>
+          <w:sz w:val="16"/>
+          <w:szCs w:val="16"/>
+        </w:rPr>
+        <w:t xml:space="preserve"> %}</w:t>
+      </w:r>
+    </w:p>
+    <w:tbl>
+      <w:tblPr>
+        <w:tblStyle w:val="TableGrid"/>
+        <w:tblW w:w="0" w:type="auto"/>
+        <w:tblLook w:val="04A0" w:firstRow="1" w:lastRow="0" w:firstColumn="1" w:lastColumn="0" w:noHBand="0" w:noVBand="1"/>
+      </w:tblPr>
+      <w:tblGrid>
+        <w:gridCol w:w="9350"/>
+      </w:tblGrid>
+      <w:tr>
+        <w:tc>
+          <w:tcPr>
+            <w:tcW w:w="9350" w:type="dxa"/>
+          </w:tcPr>
+          <w:p>
+            <w:pPr>
+              <w:rPr>
+                <w:rFonts w:cstheme="minorHAnsi"/>
+              </w:rPr>
+            </w:pPr>
+            <w:r>
+              <w:t>N</w:t>
+            </w:r>
+            <w:r>
+              <w:t xml:space="preserve">o additional personnel will be returning to </w:t>
+            </w:r>
+            <w:r>
+              <w:t>space(s) shown above</w:t>
+            </w:r>
+            <w:r>
+              <w:t>.</w:t>
+            </w:r>
+          </w:p>
+        </w:tc>
+      </w:tr>
+    </w:tbl>
+    <w:p>
+      <w:pPr>
+        <w:rPr>
+          <w:sz w:val="20"/>
+          <w:szCs w:val="20"/>
+        </w:rPr>
+      </w:pPr>
+      <w:r>
+        <w:rPr>
+          <w:color w:val="FF0000"/>
+          <w:sz w:val="16"/>
+          <w:szCs w:val="16"/>
+        </w:rPr>
+        <w:t xml:space="preserve">{% </w:t>
+      </w:r>
+      <w:proofErr w:type="spellStart"/>
+      <w:proofErr w:type="gramStart"/>
+      <w:r>
+        <w:rPr>
+          <w:color w:val="FF0000"/>
+          <w:sz w:val="16"/>
+          <w:szCs w:val="16"/>
+        </w:rPr>
+        <w:t>endif</w:t>
+      </w:r>
+      <w:proofErr w:type="spellEnd"/>
+      <w:proofErr w:type="gramEnd"/>
+      <w:r>
+        <w:rPr>
+          <w:color w:val="FF0000"/>
+          <w:sz w:val="16"/>
+          <w:szCs w:val="16"/>
+        </w:rPr>
+        <w:t xml:space="preserve"> %}</w:t>
+      </w:r>
+    </w:p>
     <w:p>
       <w:pPr>
         <w:pBdr>
@@ -4875,41 +5222,6 @@
               </w:rPr>
               <w:t xml:space="preserve"> %}</w:t>
             </w:r>
-          </w:p>
-        </w:tc>
-      </w:tr>
-      <w:tr>
-        <w:tc>
-          <w:tcPr>
-            <w:tcW w:w="2088" w:type="dxa"/>
-          </w:tcPr>
-          <w:p>
-            <w:pPr>
-              <w:tabs>
-                <w:tab w:val="left" w:pos="720"/>
-                <w:tab w:val="left" w:pos="1130"/>
-              </w:tabs>
-              <w:rPr>
-                <w:rFonts w:cstheme="minorHAnsi"/>
-                <w:sz w:val="23"/>
-                <w:szCs w:val="23"/>
-              </w:rPr>
-            </w:pPr>
-          </w:p>
-        </w:tc>
-        <w:tc>
-          <w:tcPr>
-            <w:tcW w:w="7262" w:type="dxa"/>
-          </w:tcPr>
-          <w:p>
-            <w:pPr>
-              <w:rPr>
-                <w:rFonts w:cstheme="minorHAnsi"/>
-                <w:color w:val="FF0000"/>
-                <w:sz w:val="16"/>
-                <w:szCs w:val="16"/>
-              </w:rPr>
-            </w:pPr>
           </w:p>
         </w:tc>
       </w:tr>
@@ -5017,7 +5329,7 @@
         <w:rStyle w:val="PageNumber"/>
         <w:noProof/>
       </w:rPr>
-      <w:t>2</w:t>
+      <w:t>1</w:t>
     </w:r>
     <w:r>
       <w:rPr>
@@ -7226,7 +7538,7 @@
   <a:extraClrSchemeLst/>
   <a:extLst>
     <a:ext uri="{05A4C25C-085E-4340-85A3-A5531E510DB2}">
-      <thm15:themeFamily xmlns:thm15="http://schemas.microsoft.com/office/thememl/2012/main" xmlns="" name="Office Theme" id="{62F939B6-93AF-4DB8-9C6B-D6C7DFDC589F}" vid="{4A3C46E8-61CC-4603-A589-7422A47A8E4A}"/>
+      <thm15:themeFamily xmlns="" xmlns:thm15="http://schemas.microsoft.com/office/thememl/2012/main" name="Office Theme" id="{62F939B6-93AF-4DB8-9C6B-D6C7DFDC589F}" vid="{4A3C46E8-61CC-4603-A589-7422A47A8E4A}"/>
     </a:ext>
   </a:extLst>
 </a:theme>
@@ -7237,7 +7549,7 @@
 </file>
 
 <file path=customXml/itemProps1.xml><?xml version="1.0" encoding="utf-8"?>
-<ds:datastoreItem xmlns:ds="http://schemas.openxmlformats.org/officeDocument/2006/customXml" ds:itemID="{1B47F5B5-E119-A34D-AD8C-ACB6A58DF65E}">
+<ds:datastoreItem xmlns:ds="http://schemas.openxmlformats.org/officeDocument/2006/customXml" ds:itemID="{6CEB81C5-17B6-CA4B-9D28-C61814AE87FB}">
   <ds:schemaRefs>
     <ds:schemaRef ds:uri="http://schemas.openxmlformats.org/officeDocument/2006/bibliography"/>
   </ds:schemaRefs>

</xml_diff>

<commit_message>
Fixing a bug with updating the personnel
</commit_message>
<xml_diff>
--- a/crc/static/bpmn/research_rampup/ResearchRampUpPlan.docx
+++ b/crc/static/bpmn/research_rampup/ResearchRampUpPlan.docx
@@ -2,6 +2,419 @@
 <file path=word/document.xml><?xml version="1.0" encoding="utf-8"?>
 <w:document xmlns:wpc="http://schemas.microsoft.com/office/word/2010/wordprocessingCanvas" xmlns:mo="http://schemas.microsoft.com/office/mac/office/2008/main" xmlns:mc="http://schemas.openxmlformats.org/markup-compatibility/2006" xmlns:mv="urn:schemas-microsoft-com:mac:vml" xmlns:o="urn:schemas-microsoft-com:office:office" xmlns:r="http://schemas.openxmlformats.org/officeDocument/2006/relationships" xmlns:m="http://schemas.openxmlformats.org/officeDocument/2006/math" xmlns:v="urn:schemas-microsoft-com:vml" xmlns:wp14="http://schemas.microsoft.com/office/word/2010/wordprocessingDrawing" xmlns:wp="http://schemas.openxmlformats.org/drawingml/2006/wordprocessingDrawing" xmlns:w10="urn:schemas-microsoft-com:office:word" xmlns:w="http://schemas.openxmlformats.org/wordprocessingml/2006/main" xmlns:w14="http://schemas.microsoft.com/office/word/2010/wordml" xmlns:wpg="http://schemas.microsoft.com/office/word/2010/wordprocessingGroup" xmlns:wpi="http://schemas.microsoft.com/office/word/2010/wordprocessingInk" xmlns:wne="http://schemas.microsoft.com/office/word/2006/wordml" xmlns:wps="http://schemas.microsoft.com/office/word/2010/wordprocessingShape" mc:Ignorable="w14 wp14">
   <w:body>
+    <w:p>
+      <w:pPr>
+        <w:pStyle w:val="Heading2"/>
+      </w:pPr>
+      <w:r>
+        <w:t xml:space="preserve">Request </w:t>
+      </w:r>
+      <w:r>
+        <w:t xml:space="preserve">Type and </w:t>
+      </w:r>
+      <w:r>
+        <w:t>Notes</w:t>
+      </w:r>
+    </w:p>
+    <w:tbl>
+      <w:tblPr>
+        <w:tblStyle w:val="TableGrid"/>
+        <w:tblW w:w="9350" w:type="dxa"/>
+        <w:tblLook w:val="04A0" w:firstRow="1" w:lastRow="0" w:firstColumn="1" w:lastColumn="0" w:noHBand="0" w:noVBand="1"/>
+      </w:tblPr>
+      <w:tblGrid>
+        <w:gridCol w:w="2087"/>
+        <w:gridCol w:w="7263"/>
+      </w:tblGrid>
+      <w:tr>
+        <w:tc>
+          <w:tcPr>
+            <w:tcW w:w="2087" w:type="dxa"/>
+            <w:shd w:val="clear" w:color="auto" w:fill="auto"/>
+          </w:tcPr>
+          <w:p>
+            <w:pPr>
+              <w:rPr>
+                <w:b/>
+              </w:rPr>
+            </w:pPr>
+            <w:r>
+              <w:rPr>
+                <w:rFonts w:eastAsia="Calibri" w:cs="Times New Roman"/>
+                <w:b/>
+              </w:rPr>
+              <w:t>Re</w:t>
+            </w:r>
+            <w:r>
+              <w:rPr>
+                <w:rFonts w:eastAsia="Calibri" w:cs="Times New Roman"/>
+                <w:b/>
+              </w:rPr>
+              <w:t>quest Type</w:t>
+            </w:r>
+          </w:p>
+        </w:tc>
+        <w:tc>
+          <w:tcPr>
+            <w:tcW w:w="7262" w:type="dxa"/>
+            <w:shd w:val="clear" w:color="auto" w:fill="auto"/>
+          </w:tcPr>
+          <w:p>
+            <w:pPr>
+              <w:rPr>
+                <w:rFonts w:cstheme="minorHAnsi"/>
+              </w:rPr>
+            </w:pPr>
+            <w:r>
+              <w:rPr>
+                <w:rFonts w:eastAsia="Calibri" w:cstheme="minorHAnsi"/>
+                <w:color w:val="FF0000"/>
+                <w:sz w:val="16"/>
+                <w:szCs w:val="16"/>
+              </w:rPr>
+              <w:t xml:space="preserve">{%+ </w:t>
+            </w:r>
+            <w:proofErr w:type="gramStart"/>
+            <w:r>
+              <w:rPr>
+                <w:rFonts w:eastAsia="Calibri" w:cstheme="minorHAnsi"/>
+                <w:color w:val="FF0000"/>
+                <w:sz w:val="16"/>
+                <w:szCs w:val="16"/>
+              </w:rPr>
+              <w:t>if</w:t>
+            </w:r>
+            <w:proofErr w:type="gramEnd"/>
+            <w:r>
+              <w:rPr>
+                <w:rFonts w:eastAsia="Calibri" w:cstheme="minorHAnsi"/>
+                <w:color w:val="FF0000"/>
+                <w:sz w:val="16"/>
+                <w:szCs w:val="16"/>
+              </w:rPr>
+              <w:t xml:space="preserve"> </w:t>
+            </w:r>
+            <w:proofErr w:type="spellStart"/>
+            <w:r>
+              <w:rPr>
+                <w:rFonts w:eastAsia="Calibri" w:cstheme="minorHAnsi"/>
+                <w:color w:val="FF0000"/>
+                <w:sz w:val="16"/>
+                <w:szCs w:val="16"/>
+              </w:rPr>
+              <w:t>RequestT</w:t>
+            </w:r>
+            <w:r>
+              <w:rPr>
+                <w:rFonts w:eastAsia="Calibri" w:cstheme="minorHAnsi"/>
+                <w:color w:val="FF0000"/>
+                <w:sz w:val="16"/>
+                <w:szCs w:val="16"/>
+              </w:rPr>
+              <w:t>ype.value</w:t>
+            </w:r>
+            <w:proofErr w:type="spellEnd"/>
+            <w:r>
+              <w:rPr>
+                <w:rFonts w:eastAsia="Calibri" w:cstheme="minorHAnsi"/>
+                <w:color w:val="FF0000"/>
+                <w:sz w:val="16"/>
+                <w:szCs w:val="16"/>
+              </w:rPr>
+              <w:t xml:space="preserve"> == “Initial” %}</w:t>
+            </w:r>
+            <w:r>
+              <w:rPr>
+                <w:rFonts w:eastAsia="Calibri" w:cs="Times New Roman"/>
+              </w:rPr>
+              <w:t>{</w:t>
+            </w:r>
+            <w:proofErr w:type="gramStart"/>
+            <w:r>
+              <w:rPr>
+                <w:rFonts w:eastAsia="Calibri" w:cs="Times New Roman"/>
+              </w:rPr>
+              <w:t xml:space="preserve">{ </w:t>
+            </w:r>
+            <w:proofErr w:type="spellStart"/>
+            <w:r>
+              <w:rPr>
+                <w:rFonts w:eastAsia="Calibri" w:cs="Times New Roman"/>
+              </w:rPr>
+              <w:t>RequestType</w:t>
+            </w:r>
+            <w:r>
+              <w:rPr>
+                <w:rFonts w:eastAsia="Calibri" w:cs="Times New Roman"/>
+              </w:rPr>
+              <w:t>.label</w:t>
+            </w:r>
+            <w:proofErr w:type="spellEnd"/>
+            <w:proofErr w:type="gramEnd"/>
+            <w:r>
+              <w:rPr>
+                <w:rFonts w:eastAsia="Calibri" w:cs="Times New Roman"/>
+              </w:rPr>
+              <w:t xml:space="preserve"> }}</w:t>
+            </w:r>
+            <w:r>
+              <w:rPr>
+                <w:rFonts w:eastAsia="Calibri"/>
+                <w:color w:val="FF0000"/>
+                <w:sz w:val="16"/>
+                <w:szCs w:val="16"/>
+              </w:rPr>
+              <w:t xml:space="preserve">{% </w:t>
+            </w:r>
+            <w:proofErr w:type="gramStart"/>
+            <w:r>
+              <w:rPr>
+                <w:rFonts w:eastAsia="Calibri"/>
+                <w:color w:val="FF0000"/>
+                <w:sz w:val="16"/>
+                <w:szCs w:val="16"/>
+              </w:rPr>
+              <w:t>else</w:t>
+            </w:r>
+            <w:proofErr w:type="gramEnd"/>
+            <w:r>
+              <w:rPr>
+                <w:rFonts w:eastAsia="Calibri"/>
+                <w:color w:val="FF0000"/>
+                <w:sz w:val="16"/>
+                <w:szCs w:val="16"/>
+              </w:rPr>
+              <w:t xml:space="preserve"> %}</w:t>
+            </w:r>
+            <w:r>
+              <w:rPr>
+                <w:rFonts w:eastAsia="Calibri" w:cs="Times New Roman"/>
+                <w:color w:val="FF0000"/>
+              </w:rPr>
+              <w:t>{</w:t>
+            </w:r>
+            <w:proofErr w:type="gramStart"/>
+            <w:r>
+              <w:rPr>
+                <w:rFonts w:eastAsia="Calibri" w:cs="Times New Roman"/>
+                <w:color w:val="FF0000"/>
+              </w:rPr>
+              <w:t xml:space="preserve">{ </w:t>
+            </w:r>
+            <w:proofErr w:type="spellStart"/>
+            <w:r>
+              <w:rPr>
+                <w:rFonts w:eastAsia="Calibri" w:cs="Times New Roman"/>
+                <w:color w:val="FF0000"/>
+              </w:rPr>
+              <w:t>RequestType.label</w:t>
+            </w:r>
+            <w:proofErr w:type="spellEnd"/>
+            <w:proofErr w:type="gramEnd"/>
+            <w:r>
+              <w:rPr>
+                <w:rFonts w:eastAsia="Calibri" w:cs="Times New Roman"/>
+                <w:color w:val="FF0000"/>
+              </w:rPr>
+              <w:t xml:space="preserve"> }}</w:t>
+            </w:r>
+            <w:r>
+              <w:rPr>
+                <w:rFonts w:eastAsia="Calibri"/>
+                <w:color w:val="FF0000"/>
+                <w:sz w:val="16"/>
+                <w:szCs w:val="16"/>
+              </w:rPr>
+              <w:t xml:space="preserve">{% </w:t>
+            </w:r>
+            <w:proofErr w:type="spellStart"/>
+            <w:proofErr w:type="gramStart"/>
+            <w:r>
+              <w:rPr>
+                <w:rFonts w:eastAsia="Calibri"/>
+                <w:color w:val="FF0000"/>
+                <w:sz w:val="16"/>
+                <w:szCs w:val="16"/>
+              </w:rPr>
+              <w:t>endif</w:t>
+            </w:r>
+            <w:proofErr w:type="spellEnd"/>
+            <w:proofErr w:type="gramEnd"/>
+            <w:r>
+              <w:rPr>
+                <w:rFonts w:eastAsia="Calibri"/>
+                <w:color w:val="FF0000"/>
+                <w:sz w:val="16"/>
+                <w:szCs w:val="16"/>
+              </w:rPr>
+              <w:t xml:space="preserve"> %}</w:t>
+            </w:r>
+          </w:p>
+        </w:tc>
+      </w:tr>
+      <w:tr>
+        <w:tc>
+          <w:tcPr>
+            <w:tcW w:w="2087" w:type="dxa"/>
+            <w:shd w:val="clear" w:color="auto" w:fill="auto"/>
+          </w:tcPr>
+          <w:p>
+            <w:pPr>
+              <w:rPr>
+                <w:rFonts w:eastAsia="Calibri" w:cs="Times New Roman"/>
+                <w:b/>
+              </w:rPr>
+            </w:pPr>
+            <w:r>
+              <w:rPr>
+                <w:rFonts w:eastAsia="Calibri" w:cs="Times New Roman"/>
+                <w:b/>
+              </w:rPr>
+              <w:t xml:space="preserve">Request </w:t>
+            </w:r>
+            <w:r>
+              <w:rPr>
+                <w:rFonts w:eastAsia="Calibri" w:cs="Times New Roman"/>
+                <w:b/>
+              </w:rPr>
+              <w:t>Notes</w:t>
+            </w:r>
+          </w:p>
+        </w:tc>
+        <w:tc>
+          <w:tcPr>
+            <w:tcW w:w="7262" w:type="dxa"/>
+            <w:shd w:val="clear" w:color="auto" w:fill="auto"/>
+          </w:tcPr>
+          <w:p>
+            <w:pPr>
+              <w:rPr>
+                <w:rFonts w:eastAsia="Calibri" w:cs="Times New Roman"/>
+                <w:color w:val="FF0000"/>
+              </w:rPr>
+            </w:pPr>
+            <w:r>
+              <w:rPr>
+                <w:rFonts w:eastAsia="Calibri" w:cstheme="minorHAnsi"/>
+                <w:color w:val="FF0000"/>
+                <w:sz w:val="16"/>
+                <w:szCs w:val="16"/>
+              </w:rPr>
+              <w:t xml:space="preserve">{%+ if </w:t>
+            </w:r>
+            <w:proofErr w:type="spellStart"/>
+            <w:r>
+              <w:rPr>
+                <w:rFonts w:eastAsia="Calibri" w:cstheme="minorHAnsi"/>
+                <w:color w:val="FF0000"/>
+                <w:sz w:val="16"/>
+                <w:szCs w:val="16"/>
+              </w:rPr>
+              <w:t>RequestType.value</w:t>
+            </w:r>
+            <w:proofErr w:type="spellEnd"/>
+            <w:r>
+              <w:rPr>
+                <w:rFonts w:eastAsia="Calibri" w:cstheme="minorHAnsi"/>
+                <w:color w:val="FF0000"/>
+                <w:sz w:val="16"/>
+                <w:szCs w:val="16"/>
+              </w:rPr>
+              <w:t xml:space="preserve"> == “Initial” %}</w:t>
+            </w:r>
+            <w:r>
+              <w:rPr>
+                <w:rFonts w:eastAsia="Calibri" w:cs="Times New Roman"/>
+              </w:rPr>
+              <w:t xml:space="preserve">{{ </w:t>
+            </w:r>
+            <w:proofErr w:type="spellStart"/>
+            <w:r>
+              <w:rPr>
+                <w:rFonts w:eastAsia="Calibri" w:cs="Times New Roman"/>
+              </w:rPr>
+              <w:t>Request</w:t>
+            </w:r>
+            <w:r>
+              <w:rPr>
+                <w:rFonts w:eastAsia="Calibri" w:cs="Times New Roman"/>
+              </w:rPr>
+              <w:t>Notes</w:t>
+            </w:r>
+            <w:proofErr w:type="spellEnd"/>
+            <w:r>
+              <w:rPr>
+                <w:rFonts w:eastAsia="Calibri" w:cs="Times New Roman"/>
+              </w:rPr>
+              <w:t xml:space="preserve"> }}</w:t>
+            </w:r>
+            <w:r>
+              <w:rPr>
+                <w:rFonts w:eastAsia="Calibri"/>
+                <w:color w:val="FF0000"/>
+                <w:sz w:val="16"/>
+                <w:szCs w:val="16"/>
+              </w:rPr>
+              <w:t>{% else %}</w:t>
+            </w:r>
+            <w:r>
+              <w:rPr>
+                <w:rFonts w:eastAsia="Calibri" w:cs="Times New Roman"/>
+                <w:color w:val="FF0000"/>
+              </w:rPr>
+              <w:t xml:space="preserve">{{ </w:t>
+            </w:r>
+            <w:proofErr w:type="spellStart"/>
+            <w:r>
+              <w:rPr>
+                <w:rFonts w:eastAsia="Calibri" w:cs="Times New Roman"/>
+                <w:color w:val="FF0000"/>
+              </w:rPr>
+              <w:t>RequestNotes</w:t>
+            </w:r>
+            <w:proofErr w:type="spellEnd"/>
+            <w:r>
+              <w:rPr>
+                <w:rFonts w:eastAsia="Calibri" w:cs="Times New Roman"/>
+                <w:color w:val="FF0000"/>
+              </w:rPr>
+              <w:t xml:space="preserve"> }}</w:t>
+            </w:r>
+            <w:r>
+              <w:rPr>
+                <w:rFonts w:eastAsia="Calibri"/>
+                <w:color w:val="FF0000"/>
+                <w:sz w:val="16"/>
+                <w:szCs w:val="16"/>
+              </w:rPr>
+              <w:t xml:space="preserve">{% </w:t>
+            </w:r>
+            <w:proofErr w:type="spellStart"/>
+            <w:r>
+              <w:rPr>
+                <w:rFonts w:eastAsia="Calibri"/>
+                <w:color w:val="FF0000"/>
+                <w:sz w:val="16"/>
+                <w:szCs w:val="16"/>
+              </w:rPr>
+              <w:t>endif</w:t>
+            </w:r>
+            <w:proofErr w:type="spellEnd"/>
+            <w:r>
+              <w:rPr>
+                <w:rFonts w:eastAsia="Calibri"/>
+                <w:color w:val="FF0000"/>
+                <w:sz w:val="16"/>
+                <w:szCs w:val="16"/>
+              </w:rPr>
+              <w:t xml:space="preserve"> %}</w:t>
+            </w:r>
+            <w:bookmarkStart w:id="0" w:name="_GoBack"/>
+            <w:bookmarkEnd w:id="0"/>
+          </w:p>
+        </w:tc>
+      </w:tr>
+    </w:tbl>
     <w:p>
       <w:pPr>
         <w:pStyle w:val="Heading2"/>
@@ -36,9 +449,6 @@
               <w:rPr>
                 <w:rFonts w:eastAsia="Calibri" w:cs="Times New Roman"/>
                 <w:b/>
-                <w:sz w:val="20"/>
-                <w:szCs w:val="20"/>
-                <w:lang w:eastAsia="en-US"/>
               </w:rPr>
               <w:t>Name (Computing ID)</w:t>
             </w:r>
@@ -58,9 +468,6 @@
             <w:r>
               <w:rPr>
                 <w:rFonts w:eastAsia="Calibri" w:cstheme="minorHAnsi"/>
-                <w:sz w:val="20"/>
-                <w:szCs w:val="20"/>
-                <w:lang w:eastAsia="en-US"/>
               </w:rPr>
               <w:t>{</w:t>
             </w:r>
@@ -68,9 +475,6 @@
             <w:r>
               <w:rPr>
                 <w:rFonts w:eastAsia="Calibri" w:cstheme="minorHAnsi"/>
-                <w:sz w:val="20"/>
-                <w:szCs w:val="20"/>
-                <w:lang w:eastAsia="en-US"/>
               </w:rPr>
               <w:t xml:space="preserve">{ </w:t>
             </w:r>
@@ -78,9 +482,6 @@
             <w:r>
               <w:rPr>
                 <w:rFonts w:eastAsia="Calibri" w:cstheme="minorHAnsi"/>
-                <w:sz w:val="20"/>
-                <w:szCs w:val="20"/>
-                <w:lang w:eastAsia="en-US"/>
               </w:rPr>
               <w:t>PIComputingID.label</w:t>
             </w:r>
@@ -89,9 +490,6 @@
             <w:r>
               <w:rPr>
                 <w:rFonts w:eastAsia="Calibri" w:cstheme="minorHAnsi"/>
-                <w:sz w:val="20"/>
-                <w:szCs w:val="20"/>
-                <w:lang w:eastAsia="en-US"/>
               </w:rPr>
               <w:t xml:space="preserve"> }}</w:t>
             </w:r>
@@ -117,9 +515,6 @@
               <w:rPr>
                 <w:rFonts w:eastAsia="Calibri" w:cs="Times New Roman"/>
                 <w:b/>
-                <w:sz w:val="20"/>
-                <w:szCs w:val="20"/>
-                <w:lang w:eastAsia="en-US"/>
               </w:rPr>
               <w:t>School</w:t>
             </w:r>
@@ -139,9 +534,6 @@
             <w:r>
               <w:rPr>
                 <w:rFonts w:eastAsia="Calibri" w:cstheme="minorHAnsi"/>
-                <w:sz w:val="20"/>
-                <w:szCs w:val="20"/>
-                <w:lang w:eastAsia="en-US"/>
               </w:rPr>
               <w:t>{</w:t>
             </w:r>
@@ -149,9 +541,6 @@
             <w:r>
               <w:rPr>
                 <w:rFonts w:eastAsia="Calibri" w:cstheme="minorHAnsi"/>
-                <w:sz w:val="20"/>
-                <w:szCs w:val="20"/>
-                <w:lang w:eastAsia="en-US"/>
               </w:rPr>
               <w:t xml:space="preserve">{ </w:t>
             </w:r>
@@ -159,9 +548,6 @@
             <w:r>
               <w:rPr>
                 <w:rFonts w:eastAsia="Calibri" w:cstheme="minorHAnsi"/>
-                <w:sz w:val="20"/>
-                <w:szCs w:val="20"/>
-                <w:lang w:eastAsia="en-US"/>
               </w:rPr>
               <w:t>PISchool</w:t>
             </w:r>
@@ -170,9 +556,6 @@
             <w:r>
               <w:rPr>
                 <w:rFonts w:eastAsia="Calibri" w:cstheme="minorHAnsi"/>
-                <w:sz w:val="20"/>
-                <w:szCs w:val="20"/>
-                <w:lang w:eastAsia="en-US"/>
               </w:rPr>
               <w:t xml:space="preserve"> }}</w:t>
             </w:r>
@@ -198,9 +581,6 @@
               <w:rPr>
                 <w:rFonts w:eastAsia="Calibri" w:cs="Times New Roman"/>
                 <w:b/>
-                <w:sz w:val="20"/>
-                <w:szCs w:val="20"/>
-                <w:lang w:eastAsia="en-US"/>
               </w:rPr>
               <w:t>Primary Department</w:t>
             </w:r>
@@ -226,7 +606,6 @@
                 <w:color w:val="FF0000"/>
                 <w:sz w:val="16"/>
                 <w:szCs w:val="16"/>
-                <w:lang w:eastAsia="en-US"/>
               </w:rPr>
               <w:t xml:space="preserve">{%+ </w:t>
             </w:r>
@@ -237,7 +616,6 @@
                 <w:color w:val="FF0000"/>
                 <w:sz w:val="16"/>
                 <w:szCs w:val="16"/>
-                <w:lang w:eastAsia="en-US"/>
               </w:rPr>
               <w:t>if</w:t>
             </w:r>
@@ -248,7 +626,6 @@
                 <w:color w:val="FF0000"/>
                 <w:sz w:val="16"/>
                 <w:szCs w:val="16"/>
-                <w:lang w:eastAsia="en-US"/>
               </w:rPr>
               <w:t xml:space="preserve"> </w:t>
             </w:r>
@@ -259,7 +636,6 @@
                 <w:color w:val="FF0000"/>
                 <w:sz w:val="16"/>
                 <w:szCs w:val="16"/>
-                <w:lang w:eastAsia="en-US"/>
               </w:rPr>
               <w:t>PISchool</w:t>
             </w:r>
@@ -270,16 +646,12 @@
                 <w:color w:val="FF0000"/>
                 <w:sz w:val="16"/>
                 <w:szCs w:val="16"/>
-                <w:lang w:eastAsia="en-US"/>
               </w:rPr>
               <w:t xml:space="preserve"> == “Architecture” %}</w:t>
             </w:r>
             <w:r>
               <w:rPr>
                 <w:rFonts w:eastAsia="Calibri" w:cstheme="minorHAnsi"/>
-                <w:sz w:val="20"/>
-                <w:szCs w:val="20"/>
-                <w:lang w:eastAsia="en-US"/>
               </w:rPr>
               <w:t>{</w:t>
             </w:r>
@@ -287,9 +659,6 @@
             <w:r>
               <w:rPr>
                 <w:rFonts w:eastAsia="Calibri" w:cstheme="minorHAnsi"/>
-                <w:sz w:val="20"/>
-                <w:szCs w:val="20"/>
-                <w:lang w:eastAsia="en-US"/>
               </w:rPr>
               <w:t xml:space="preserve">{ </w:t>
             </w:r>
@@ -297,9 +666,6 @@
             <w:r>
               <w:rPr>
                 <w:rFonts w:eastAsia="Calibri" w:cstheme="minorHAnsi"/>
-                <w:sz w:val="20"/>
-                <w:szCs w:val="20"/>
-                <w:lang w:eastAsia="en-US"/>
               </w:rPr>
               <w:t>PIPrimaryDeptArchitecture</w:t>
             </w:r>
@@ -308,9 +674,6 @@
             <w:r>
               <w:rPr>
                 <w:rFonts w:eastAsia="Calibri" w:cstheme="minorHAnsi"/>
-                <w:sz w:val="20"/>
-                <w:szCs w:val="20"/>
-                <w:lang w:eastAsia="en-US"/>
               </w:rPr>
               <w:t xml:space="preserve"> }}</w:t>
             </w:r>
@@ -320,29 +683,96 @@
                 <w:color w:val="FF0000"/>
                 <w:sz w:val="16"/>
                 <w:szCs w:val="16"/>
-                <w:lang w:eastAsia="en-US"/>
-              </w:rPr>
-              <w:t>{%</w:t>
-            </w:r>
-            <w:r>
-              <w:rPr>
-                <w:rFonts w:eastAsia="Calibri" w:cstheme="minorHAnsi"/>
-                <w:color w:val="FF0000"/>
-                <w:sz w:val="16"/>
-                <w:szCs w:val="16"/>
-                <w:lang w:eastAsia="en-US"/>
+              </w:rPr>
+              <w:t xml:space="preserve">{% </w:t>
+            </w:r>
+            <w:proofErr w:type="spellStart"/>
+            <w:proofErr w:type="gramStart"/>
+            <w:r>
+              <w:rPr>
+                <w:rFonts w:eastAsia="Calibri" w:cstheme="minorHAnsi"/>
+                <w:color w:val="FF0000"/>
+                <w:sz w:val="16"/>
+                <w:szCs w:val="16"/>
+              </w:rPr>
+              <w:t>elif</w:t>
+            </w:r>
+            <w:proofErr w:type="spellEnd"/>
+            <w:proofErr w:type="gramEnd"/>
+            <w:r>
+              <w:rPr>
+                <w:rFonts w:eastAsia="Calibri" w:cstheme="minorHAnsi"/>
+                <w:color w:val="FF0000"/>
+                <w:sz w:val="16"/>
+                <w:szCs w:val="16"/>
               </w:rPr>
               <w:t xml:space="preserve"> </w:t>
             </w:r>
             <w:proofErr w:type="spellStart"/>
+            <w:r>
+              <w:rPr>
+                <w:rFonts w:eastAsia="Calibri" w:cstheme="minorHAnsi"/>
+                <w:color w:val="FF0000"/>
+                <w:sz w:val="16"/>
+                <w:szCs w:val="16"/>
+              </w:rPr>
+              <w:t>PISchool</w:t>
+            </w:r>
+            <w:proofErr w:type="spellEnd"/>
+            <w:r>
+              <w:rPr>
+                <w:rFonts w:eastAsia="Calibri" w:cstheme="minorHAnsi"/>
+                <w:color w:val="FF0000"/>
+                <w:sz w:val="16"/>
+                <w:szCs w:val="16"/>
+              </w:rPr>
+              <w:t xml:space="preserve"> == “Arts &amp; Sciences” %}</w:t>
+            </w:r>
+            <w:r>
+              <w:rPr>
+                <w:rFonts w:eastAsia="Calibri" w:cstheme="minorHAnsi"/>
+              </w:rPr>
+              <w:t>{</w:t>
+            </w:r>
             <w:proofErr w:type="gramStart"/>
             <w:r>
               <w:rPr>
                 <w:rFonts w:eastAsia="Calibri" w:cstheme="minorHAnsi"/>
-                <w:color w:val="FF0000"/>
-                <w:sz w:val="16"/>
-                <w:szCs w:val="16"/>
-                <w:lang w:eastAsia="en-US"/>
+              </w:rPr>
+              <w:t xml:space="preserve">{ </w:t>
+            </w:r>
+            <w:proofErr w:type="spellStart"/>
+            <w:r>
+              <w:rPr>
+                <w:rFonts w:eastAsia="Calibri" w:cstheme="minorHAnsi"/>
+              </w:rPr>
+              <w:t>PIPrimaryDeptArtsSciences</w:t>
+            </w:r>
+            <w:proofErr w:type="spellEnd"/>
+            <w:proofErr w:type="gramEnd"/>
+            <w:r>
+              <w:rPr>
+                <w:rFonts w:eastAsia="Calibri" w:cstheme="minorHAnsi"/>
+              </w:rPr>
+              <w:t xml:space="preserve"> }}</w:t>
+            </w:r>
+            <w:r>
+              <w:rPr>
+                <w:rFonts w:eastAsia="Calibri" w:cstheme="minorHAnsi"/>
+                <w:color w:val="FF0000"/>
+                <w:sz w:val="16"/>
+                <w:szCs w:val="16"/>
+              </w:rPr>
+              <w:t xml:space="preserve">{% </w:t>
+            </w:r>
+            <w:proofErr w:type="spellStart"/>
+            <w:proofErr w:type="gramStart"/>
+            <w:r>
+              <w:rPr>
+                <w:rFonts w:eastAsia="Calibri" w:cstheme="minorHAnsi"/>
+                <w:color w:val="FF0000"/>
+                <w:sz w:val="16"/>
+                <w:szCs w:val="16"/>
               </w:rPr>
               <w:t>elif</w:t>
             </w:r>
@@ -354,7 +784,6 @@
                 <w:color w:val="FF0000"/>
                 <w:sz w:val="16"/>
                 <w:szCs w:val="16"/>
-                <w:lang w:eastAsia="en-US"/>
               </w:rPr>
               <w:t xml:space="preserve"> </w:t>
             </w:r>
@@ -365,7 +794,6 @@
                 <w:color w:val="FF0000"/>
                 <w:sz w:val="16"/>
                 <w:szCs w:val="16"/>
-                <w:lang w:eastAsia="en-US"/>
               </w:rPr>
               <w:t>PISchool</w:t>
             </w:r>
@@ -376,16 +804,12 @@
                 <w:color w:val="FF0000"/>
                 <w:sz w:val="16"/>
                 <w:szCs w:val="16"/>
-                <w:lang w:eastAsia="en-US"/>
-              </w:rPr>
-              <w:t xml:space="preserve"> == “Arts &amp; Sciences” %}</w:t>
-            </w:r>
-            <w:r>
-              <w:rPr>
-                <w:rFonts w:eastAsia="Calibri" w:cstheme="minorHAnsi"/>
-                <w:sz w:val="20"/>
-                <w:szCs w:val="20"/>
-                <w:lang w:eastAsia="en-US"/>
+              </w:rPr>
+              <w:t xml:space="preserve"> == “Education” %}</w:t>
+            </w:r>
+            <w:r>
+              <w:rPr>
+                <w:rFonts w:eastAsia="Calibri" w:cstheme="minorHAnsi"/>
               </w:rPr>
               <w:t>{</w:t>
             </w:r>
@@ -393,9 +817,6 @@
             <w:r>
               <w:rPr>
                 <w:rFonts w:eastAsia="Calibri" w:cstheme="minorHAnsi"/>
-                <w:sz w:val="20"/>
-                <w:szCs w:val="20"/>
-                <w:lang w:eastAsia="en-US"/>
               </w:rPr>
               <w:t xml:space="preserve">{ </w:t>
             </w:r>
@@ -403,20 +824,14 @@
             <w:r>
               <w:rPr>
                 <w:rFonts w:eastAsia="Calibri" w:cstheme="minorHAnsi"/>
-                <w:sz w:val="20"/>
-                <w:szCs w:val="20"/>
-                <w:lang w:eastAsia="en-US"/>
-              </w:rPr>
-              <w:t>PIPrimaryDeptArtsSciences</w:t>
+              </w:rPr>
+              <w:t>PIPrimaryDeptEducation</w:t>
             </w:r>
             <w:proofErr w:type="spellEnd"/>
             <w:proofErr w:type="gramEnd"/>
             <w:r>
               <w:rPr>
                 <w:rFonts w:eastAsia="Calibri" w:cstheme="minorHAnsi"/>
-                <w:sz w:val="20"/>
-                <w:szCs w:val="20"/>
-                <w:lang w:eastAsia="en-US"/>
               </w:rPr>
               <w:t xml:space="preserve"> }}</w:t>
             </w:r>
@@ -426,7 +841,6 @@
                 <w:color w:val="FF0000"/>
                 <w:sz w:val="16"/>
                 <w:szCs w:val="16"/>
-                <w:lang w:eastAsia="en-US"/>
               </w:rPr>
               <w:t xml:space="preserve">{% </w:t>
             </w:r>
@@ -438,7 +852,6 @@
                 <w:color w:val="FF0000"/>
                 <w:sz w:val="16"/>
                 <w:szCs w:val="16"/>
-                <w:lang w:eastAsia="en-US"/>
               </w:rPr>
               <w:t>elif</w:t>
             </w:r>
@@ -450,7 +863,6 @@
                 <w:color w:val="FF0000"/>
                 <w:sz w:val="16"/>
                 <w:szCs w:val="16"/>
-                <w:lang w:eastAsia="en-US"/>
               </w:rPr>
               <w:t xml:space="preserve"> </w:t>
             </w:r>
@@ -461,7 +873,6 @@
                 <w:color w:val="FF0000"/>
                 <w:sz w:val="16"/>
                 <w:szCs w:val="16"/>
-                <w:lang w:eastAsia="en-US"/>
               </w:rPr>
               <w:t>PISchool</w:t>
             </w:r>
@@ -472,16 +883,12 @@
                 <w:color w:val="FF0000"/>
                 <w:sz w:val="16"/>
                 <w:szCs w:val="16"/>
-                <w:lang w:eastAsia="en-US"/>
-              </w:rPr>
-              <w:t xml:space="preserve"> == “Education” %}</w:t>
-            </w:r>
-            <w:r>
-              <w:rPr>
-                <w:rFonts w:eastAsia="Calibri" w:cstheme="minorHAnsi"/>
-                <w:sz w:val="20"/>
-                <w:szCs w:val="20"/>
-                <w:lang w:eastAsia="en-US"/>
+              </w:rPr>
+              <w:t xml:space="preserve"> == “Engineering” %}</w:t>
+            </w:r>
+            <w:r>
+              <w:rPr>
+                <w:rFonts w:eastAsia="Calibri" w:cstheme="minorHAnsi"/>
               </w:rPr>
               <w:t>{</w:t>
             </w:r>
@@ -489,9 +896,6 @@
             <w:r>
               <w:rPr>
                 <w:rFonts w:eastAsia="Calibri" w:cstheme="minorHAnsi"/>
-                <w:sz w:val="20"/>
-                <w:szCs w:val="20"/>
-                <w:lang w:eastAsia="en-US"/>
               </w:rPr>
               <w:t xml:space="preserve">{ </w:t>
             </w:r>
@@ -499,20 +903,14 @@
             <w:r>
               <w:rPr>
                 <w:rFonts w:eastAsia="Calibri" w:cstheme="minorHAnsi"/>
-                <w:sz w:val="20"/>
-                <w:szCs w:val="20"/>
-                <w:lang w:eastAsia="en-US"/>
-              </w:rPr>
-              <w:t>PIPrimaryDeptEducation</w:t>
+              </w:rPr>
+              <w:t>PIPrimaryDeptEngineering</w:t>
             </w:r>
             <w:proofErr w:type="spellEnd"/>
             <w:proofErr w:type="gramEnd"/>
             <w:r>
               <w:rPr>
                 <w:rFonts w:eastAsia="Calibri" w:cstheme="minorHAnsi"/>
-                <w:sz w:val="20"/>
-                <w:szCs w:val="20"/>
-                <w:lang w:eastAsia="en-US"/>
               </w:rPr>
               <w:t xml:space="preserve"> }}</w:t>
             </w:r>
@@ -522,7 +920,6 @@
                 <w:color w:val="FF0000"/>
                 <w:sz w:val="16"/>
                 <w:szCs w:val="16"/>
-                <w:lang w:eastAsia="en-US"/>
               </w:rPr>
               <w:t xml:space="preserve">{% </w:t>
             </w:r>
@@ -534,7 +931,6 @@
                 <w:color w:val="FF0000"/>
                 <w:sz w:val="16"/>
                 <w:szCs w:val="16"/>
-                <w:lang w:eastAsia="en-US"/>
               </w:rPr>
               <w:t>elif</w:t>
             </w:r>
@@ -546,7 +942,6 @@
                 <w:color w:val="FF0000"/>
                 <w:sz w:val="16"/>
                 <w:szCs w:val="16"/>
-                <w:lang w:eastAsia="en-US"/>
               </w:rPr>
               <w:t xml:space="preserve"> </w:t>
             </w:r>
@@ -557,7 +952,6 @@
                 <w:color w:val="FF0000"/>
                 <w:sz w:val="16"/>
                 <w:szCs w:val="16"/>
-                <w:lang w:eastAsia="en-US"/>
               </w:rPr>
               <w:t>PISchool</w:t>
             </w:r>
@@ -568,16 +962,12 @@
                 <w:color w:val="FF0000"/>
                 <w:sz w:val="16"/>
                 <w:szCs w:val="16"/>
-                <w:lang w:eastAsia="en-US"/>
-              </w:rPr>
-              <w:t xml:space="preserve"> == “Engineering” %}</w:t>
-            </w:r>
-            <w:r>
-              <w:rPr>
-                <w:rFonts w:eastAsia="Calibri" w:cstheme="minorHAnsi"/>
-                <w:sz w:val="20"/>
-                <w:szCs w:val="20"/>
-                <w:lang w:eastAsia="en-US"/>
+              </w:rPr>
+              <w:t xml:space="preserve"> == “Medicine” %}</w:t>
+            </w:r>
+            <w:r>
+              <w:rPr>
+                <w:rFonts w:eastAsia="Calibri" w:cstheme="minorHAnsi"/>
               </w:rPr>
               <w:t>{</w:t>
             </w:r>
@@ -585,9 +975,6 @@
             <w:r>
               <w:rPr>
                 <w:rFonts w:eastAsia="Calibri" w:cstheme="minorHAnsi"/>
-                <w:sz w:val="20"/>
-                <w:szCs w:val="20"/>
-                <w:lang w:eastAsia="en-US"/>
               </w:rPr>
               <w:t xml:space="preserve">{ </w:t>
             </w:r>
@@ -595,20 +982,14 @@
             <w:r>
               <w:rPr>
                 <w:rFonts w:eastAsia="Calibri" w:cstheme="minorHAnsi"/>
-                <w:sz w:val="20"/>
-                <w:szCs w:val="20"/>
-                <w:lang w:eastAsia="en-US"/>
-              </w:rPr>
-              <w:t>PIPrimaryDeptEngineering</w:t>
+              </w:rPr>
+              <w:t>PIPrimaryDeptMedicine</w:t>
             </w:r>
             <w:proofErr w:type="spellEnd"/>
             <w:proofErr w:type="gramEnd"/>
             <w:r>
               <w:rPr>
                 <w:rFonts w:eastAsia="Calibri" w:cstheme="minorHAnsi"/>
-                <w:sz w:val="20"/>
-                <w:szCs w:val="20"/>
-                <w:lang w:eastAsia="en-US"/>
               </w:rPr>
               <w:t xml:space="preserve"> }}</w:t>
             </w:r>
@@ -618,7 +999,6 @@
                 <w:color w:val="FF0000"/>
                 <w:sz w:val="16"/>
                 <w:szCs w:val="16"/>
-                <w:lang w:eastAsia="en-US"/>
               </w:rPr>
               <w:t xml:space="preserve">{% </w:t>
             </w:r>
@@ -630,7 +1010,6 @@
                 <w:color w:val="FF0000"/>
                 <w:sz w:val="16"/>
                 <w:szCs w:val="16"/>
-                <w:lang w:eastAsia="en-US"/>
               </w:rPr>
               <w:t>elif</w:t>
             </w:r>
@@ -642,7 +1021,6 @@
                 <w:color w:val="FF0000"/>
                 <w:sz w:val="16"/>
                 <w:szCs w:val="16"/>
-                <w:lang w:eastAsia="en-US"/>
               </w:rPr>
               <w:t xml:space="preserve"> </w:t>
             </w:r>
@@ -653,7 +1031,6 @@
                 <w:color w:val="FF0000"/>
                 <w:sz w:val="16"/>
                 <w:szCs w:val="16"/>
-                <w:lang w:eastAsia="en-US"/>
               </w:rPr>
               <w:t>PISchool</w:t>
             </w:r>
@@ -664,16 +1041,32 @@
                 <w:color w:val="FF0000"/>
                 <w:sz w:val="16"/>
                 <w:szCs w:val="16"/>
-                <w:lang w:eastAsia="en-US"/>
-              </w:rPr>
-              <w:t xml:space="preserve"> == “Medicine” %}</w:t>
-            </w:r>
-            <w:r>
-              <w:rPr>
-                <w:rFonts w:eastAsia="Calibri" w:cstheme="minorHAnsi"/>
-                <w:sz w:val="20"/>
-                <w:szCs w:val="20"/>
-                <w:lang w:eastAsia="en-US"/>
+              </w:rPr>
+              <w:t xml:space="preserve"> == “</w:t>
+            </w:r>
+            <w:proofErr w:type="spellStart"/>
+            <w:r>
+              <w:rPr>
+                <w:rFonts w:eastAsia="Calibri" w:cstheme="minorHAnsi"/>
+                <w:color w:val="FF0000"/>
+                <w:sz w:val="16"/>
+                <w:szCs w:val="16"/>
+              </w:rPr>
+              <w:t>ProvostOffice</w:t>
+            </w:r>
+            <w:proofErr w:type="spellEnd"/>
+            <w:r>
+              <w:rPr>
+                <w:rFonts w:eastAsia="Calibri" w:cstheme="minorHAnsi"/>
+                <w:color w:val="FF0000"/>
+                <w:sz w:val="16"/>
+                <w:szCs w:val="16"/>
+              </w:rPr>
+              <w:t>” %}</w:t>
+            </w:r>
+            <w:r>
+              <w:rPr>
+                <w:rFonts w:eastAsia="Calibri" w:cstheme="minorHAnsi"/>
               </w:rPr>
               <w:t>{</w:t>
             </w:r>
@@ -681,9 +1074,6 @@
             <w:r>
               <w:rPr>
                 <w:rFonts w:eastAsia="Calibri" w:cstheme="minorHAnsi"/>
-                <w:sz w:val="20"/>
-                <w:szCs w:val="20"/>
-                <w:lang w:eastAsia="en-US"/>
               </w:rPr>
               <w:t xml:space="preserve">{ </w:t>
             </w:r>
@@ -691,20 +1081,14 @@
             <w:r>
               <w:rPr>
                 <w:rFonts w:eastAsia="Calibri" w:cstheme="minorHAnsi"/>
-                <w:sz w:val="20"/>
-                <w:szCs w:val="20"/>
-                <w:lang w:eastAsia="en-US"/>
-              </w:rPr>
-              <w:t>PIPrimaryDeptMedicine</w:t>
+              </w:rPr>
+              <w:t>PIPrimaryDeptProvostOffice</w:t>
             </w:r>
             <w:proofErr w:type="spellEnd"/>
             <w:proofErr w:type="gramEnd"/>
             <w:r>
               <w:rPr>
                 <w:rFonts w:eastAsia="Calibri" w:cstheme="minorHAnsi"/>
-                <w:sz w:val="20"/>
-                <w:szCs w:val="20"/>
-                <w:lang w:eastAsia="en-US"/>
               </w:rPr>
               <w:t xml:space="preserve"> }}</w:t>
             </w:r>
@@ -714,7 +1098,6 @@
                 <w:color w:val="FF0000"/>
                 <w:sz w:val="16"/>
                 <w:szCs w:val="16"/>
-                <w:lang w:eastAsia="en-US"/>
               </w:rPr>
               <w:t xml:space="preserve">{% </w:t>
             </w:r>
@@ -726,7 +1109,6 @@
                 <w:color w:val="FF0000"/>
                 <w:sz w:val="16"/>
                 <w:szCs w:val="16"/>
-                <w:lang w:eastAsia="en-US"/>
               </w:rPr>
               <w:t>elif</w:t>
             </w:r>
@@ -738,7 +1120,6 @@
                 <w:color w:val="FF0000"/>
                 <w:sz w:val="16"/>
                 <w:szCs w:val="16"/>
-                <w:lang w:eastAsia="en-US"/>
               </w:rPr>
               <w:t xml:space="preserve"> </w:t>
             </w:r>
@@ -749,7 +1130,6 @@
                 <w:color w:val="FF0000"/>
                 <w:sz w:val="16"/>
                 <w:szCs w:val="16"/>
-                <w:lang w:eastAsia="en-US"/>
               </w:rPr>
               <w:t>PISchool</w:t>
             </w:r>
@@ -760,38 +1140,12 @@
                 <w:color w:val="FF0000"/>
                 <w:sz w:val="16"/>
                 <w:szCs w:val="16"/>
-                <w:lang w:eastAsia="en-US"/>
-              </w:rPr>
-              <w:t xml:space="preserve"> == “</w:t>
-            </w:r>
-            <w:proofErr w:type="spellStart"/>
-            <w:r>
-              <w:rPr>
-                <w:rFonts w:eastAsia="Calibri" w:cstheme="minorHAnsi"/>
-                <w:color w:val="FF0000"/>
-                <w:sz w:val="16"/>
-                <w:szCs w:val="16"/>
-                <w:lang w:eastAsia="en-US"/>
-              </w:rPr>
-              <w:t>ProvostOffice</w:t>
-            </w:r>
-            <w:proofErr w:type="spellEnd"/>
-            <w:r>
-              <w:rPr>
-                <w:rFonts w:eastAsia="Calibri" w:cstheme="minorHAnsi"/>
-                <w:color w:val="FF0000"/>
-                <w:sz w:val="16"/>
-                <w:szCs w:val="16"/>
-                <w:lang w:eastAsia="en-US"/>
-              </w:rPr>
-              <w:t>” %}</w:t>
-            </w:r>
-            <w:r>
-              <w:rPr>
-                <w:rFonts w:eastAsia="Calibri" w:cstheme="minorHAnsi"/>
-                <w:sz w:val="20"/>
-                <w:szCs w:val="20"/>
-                <w:lang w:eastAsia="en-US"/>
+              </w:rPr>
+              <w:t xml:space="preserve"> == “Other” %}</w:t>
+            </w:r>
+            <w:r>
+              <w:rPr>
+                <w:rFonts w:eastAsia="Calibri" w:cstheme="minorHAnsi"/>
               </w:rPr>
               <w:t>{</w:t>
             </w:r>
@@ -799,167 +1153,50 @@
             <w:r>
               <w:rPr>
                 <w:rFonts w:eastAsia="Calibri" w:cstheme="minorHAnsi"/>
-                <w:sz w:val="20"/>
-                <w:szCs w:val="20"/>
-                <w:lang w:eastAsia="en-US"/>
-              </w:rPr>
-              <w:t>{</w:t>
-            </w:r>
-            <w:r>
-              <w:rPr>
-                <w:rFonts w:eastAsia="Calibri" w:cstheme="minorHAnsi"/>
-                <w:sz w:val="20"/>
-                <w:szCs w:val="20"/>
-                <w:lang w:eastAsia="en-US"/>
-              </w:rPr>
-              <w:t xml:space="preserve"> </w:t>
-            </w:r>
-            <w:proofErr w:type="spellStart"/>
-            <w:r>
-              <w:rPr>
-                <w:rFonts w:eastAsia="Calibri" w:cstheme="minorHAnsi"/>
-                <w:sz w:val="20"/>
-                <w:szCs w:val="20"/>
-                <w:lang w:eastAsia="en-US"/>
-              </w:rPr>
-              <w:t>PIPrimaryDeptProvostOffice</w:t>
+              </w:rPr>
+              <w:t xml:space="preserve">{ </w:t>
+            </w:r>
+            <w:proofErr w:type="spellStart"/>
+            <w:r>
+              <w:rPr>
+                <w:rFonts w:eastAsia="Calibri" w:cstheme="minorHAnsi"/>
+              </w:rPr>
+              <w:t>PIPrimaryDeptOther</w:t>
             </w:r>
             <w:proofErr w:type="spellEnd"/>
             <w:proofErr w:type="gramEnd"/>
             <w:r>
               <w:rPr>
                 <w:rFonts w:eastAsia="Calibri" w:cstheme="minorHAnsi"/>
-                <w:sz w:val="20"/>
-                <w:szCs w:val="20"/>
-                <w:lang w:eastAsia="en-US"/>
               </w:rPr>
               <w:t xml:space="preserve"> }}</w:t>
             </w:r>
             <w:r>
               <w:rPr>
-                <w:rFonts w:eastAsia="Calibri" w:cstheme="minorHAnsi"/>
-                <w:color w:val="FF0000"/>
-                <w:sz w:val="16"/>
-                <w:szCs w:val="16"/>
-                <w:lang w:eastAsia="en-US"/>
+                <w:rFonts w:eastAsia="Calibri"/>
+                <w:color w:val="FF0000"/>
+                <w:sz w:val="16"/>
+                <w:szCs w:val="16"/>
               </w:rPr>
               <w:t xml:space="preserve">{% </w:t>
             </w:r>
-            <w:proofErr w:type="spellStart"/>
             <w:proofErr w:type="gramStart"/>
             <w:r>
               <w:rPr>
-                <w:rFonts w:eastAsia="Calibri" w:cstheme="minorHAnsi"/>
-                <w:color w:val="FF0000"/>
-                <w:sz w:val="16"/>
-                <w:szCs w:val="16"/>
-                <w:lang w:eastAsia="en-US"/>
-              </w:rPr>
-              <w:t>elif</w:t>
-            </w:r>
-            <w:proofErr w:type="spellEnd"/>
+                <w:rFonts w:eastAsia="Calibri"/>
+                <w:color w:val="FF0000"/>
+                <w:sz w:val="16"/>
+                <w:szCs w:val="16"/>
+              </w:rPr>
+              <w:t>else</w:t>
+            </w:r>
             <w:proofErr w:type="gramEnd"/>
             <w:r>
               <w:rPr>
-                <w:rFonts w:eastAsia="Calibri" w:cstheme="minorHAnsi"/>
-                <w:color w:val="FF0000"/>
-                <w:sz w:val="16"/>
-                <w:szCs w:val="16"/>
-                <w:lang w:eastAsia="en-US"/>
-              </w:rPr>
-              <w:t xml:space="preserve"> </w:t>
-            </w:r>
-            <w:proofErr w:type="spellStart"/>
-            <w:r>
-              <w:rPr>
-                <w:rFonts w:eastAsia="Calibri" w:cstheme="minorHAnsi"/>
-                <w:color w:val="FF0000"/>
-                <w:sz w:val="16"/>
-                <w:szCs w:val="16"/>
-                <w:lang w:eastAsia="en-US"/>
-              </w:rPr>
-              <w:t>PISchool</w:t>
-            </w:r>
-            <w:proofErr w:type="spellEnd"/>
-            <w:r>
-              <w:rPr>
-                <w:rFonts w:eastAsia="Calibri" w:cstheme="minorHAnsi"/>
-                <w:color w:val="FF0000"/>
-                <w:sz w:val="16"/>
-                <w:szCs w:val="16"/>
-                <w:lang w:eastAsia="en-US"/>
-              </w:rPr>
-              <w:t xml:space="preserve"> == “Other” %}</w:t>
-            </w:r>
-            <w:r>
-              <w:rPr>
-                <w:rFonts w:eastAsia="Calibri" w:cstheme="minorHAnsi"/>
-                <w:sz w:val="20"/>
-                <w:szCs w:val="20"/>
-                <w:lang w:eastAsia="en-US"/>
-              </w:rPr>
-              <w:t>{</w:t>
-            </w:r>
-            <w:proofErr w:type="gramStart"/>
-            <w:r>
-              <w:rPr>
-                <w:rFonts w:eastAsia="Calibri" w:cstheme="minorHAnsi"/>
-                <w:sz w:val="20"/>
-                <w:szCs w:val="20"/>
-                <w:lang w:eastAsia="en-US"/>
-              </w:rPr>
-              <w:t xml:space="preserve">{ </w:t>
-            </w:r>
-            <w:proofErr w:type="spellStart"/>
-            <w:r>
-              <w:rPr>
-                <w:rFonts w:eastAsia="Calibri" w:cstheme="minorHAnsi"/>
-                <w:sz w:val="20"/>
-                <w:szCs w:val="20"/>
-                <w:lang w:eastAsia="en-US"/>
-              </w:rPr>
-              <w:t>PIPrimaryDeptOther</w:t>
-            </w:r>
-            <w:proofErr w:type="spellEnd"/>
-            <w:proofErr w:type="gramEnd"/>
-            <w:r>
-              <w:rPr>
-                <w:rFonts w:eastAsia="Calibri" w:cstheme="minorHAnsi"/>
-                <w:sz w:val="20"/>
-                <w:szCs w:val="20"/>
-                <w:lang w:eastAsia="en-US"/>
-              </w:rPr>
-              <w:t xml:space="preserve"> }}</w:t>
-            </w:r>
-            <w:r>
-              <w:rPr>
                 <w:rFonts w:eastAsia="Calibri"/>
                 <w:color w:val="FF0000"/>
                 <w:sz w:val="16"/>
                 <w:szCs w:val="16"/>
-                <w:lang w:eastAsia="en-US"/>
-              </w:rPr>
-              <w:t xml:space="preserve">{% </w:t>
-            </w:r>
-            <w:proofErr w:type="gramStart"/>
-            <w:r>
-              <w:rPr>
-                <w:rFonts w:eastAsia="Calibri"/>
-                <w:color w:val="FF0000"/>
-                <w:sz w:val="16"/>
-                <w:szCs w:val="16"/>
-                <w:lang w:eastAsia="en-US"/>
-              </w:rPr>
-              <w:t>else</w:t>
-            </w:r>
-            <w:proofErr w:type="gramEnd"/>
-            <w:r>
-              <w:rPr>
-                <w:rFonts w:eastAsia="Calibri"/>
-                <w:color w:val="FF0000"/>
-                <w:sz w:val="16"/>
-                <w:szCs w:val="16"/>
-                <w:lang w:eastAsia="en-US"/>
               </w:rPr>
               <w:t xml:space="preserve"> %}</w:t>
             </w:r>
@@ -969,7 +1206,6 @@
                 <w:i/>
                 <w:sz w:val="18"/>
                 <w:szCs w:val="18"/>
-                <w:lang w:eastAsia="en-US"/>
               </w:rPr>
               <w:t>(No departments in {</w:t>
             </w:r>
@@ -980,7 +1216,6 @@
                 <w:i/>
                 <w:sz w:val="18"/>
                 <w:szCs w:val="18"/>
-                <w:lang w:eastAsia="en-US"/>
               </w:rPr>
               <w:t xml:space="preserve">{ </w:t>
             </w:r>
@@ -991,7 +1226,6 @@
                 <w:i/>
                 <w:sz w:val="18"/>
                 <w:szCs w:val="18"/>
-                <w:lang w:eastAsia="en-US"/>
               </w:rPr>
               <w:t>PISchool</w:t>
             </w:r>
@@ -1003,7 +1237,6 @@
                 <w:i/>
                 <w:sz w:val="18"/>
                 <w:szCs w:val="18"/>
-                <w:lang w:eastAsia="en-US"/>
               </w:rPr>
               <w:t xml:space="preserve"> }})</w:t>
             </w:r>
@@ -1013,7 +1246,6 @@
                 <w:color w:val="FF0000"/>
                 <w:sz w:val="16"/>
                 <w:szCs w:val="16"/>
-                <w:lang w:eastAsia="en-US"/>
               </w:rPr>
               <w:t xml:space="preserve">{% </w:t>
             </w:r>
@@ -1025,7 +1257,6 @@
                 <w:color w:val="FF0000"/>
                 <w:sz w:val="16"/>
                 <w:szCs w:val="16"/>
-                <w:lang w:eastAsia="en-US"/>
               </w:rPr>
               <w:t>endif</w:t>
             </w:r>
@@ -1037,7 +1268,6 @@
                 <w:color w:val="FF0000"/>
                 <w:sz w:val="16"/>
                 <w:szCs w:val="16"/>
-                <w:lang w:eastAsia="en-US"/>
               </w:rPr>
               <w:t xml:space="preserve"> %}</w:t>
             </w:r>
@@ -1060,9 +1290,6 @@
               <w:rPr>
                 <w:rFonts w:eastAsia="Calibri" w:cs="Times New Roman"/>
                 <w:b/>
-                <w:sz w:val="20"/>
-                <w:szCs w:val="20"/>
-                <w:lang w:eastAsia="en-US"/>
               </w:rPr>
               <w:t>Supervisor</w:t>
             </w:r>
@@ -1082,9 +1309,6 @@
             <w:r>
               <w:rPr>
                 <w:rFonts w:eastAsia="Calibri" w:cstheme="minorHAnsi"/>
-                <w:sz w:val="20"/>
-                <w:szCs w:val="20"/>
-                <w:lang w:eastAsia="en-US"/>
               </w:rPr>
               <w:t>{</w:t>
             </w:r>
@@ -1092,9 +1316,6 @@
             <w:r>
               <w:rPr>
                 <w:rFonts w:eastAsia="Calibri" w:cstheme="minorHAnsi"/>
-                <w:sz w:val="20"/>
-                <w:szCs w:val="20"/>
-                <w:lang w:eastAsia="en-US"/>
               </w:rPr>
               <w:t xml:space="preserve">{ </w:t>
             </w:r>
@@ -1102,9 +1323,6 @@
             <w:r>
               <w:rPr>
                 <w:rFonts w:eastAsia="Calibri" w:cstheme="minorHAnsi"/>
-                <w:sz w:val="20"/>
-                <w:szCs w:val="20"/>
-                <w:lang w:eastAsia="en-US"/>
               </w:rPr>
               <w:t>PISupervisor.label</w:t>
             </w:r>
@@ -1113,9 +1331,6 @@
             <w:r>
               <w:rPr>
                 <w:rFonts w:eastAsia="Calibri" w:cstheme="minorHAnsi"/>
-                <w:sz w:val="20"/>
-                <w:szCs w:val="20"/>
-                <w:lang w:eastAsia="en-US"/>
               </w:rPr>
               <w:t xml:space="preserve"> }}</w:t>
             </w:r>
@@ -1176,7 +1391,6 @@
                 <w:color w:val="FF0000"/>
                 <w:sz w:val="16"/>
                 <w:szCs w:val="16"/>
-                <w:lang w:eastAsia="en-US"/>
               </w:rPr>
               <w:t>{%</w:t>
             </w:r>
@@ -1188,7 +1402,6 @@
                 <w:color w:val="FF0000"/>
                 <w:sz w:val="16"/>
                 <w:szCs w:val="16"/>
-                <w:lang w:eastAsia="en-US"/>
               </w:rPr>
               <w:t>tr</w:t>
             </w:r>
@@ -1200,7 +1413,6 @@
                 <w:color w:val="FF0000"/>
                 <w:sz w:val="16"/>
                 <w:szCs w:val="16"/>
-                <w:lang w:eastAsia="en-US"/>
               </w:rPr>
               <w:t xml:space="preserve"> for </w:t>
             </w:r>
@@ -1211,7 +1423,6 @@
                 <w:color w:val="FF0000"/>
                 <w:sz w:val="16"/>
                 <w:szCs w:val="16"/>
-                <w:lang w:eastAsia="en-US"/>
               </w:rPr>
               <w:t>es</w:t>
             </w:r>
@@ -1222,7 +1433,6 @@
                 <w:color w:val="FF0000"/>
                 <w:sz w:val="16"/>
                 <w:szCs w:val="16"/>
-                <w:lang w:eastAsia="en-US"/>
               </w:rPr>
               <w:t xml:space="preserve"> in exclusive %}</w:t>
             </w:r>
@@ -1250,9 +1460,6 @@
               <w:rPr>
                 <w:rFonts w:eastAsia="Calibri" w:cstheme="minorHAnsi"/>
                 <w:b/>
-                <w:sz w:val="20"/>
-                <w:szCs w:val="20"/>
-                <w:lang w:eastAsia="en-US"/>
               </w:rPr>
               <w:t>{</w:t>
             </w:r>
@@ -1261,9 +1468,6 @@
               <w:rPr>
                 <w:rFonts w:eastAsia="Calibri" w:cstheme="minorHAnsi"/>
                 <w:b/>
-                <w:sz w:val="20"/>
-                <w:szCs w:val="20"/>
-                <w:lang w:eastAsia="en-US"/>
               </w:rPr>
               <w:t xml:space="preserve">{ </w:t>
             </w:r>
@@ -1272,9 +1476,6 @@
               <w:rPr>
                 <w:rFonts w:eastAsia="Calibri" w:cstheme="minorHAnsi"/>
                 <w:b/>
-                <w:sz w:val="20"/>
-                <w:szCs w:val="20"/>
-                <w:lang w:eastAsia="en-US"/>
               </w:rPr>
               <w:t>es.</w:t>
             </w:r>
@@ -1282,9 +1483,6 @@
               <w:rPr>
                 <w:rFonts w:eastAsia="Calibri"/>
                 <w:b/>
-                <w:sz w:val="20"/>
-                <w:szCs w:val="20"/>
-                <w:lang w:eastAsia="en-US"/>
               </w:rPr>
               <w:t>ExclusiveSpaceRoomID</w:t>
             </w:r>
@@ -1294,9 +1492,6 @@
               <w:rPr>
                 <w:rFonts w:eastAsia="Calibri" w:cstheme="minorHAnsi"/>
                 <w:b/>
-                <w:sz w:val="20"/>
-                <w:szCs w:val="20"/>
-                <w:lang w:eastAsia="en-US"/>
               </w:rPr>
               <w:t xml:space="preserve"> + “ “ + </w:t>
             </w:r>
@@ -1305,9 +1500,6 @@
               <w:rPr>
                 <w:rFonts w:eastAsia="Calibri"/>
                 <w:b/>
-                <w:sz w:val="20"/>
-                <w:szCs w:val="20"/>
-                <w:lang w:eastAsia="en-US"/>
               </w:rPr>
               <w:t>es.ExclusiveSpaceBuilding.label</w:t>
             </w:r>
@@ -1316,9 +1508,6 @@
               <w:rPr>
                 <w:rFonts w:eastAsia="Calibri"/>
                 <w:b/>
-                <w:sz w:val="20"/>
-                <w:szCs w:val="20"/>
-                <w:lang w:eastAsia="en-US"/>
               </w:rPr>
               <w:t xml:space="preserve"> }}</w:t>
             </w:r>
@@ -1341,9 +1530,6 @@
               <w:rPr>
                 <w:rFonts w:eastAsia="Calibri" w:cs="Times New Roman"/>
                 <w:b/>
-                <w:sz w:val="20"/>
-                <w:szCs w:val="20"/>
-                <w:lang w:eastAsia="en-US"/>
               </w:rPr>
               <w:t>Space Type</w:t>
             </w:r>
@@ -1363,9 +1549,6 @@
             <w:r>
               <w:rPr>
                 <w:rFonts w:eastAsia="Calibri" w:cstheme="minorHAnsi"/>
-                <w:sz w:val="20"/>
-                <w:szCs w:val="20"/>
-                <w:lang w:eastAsia="en-US"/>
               </w:rPr>
               <w:t>{</w:t>
             </w:r>
@@ -1373,9 +1556,6 @@
             <w:r>
               <w:rPr>
                 <w:rFonts w:eastAsia="Calibri" w:cstheme="minorHAnsi"/>
-                <w:sz w:val="20"/>
-                <w:szCs w:val="20"/>
-                <w:lang w:eastAsia="en-US"/>
               </w:rPr>
               <w:t xml:space="preserve">{ </w:t>
             </w:r>
@@ -1383,18 +1563,12 @@
             <w:r>
               <w:rPr>
                 <w:rFonts w:eastAsia="Calibri" w:cstheme="minorHAnsi"/>
-                <w:sz w:val="20"/>
-                <w:szCs w:val="20"/>
-                <w:lang w:eastAsia="en-US"/>
               </w:rPr>
               <w:t>es.</w:t>
             </w:r>
             <w:r>
               <w:rPr>
                 <w:rFonts w:eastAsia="Calibri"/>
-                <w:sz w:val="20"/>
-                <w:szCs w:val="20"/>
-                <w:lang w:eastAsia="en-US"/>
               </w:rPr>
               <w:t>ExclusiveSpaceType</w:t>
             </w:r>
@@ -1403,9 +1577,6 @@
             <w:r>
               <w:rPr>
                 <w:rFonts w:eastAsia="Calibri" w:cstheme="minorHAnsi"/>
-                <w:sz w:val="20"/>
-                <w:szCs w:val="20"/>
-                <w:lang w:eastAsia="en-US"/>
               </w:rPr>
               <w:t xml:space="preserve"> }}</w:t>
             </w:r>
@@ -1421,16 +1592,14 @@
           <w:p>
             <w:pPr>
               <w:rPr>
-                <w:b/>
-              </w:rPr>
-            </w:pPr>
-            <w:r>
-              <w:rPr>
                 <w:rFonts w:eastAsia="Calibri" w:cs="Times New Roman"/>
                 <w:b/>
-                <w:sz w:val="20"/>
-                <w:szCs w:val="20"/>
-                <w:lang w:eastAsia="en-US"/>
+              </w:rPr>
+            </w:pPr>
+            <w:r>
+              <w:rPr>
+                <w:rFonts w:eastAsia="Calibri" w:cs="Times New Roman"/>
+                <w:b/>
               </w:rPr>
               <w:t>Area Monitor</w:t>
             </w:r>
@@ -1443,37 +1612,16 @@
           </w:tcPr>
           <w:p>
             <w:pPr>
-              <w:tabs>
-                <w:tab w:val="left" w:pos="916"/>
-                <w:tab w:val="left" w:pos="1832"/>
-                <w:tab w:val="left" w:pos="2748"/>
-                <w:tab w:val="left" w:pos="3664"/>
-                <w:tab w:val="left" w:pos="4580"/>
-                <w:tab w:val="left" w:pos="5496"/>
-                <w:tab w:val="left" w:pos="6412"/>
-                <w:tab w:val="left" w:pos="7328"/>
-                <w:tab w:val="left" w:pos="8244"/>
-                <w:tab w:val="left" w:pos="9160"/>
-                <w:tab w:val="left" w:pos="10076"/>
-                <w:tab w:val="left" w:pos="10992"/>
-                <w:tab w:val="left" w:pos="11908"/>
-                <w:tab w:val="left" w:pos="12824"/>
-                <w:tab w:val="left" w:pos="13740"/>
-                <w:tab w:val="left" w:pos="14656"/>
-              </w:tabs>
-              <w:spacing w:before="60" w:after="60"/>
-              <w:rPr>
-                <w:rFonts w:ascii="Calibri" w:eastAsia="Calibri" w:hAnsi="Calibri"/>
-                <w:lang w:eastAsia="en-US"/>
-              </w:rPr>
-            </w:pPr>
-            <w:r>
-              <w:rPr>
-                <w:rFonts w:eastAsia="Calibri" w:cstheme="minorHAnsi"/>
-                <w:color w:val="FF0000"/>
-                <w:sz w:val="16"/>
-                <w:szCs w:val="16"/>
-                <w:lang w:eastAsia="en-US"/>
+              <w:rPr>
+                <w:rFonts w:eastAsia="Calibri" w:cstheme="minorHAnsi"/>
+              </w:rPr>
+            </w:pPr>
+            <w:r>
+              <w:rPr>
+                <w:rFonts w:eastAsia="Calibri" w:cstheme="minorHAnsi"/>
+                <w:color w:val="FF0000"/>
+                <w:sz w:val="16"/>
+                <w:szCs w:val="16"/>
               </w:rPr>
               <w:t xml:space="preserve">{% </w:t>
             </w:r>
@@ -1484,7 +1632,6 @@
                 <w:color w:val="FF0000"/>
                 <w:sz w:val="16"/>
                 <w:szCs w:val="16"/>
-                <w:lang w:eastAsia="en-US"/>
               </w:rPr>
               <w:t>if</w:t>
             </w:r>
@@ -1495,7 +1642,6 @@
                 <w:color w:val="FF0000"/>
                 <w:sz w:val="16"/>
                 <w:szCs w:val="16"/>
-                <w:lang w:eastAsia="en-US"/>
               </w:rPr>
               <w:t xml:space="preserve"> </w:t>
             </w:r>
@@ -1506,7 +1652,6 @@
                 <w:color w:val="FF0000"/>
                 <w:sz w:val="16"/>
                 <w:szCs w:val="16"/>
-                <w:lang w:eastAsia="en-US"/>
               </w:rPr>
               <w:t>es.ExclusiveSpaceAMComputingID</w:t>
             </w:r>
@@ -1517,16 +1662,12 @@
                 <w:color w:val="FF0000"/>
                 <w:sz w:val="16"/>
                 <w:szCs w:val="16"/>
-                <w:lang w:eastAsia="en-US"/>
               </w:rPr>
               <w:t xml:space="preserve"> is defined %}</w:t>
             </w:r>
             <w:r>
               <w:rPr>
                 <w:rFonts w:eastAsia="Calibri" w:cstheme="minorHAnsi"/>
-                <w:sz w:val="20"/>
-                <w:szCs w:val="20"/>
-                <w:lang w:eastAsia="en-US"/>
               </w:rPr>
               <w:t>{</w:t>
             </w:r>
@@ -1534,9 +1675,6 @@
             <w:r>
               <w:rPr>
                 <w:rFonts w:eastAsia="Calibri" w:cstheme="minorHAnsi"/>
-                <w:sz w:val="20"/>
-                <w:szCs w:val="20"/>
-                <w:lang w:eastAsia="en-US"/>
               </w:rPr>
               <w:t xml:space="preserve">{ </w:t>
             </w:r>
@@ -1544,9 +1682,6 @@
             <w:r>
               <w:rPr>
                 <w:rFonts w:eastAsia="Calibri" w:cstheme="minorHAnsi"/>
-                <w:sz w:val="20"/>
-                <w:szCs w:val="20"/>
-                <w:lang w:eastAsia="en-US"/>
               </w:rPr>
               <w:t>es.ExclusiveSpaceAMComputingID.label</w:t>
             </w:r>
@@ -1555,20 +1690,23 @@
             <w:r>
               <w:rPr>
                 <w:rFonts w:eastAsia="Calibri" w:cstheme="minorHAnsi"/>
-                <w:sz w:val="20"/>
-                <w:szCs w:val="20"/>
-                <w:lang w:eastAsia="en-US"/>
               </w:rPr>
               <w:t xml:space="preserve"> }}</w:t>
             </w:r>
             <w:r>
               <w:rPr>
                 <w:rFonts w:eastAsia="Calibri" w:cstheme="minorHAnsi"/>
-                <w:sz w:val="20"/>
-                <w:szCs w:val="20"/>
-                <w:lang w:eastAsia="en-US"/>
-              </w:rPr>
-              <w:t xml:space="preserve">{% </w:t>
+                <w:color w:val="FF0000"/>
+                <w:sz w:val="16"/>
+                <w:szCs w:val="16"/>
+              </w:rPr>
+              <w:t>{%</w:t>
+            </w:r>
+            <w:r>
+              <w:rPr>
+                <w:rFonts w:eastAsia="Calibri" w:cstheme="minorHAnsi"/>
+              </w:rPr>
+              <w:t xml:space="preserve"> </w:t>
             </w:r>
             <w:proofErr w:type="spellStart"/>
             <w:proofErr w:type="gramStart"/>
@@ -1578,7 +1716,6 @@
                 <w:color w:val="FF0000"/>
                 <w:sz w:val="16"/>
                 <w:szCs w:val="16"/>
-                <w:lang w:eastAsia="en-US"/>
               </w:rPr>
               <w:t>endif</w:t>
             </w:r>
@@ -1590,7 +1727,6 @@
                 <w:color w:val="FF0000"/>
                 <w:sz w:val="16"/>
                 <w:szCs w:val="16"/>
-                <w:lang w:eastAsia="en-US"/>
               </w:rPr>
               <w:t xml:space="preserve"> %}</w:t>
             </w:r>
@@ -1613,9 +1749,6 @@
               <w:rPr>
                 <w:rFonts w:eastAsia="Calibri" w:cs="Times New Roman"/>
                 <w:b/>
-                <w:sz w:val="20"/>
-                <w:szCs w:val="20"/>
-                <w:lang w:eastAsia="en-US"/>
               </w:rPr>
               <w:t>Square Footage</w:t>
             </w:r>
@@ -1635,9 +1768,6 @@
             <w:r>
               <w:rPr>
                 <w:rFonts w:eastAsia="Calibri" w:cstheme="minorHAnsi"/>
-                <w:sz w:val="20"/>
-                <w:szCs w:val="20"/>
-                <w:lang w:eastAsia="en-US"/>
               </w:rPr>
               <w:t>{</w:t>
             </w:r>
@@ -1645,9 +1775,6 @@
             <w:r>
               <w:rPr>
                 <w:rFonts w:eastAsia="Calibri" w:cstheme="minorHAnsi"/>
-                <w:sz w:val="20"/>
-                <w:szCs w:val="20"/>
-                <w:lang w:eastAsia="en-US"/>
               </w:rPr>
               <w:t xml:space="preserve">{ </w:t>
             </w:r>
@@ -1655,18 +1782,12 @@
             <w:r>
               <w:rPr>
                 <w:rFonts w:eastAsia="Calibri" w:cstheme="minorHAnsi"/>
-                <w:sz w:val="20"/>
-                <w:szCs w:val="20"/>
-                <w:lang w:eastAsia="en-US"/>
               </w:rPr>
               <w:t>es.</w:t>
             </w:r>
             <w:r>
               <w:rPr>
                 <w:rFonts w:eastAsia="Calibri"/>
-                <w:sz w:val="20"/>
-                <w:szCs w:val="20"/>
-                <w:lang w:eastAsia="en-US"/>
               </w:rPr>
               <w:t>ExclusiveSpaceSqFt</w:t>
             </w:r>
@@ -1675,9 +1796,6 @@
             <w:r>
               <w:rPr>
                 <w:rFonts w:eastAsia="Calibri" w:cstheme="minorHAnsi"/>
-                <w:sz w:val="20"/>
-                <w:szCs w:val="20"/>
-                <w:lang w:eastAsia="en-US"/>
               </w:rPr>
               <w:t xml:space="preserve"> }}</w:t>
             </w:r>
@@ -1700,9 +1818,6 @@
               <w:rPr>
                 <w:rFonts w:eastAsia="Calibri" w:cs="Times New Roman"/>
                 <w:b/>
-                <w:sz w:val="20"/>
-                <w:szCs w:val="20"/>
-                <w:lang w:eastAsia="en-US"/>
               </w:rPr>
               <w:t>Percent Usable</w:t>
             </w:r>
@@ -1728,7 +1843,6 @@
                 <w:color w:val="FF0000"/>
                 <w:sz w:val="16"/>
                 <w:szCs w:val="16"/>
-                <w:lang w:eastAsia="en-US"/>
               </w:rPr>
               <w:t xml:space="preserve">{% </w:t>
             </w:r>
@@ -1739,7 +1853,6 @@
                 <w:color w:val="FF0000"/>
                 <w:sz w:val="16"/>
                 <w:szCs w:val="16"/>
-                <w:lang w:eastAsia="en-US"/>
               </w:rPr>
               <w:t>if</w:t>
             </w:r>
@@ -1750,7 +1863,6 @@
                 <w:color w:val="FF0000"/>
                 <w:sz w:val="16"/>
                 <w:szCs w:val="16"/>
-                <w:lang w:eastAsia="en-US"/>
               </w:rPr>
               <w:t xml:space="preserve"> </w:t>
             </w:r>
@@ -1761,67 +1873,22 @@
                 <w:color w:val="FF0000"/>
                 <w:sz w:val="16"/>
                 <w:szCs w:val="16"/>
-                <w:lang w:eastAsia="en-US"/>
-              </w:rPr>
-              <w:t>e</w:t>
-            </w:r>
-            <w:r>
-              <w:rPr>
-                <w:rFonts w:eastAsia="Calibri" w:cstheme="minorHAnsi"/>
-                <w:color w:val="FF0000"/>
-                <w:sz w:val="16"/>
-                <w:szCs w:val="16"/>
-                <w:lang w:eastAsia="en-US"/>
-              </w:rPr>
-              <w:t>s.</w:t>
-            </w:r>
-            <w:r>
-              <w:rPr>
-                <w:rFonts w:eastAsia="Calibri" w:cstheme="minorHAnsi"/>
-                <w:color w:val="FF0000"/>
-                <w:sz w:val="16"/>
-                <w:szCs w:val="16"/>
-                <w:lang w:eastAsia="en-US"/>
-              </w:rPr>
-              <w:t>Exclusive</w:t>
-            </w:r>
-            <w:r>
-              <w:rPr>
-                <w:rFonts w:eastAsia="Calibri" w:cstheme="minorHAnsi"/>
-                <w:color w:val="FF0000"/>
-                <w:sz w:val="16"/>
-                <w:szCs w:val="16"/>
-                <w:lang w:eastAsia="en-US"/>
-              </w:rPr>
-              <w:t>Space</w:t>
-            </w:r>
-            <w:r>
-              <w:rPr>
-                <w:rFonts w:eastAsia="Calibri" w:cstheme="minorHAnsi"/>
-                <w:color w:val="FF0000"/>
-                <w:sz w:val="16"/>
-                <w:szCs w:val="16"/>
-                <w:lang w:eastAsia="en-US"/>
-              </w:rPr>
-              <w:t>PercentUsable</w:t>
-            </w:r>
-            <w:proofErr w:type="spellEnd"/>
-            <w:r>
-              <w:rPr>
-                <w:rFonts w:eastAsia="Calibri" w:cstheme="minorHAnsi"/>
-                <w:color w:val="FF0000"/>
-                <w:sz w:val="16"/>
-                <w:szCs w:val="16"/>
-                <w:lang w:eastAsia="en-US"/>
+              </w:rPr>
+              <w:t>es.ExclusiveSpacePercentUsable</w:t>
+            </w:r>
+            <w:proofErr w:type="spellEnd"/>
+            <w:r>
+              <w:rPr>
+                <w:rFonts w:eastAsia="Calibri" w:cstheme="minorHAnsi"/>
+                <w:color w:val="FF0000"/>
+                <w:sz w:val="16"/>
+                <w:szCs w:val="16"/>
               </w:rPr>
               <w:t xml:space="preserve"> is defined %}</w:t>
             </w:r>
             <w:r>
               <w:rPr>
                 <w:rFonts w:eastAsia="Calibri" w:cstheme="minorHAnsi"/>
-                <w:sz w:val="20"/>
-                <w:szCs w:val="20"/>
-                <w:lang w:eastAsia="en-US"/>
               </w:rPr>
               <w:t>{</w:t>
             </w:r>
@@ -1829,9 +1896,6 @@
             <w:r>
               <w:rPr>
                 <w:rFonts w:eastAsia="Calibri" w:cstheme="minorHAnsi"/>
-                <w:sz w:val="20"/>
-                <w:szCs w:val="20"/>
-                <w:lang w:eastAsia="en-US"/>
               </w:rPr>
               <w:t xml:space="preserve">{ </w:t>
             </w:r>
@@ -1839,63 +1903,45 @@
             <w:r>
               <w:rPr>
                 <w:rFonts w:eastAsia="Calibri"/>
-                <w:sz w:val="20"/>
-                <w:szCs w:val="20"/>
-                <w:lang w:eastAsia="en-US"/>
-              </w:rPr>
-              <w:t>es.Exclusive</w:t>
-            </w:r>
+              </w:rPr>
+              <w:t>es.ExclusiveSpacePercentUsable</w:t>
+            </w:r>
+            <w:proofErr w:type="spellEnd"/>
+            <w:proofErr w:type="gramEnd"/>
             <w:r>
               <w:rPr>
                 <w:rFonts w:eastAsia="Calibri"/>
-                <w:sz w:val="20"/>
-                <w:szCs w:val="20"/>
-                <w:lang w:eastAsia="en-US"/>
-              </w:rPr>
-              <w:t>SpacePercentUsable</w:t>
+              </w:rPr>
+              <w:t xml:space="preserve"> }}</w:t>
+            </w:r>
+            <w:r>
+              <w:rPr>
+                <w:rFonts w:eastAsia="Calibri" w:cstheme="minorHAnsi"/>
+                <w:color w:val="FF0000"/>
+                <w:sz w:val="16"/>
+                <w:szCs w:val="16"/>
+              </w:rPr>
+              <w:t xml:space="preserve">{% </w:t>
+            </w:r>
+            <w:proofErr w:type="spellStart"/>
+            <w:proofErr w:type="gramStart"/>
+            <w:r>
+              <w:rPr>
+                <w:rFonts w:eastAsia="Calibri" w:cstheme="minorHAnsi"/>
+                <w:color w:val="FF0000"/>
+                <w:sz w:val="16"/>
+                <w:szCs w:val="16"/>
+              </w:rPr>
+              <w:t>endif</w:t>
             </w:r>
             <w:proofErr w:type="spellEnd"/>
             <w:proofErr w:type="gramEnd"/>
             <w:r>
               <w:rPr>
-                <w:rFonts w:eastAsia="Calibri"/>
-                <w:sz w:val="20"/>
-                <w:szCs w:val="20"/>
-                <w:lang w:eastAsia="en-US"/>
-              </w:rPr>
-              <w:t xml:space="preserve"> }}</w:t>
-            </w:r>
-            <w:r>
-              <w:rPr>
-                <w:rFonts w:eastAsia="Calibri" w:cstheme="minorHAnsi"/>
-                <w:color w:val="FF0000"/>
-                <w:sz w:val="16"/>
-                <w:szCs w:val="16"/>
-                <w:lang w:eastAsia="en-US"/>
-              </w:rPr>
-              <w:t xml:space="preserve">{% </w:t>
-            </w:r>
-            <w:proofErr w:type="spellStart"/>
-            <w:proofErr w:type="gramStart"/>
-            <w:r>
-              <w:rPr>
-                <w:rFonts w:eastAsia="Calibri" w:cstheme="minorHAnsi"/>
-                <w:color w:val="FF0000"/>
-                <w:sz w:val="16"/>
-                <w:szCs w:val="16"/>
-                <w:lang w:eastAsia="en-US"/>
-              </w:rPr>
-              <w:t>endif</w:t>
-            </w:r>
-            <w:proofErr w:type="spellEnd"/>
-            <w:proofErr w:type="gramEnd"/>
-            <w:r>
-              <w:rPr>
-                <w:rFonts w:eastAsia="Calibri" w:cstheme="minorHAnsi"/>
-                <w:color w:val="FF0000"/>
-                <w:sz w:val="16"/>
-                <w:szCs w:val="16"/>
-                <w:lang w:eastAsia="en-US"/>
+                <w:rFonts w:eastAsia="Calibri" w:cstheme="minorHAnsi"/>
+                <w:color w:val="FF0000"/>
+                <w:sz w:val="16"/>
+                <w:szCs w:val="16"/>
               </w:rPr>
               <w:t xml:space="preserve"> %}</w:t>
             </w:r>
@@ -1918,9 +1964,6 @@
               <w:rPr>
                 <w:rFonts w:eastAsia="Calibri" w:cs="Times New Roman"/>
                 <w:b/>
-                <w:sz w:val="20"/>
-                <w:szCs w:val="20"/>
-                <w:lang w:eastAsia="en-US"/>
               </w:rPr>
               <w:t>Max Personnel</w:t>
             </w:r>
@@ -1940,9 +1983,6 @@
             <w:r>
               <w:rPr>
                 <w:rFonts w:eastAsia="Calibri" w:cstheme="minorHAnsi"/>
-                <w:sz w:val="20"/>
-                <w:szCs w:val="20"/>
-                <w:lang w:eastAsia="en-US"/>
               </w:rPr>
               <w:t>{</w:t>
             </w:r>
@@ -1950,9 +1990,6 @@
             <w:r>
               <w:rPr>
                 <w:rFonts w:eastAsia="Calibri" w:cstheme="minorHAnsi"/>
-                <w:sz w:val="20"/>
-                <w:szCs w:val="20"/>
-                <w:lang w:eastAsia="en-US"/>
               </w:rPr>
               <w:t xml:space="preserve">{ </w:t>
             </w:r>
@@ -1960,18 +1997,12 @@
             <w:r>
               <w:rPr>
                 <w:rFonts w:eastAsia="Calibri" w:cstheme="minorHAnsi"/>
-                <w:sz w:val="20"/>
-                <w:szCs w:val="20"/>
-                <w:lang w:eastAsia="en-US"/>
               </w:rPr>
               <w:t>es.</w:t>
             </w:r>
             <w:r>
               <w:rPr>
                 <w:rFonts w:eastAsia="Calibri"/>
-                <w:sz w:val="20"/>
-                <w:szCs w:val="20"/>
-                <w:lang w:eastAsia="en-US"/>
               </w:rPr>
               <w:t>ExclusiveSpaceMaxPersonnel</w:t>
             </w:r>
@@ -1980,9 +2011,6 @@
             <w:r>
               <w:rPr>
                 <w:rFonts w:eastAsia="Calibri" w:cstheme="minorHAnsi"/>
-                <w:sz w:val="20"/>
-                <w:szCs w:val="20"/>
-                <w:lang w:eastAsia="en-US"/>
               </w:rPr>
               <w:t xml:space="preserve"> }}</w:t>
             </w:r>
@@ -2005,9 +2033,6 @@
               <w:rPr>
                 <w:rFonts w:eastAsia="Calibri" w:cs="Times New Roman"/>
                 <w:b/>
-                <w:sz w:val="20"/>
-                <w:szCs w:val="20"/>
-                <w:lang w:eastAsia="en-US"/>
               </w:rPr>
               <w:t>Social Distancing</w:t>
             </w:r>
@@ -2033,7 +2058,6 @@
                 <w:color w:val="FF0000"/>
                 <w:sz w:val="16"/>
                 <w:szCs w:val="16"/>
-                <w:lang w:eastAsia="en-US"/>
               </w:rPr>
               <w:t xml:space="preserve">{%+ </w:t>
             </w:r>
@@ -2044,7 +2068,6 @@
                 <w:color w:val="FF0000"/>
                 <w:sz w:val="16"/>
                 <w:szCs w:val="16"/>
-                <w:lang w:eastAsia="en-US"/>
               </w:rPr>
               <w:t>if</w:t>
             </w:r>
@@ -2055,7 +2078,6 @@
                 <w:color w:val="FF0000"/>
                 <w:sz w:val="16"/>
                 <w:szCs w:val="16"/>
-                <w:lang w:eastAsia="en-US"/>
               </w:rPr>
               <w:t xml:space="preserve"> </w:t>
             </w:r>
@@ -2066,38 +2088,16 @@
                 <w:color w:val="FF0000"/>
                 <w:sz w:val="16"/>
                 <w:szCs w:val="16"/>
-                <w:lang w:eastAsia="en-US"/>
-              </w:rPr>
-              <w:t>e</w:t>
-            </w:r>
-            <w:r>
-              <w:rPr>
-                <w:rFonts w:eastAsia="Calibri" w:cstheme="minorHAnsi"/>
-                <w:color w:val="FF0000"/>
-                <w:sz w:val="16"/>
-                <w:szCs w:val="16"/>
-                <w:lang w:eastAsia="en-US"/>
-              </w:rPr>
-              <w:t>s.</w:t>
-            </w:r>
-            <w:r>
-              <w:rPr>
-                <w:rFonts w:eastAsia="Calibri" w:cstheme="minorHAnsi"/>
-                <w:color w:val="FF0000"/>
-                <w:sz w:val="16"/>
-                <w:szCs w:val="16"/>
-                <w:lang w:eastAsia="en-US"/>
-              </w:rPr>
-              <w:t>ExclusiveSpaceMaxPersonnel</w:t>
-            </w:r>
-            <w:proofErr w:type="spellEnd"/>
-            <w:r>
-              <w:rPr>
-                <w:rFonts w:eastAsia="Calibri" w:cstheme="minorHAnsi"/>
-                <w:color w:val="FF0000"/>
-                <w:sz w:val="16"/>
-                <w:szCs w:val="16"/>
-                <w:lang w:eastAsia="en-US"/>
+              </w:rPr>
+              <w:t>es.ExclusiveSpaceMaxPersonnel</w:t>
+            </w:r>
+            <w:proofErr w:type="spellEnd"/>
+            <w:r>
+              <w:rPr>
+                <w:rFonts w:eastAsia="Calibri" w:cstheme="minorHAnsi"/>
+                <w:color w:val="FF0000"/>
+                <w:sz w:val="16"/>
+                <w:szCs w:val="16"/>
               </w:rPr>
               <w:t xml:space="preserve"> &gt; 0 and </w:t>
             </w:r>
@@ -2108,37 +2108,22 @@
                 <w:color w:val="FF0000"/>
                 <w:sz w:val="16"/>
                 <w:szCs w:val="16"/>
-                <w:lang w:eastAsia="en-US"/>
-              </w:rPr>
-              <w:t>e</w:t>
-            </w:r>
-            <w:r>
-              <w:rPr>
-                <w:rFonts w:eastAsia="Calibri" w:cstheme="minorHAnsi"/>
-                <w:color w:val="FF0000"/>
-                <w:sz w:val="16"/>
-                <w:szCs w:val="16"/>
-                <w:lang w:eastAsia="en-US"/>
-              </w:rPr>
-              <w:t>s.ExclusiveSpacePercentUsable</w:t>
-            </w:r>
-            <w:proofErr w:type="spellEnd"/>
-            <w:r>
-              <w:rPr>
-                <w:rFonts w:eastAsia="Calibri" w:cstheme="minorHAnsi"/>
-                <w:color w:val="FF0000"/>
-                <w:sz w:val="16"/>
-                <w:szCs w:val="16"/>
-                <w:lang w:eastAsia="en-US"/>
+              </w:rPr>
+              <w:t>es.ExclusiveSpacePercentUsable</w:t>
+            </w:r>
+            <w:proofErr w:type="spellEnd"/>
+            <w:r>
+              <w:rPr>
+                <w:rFonts w:eastAsia="Calibri" w:cstheme="minorHAnsi"/>
+                <w:color w:val="FF0000"/>
+                <w:sz w:val="16"/>
+                <w:szCs w:val="16"/>
               </w:rPr>
               <w:t xml:space="preserve"> is defined %}</w:t>
             </w:r>
             <w:r>
               <w:rPr>
                 <w:rFonts w:eastAsia="Calibri" w:cstheme="minorHAnsi"/>
-                <w:sz w:val="20"/>
-                <w:szCs w:val="20"/>
-                <w:lang w:eastAsia="en-US"/>
               </w:rPr>
               <w:t>{</w:t>
             </w:r>
@@ -2146,19 +2131,19 @@
             <w:r>
               <w:rPr>
                 <w:rFonts w:eastAsia="Calibri" w:cstheme="minorHAnsi"/>
-                <w:sz w:val="20"/>
-                <w:szCs w:val="20"/>
-                <w:lang w:eastAsia="en-US"/>
-              </w:rPr>
-              <w:t>{ (</w:t>
+              </w:rPr>
+              <w:t xml:space="preserve">{ </w:t>
+            </w:r>
+            <w:r>
+              <w:rPr>
+                <w:rFonts w:eastAsia="Calibri" w:cstheme="minorHAnsi"/>
+              </w:rPr>
+              <w:t>(</w:t>
             </w:r>
             <w:proofErr w:type="gramEnd"/>
             <w:r>
               <w:rPr>
                 <w:rFonts w:eastAsia="Calibri" w:cstheme="minorHAnsi"/>
-                <w:sz w:val="20"/>
-                <w:szCs w:val="20"/>
-                <w:lang w:eastAsia="en-US"/>
               </w:rPr>
               <w:t>(</w:t>
             </w:r>
@@ -2166,55 +2151,13 @@
             <w:r>
               <w:rPr>
                 <w:rFonts w:eastAsia="Calibri" w:cstheme="minorHAnsi"/>
-                <w:sz w:val="20"/>
-                <w:szCs w:val="20"/>
-                <w:lang w:eastAsia="en-US"/>
-              </w:rPr>
-              <w:t>e</w:t>
-            </w:r>
-            <w:r>
-              <w:rPr>
-                <w:rFonts w:eastAsia="Calibri" w:cstheme="minorHAnsi"/>
-                <w:sz w:val="20"/>
-                <w:szCs w:val="20"/>
-                <w:lang w:eastAsia="en-US"/>
-              </w:rPr>
-              <w:t>s.</w:t>
-            </w:r>
-            <w:r>
-              <w:rPr>
-                <w:rFonts w:eastAsia="Calibri" w:cstheme="minorHAnsi"/>
-                <w:sz w:val="20"/>
-                <w:szCs w:val="20"/>
-                <w:lang w:eastAsia="en-US"/>
-              </w:rPr>
-              <w:t>Exclusive</w:t>
-            </w:r>
-            <w:r>
-              <w:rPr>
-                <w:rFonts w:eastAsia="Calibri" w:cstheme="minorHAnsi"/>
-                <w:sz w:val="20"/>
-                <w:szCs w:val="20"/>
-                <w:lang w:eastAsia="en-US"/>
-              </w:rPr>
-              <w:t>SpaceSq</w:t>
-            </w:r>
-            <w:r>
-              <w:rPr>
-                <w:rFonts w:eastAsia="Calibri" w:cstheme="minorHAnsi"/>
-                <w:sz w:val="20"/>
-                <w:szCs w:val="20"/>
-                <w:lang w:eastAsia="en-US"/>
-              </w:rPr>
-              <w:t>Ft</w:t>
-            </w:r>
-            <w:proofErr w:type="spellEnd"/>
-            <w:r>
-              <w:rPr>
-                <w:rFonts w:eastAsia="Calibri" w:cstheme="minorHAnsi"/>
-                <w:sz w:val="20"/>
-                <w:szCs w:val="20"/>
-                <w:lang w:eastAsia="en-US"/>
+              </w:rPr>
+              <w:t>es.ExclusiveSpaceSqFt</w:t>
+            </w:r>
+            <w:proofErr w:type="spellEnd"/>
+            <w:r>
+              <w:rPr>
+                <w:rFonts w:eastAsia="Calibri" w:cstheme="minorHAnsi"/>
               </w:rPr>
               <w:t>*(</w:t>
             </w:r>
@@ -2222,37 +2165,13 @@
             <w:r>
               <w:rPr>
                 <w:rFonts w:eastAsia="Calibri" w:cstheme="minorHAnsi"/>
-                <w:sz w:val="20"/>
-                <w:szCs w:val="20"/>
-                <w:lang w:eastAsia="en-US"/>
-              </w:rPr>
-              <w:t>e</w:t>
-            </w:r>
-            <w:r>
-              <w:rPr>
-                <w:rFonts w:eastAsia="Calibri" w:cstheme="minorHAnsi"/>
-                <w:sz w:val="20"/>
-                <w:szCs w:val="20"/>
-                <w:lang w:eastAsia="en-US"/>
-              </w:rPr>
-              <w:t>s.ExclusiveSpace</w:t>
-            </w:r>
-            <w:r>
-              <w:rPr>
-                <w:rFonts w:eastAsia="Calibri" w:cstheme="minorHAnsi"/>
-                <w:sz w:val="20"/>
-                <w:szCs w:val="20"/>
-                <w:lang w:eastAsia="en-US"/>
-              </w:rPr>
-              <w:t>PercentUsable</w:t>
-            </w:r>
-            <w:proofErr w:type="spellEnd"/>
-            <w:r>
-              <w:rPr>
-                <w:rFonts w:eastAsia="Calibri" w:cstheme="minorHAnsi"/>
-                <w:sz w:val="20"/>
-                <w:szCs w:val="20"/>
-                <w:lang w:eastAsia="en-US"/>
+              </w:rPr>
+              <w:t>es.ExclusiveSpacePercentUsable</w:t>
+            </w:r>
+            <w:proofErr w:type="spellEnd"/>
+            <w:r>
+              <w:rPr>
+                <w:rFonts w:eastAsia="Calibri" w:cstheme="minorHAnsi"/>
               </w:rPr>
               <w:t>/100))//</w:t>
             </w:r>
@@ -2260,28 +2179,13 @@
             <w:r>
               <w:rPr>
                 <w:rFonts w:eastAsia="Calibri" w:cstheme="minorHAnsi"/>
-                <w:sz w:val="20"/>
-                <w:szCs w:val="20"/>
-                <w:lang w:eastAsia="en-US"/>
-              </w:rPr>
-              <w:t>e</w:t>
-            </w:r>
-            <w:r>
-              <w:rPr>
-                <w:rFonts w:eastAsia="Calibri" w:cstheme="minorHAnsi"/>
-                <w:sz w:val="20"/>
-                <w:szCs w:val="20"/>
-                <w:lang w:eastAsia="en-US"/>
-              </w:rPr>
-              <w:t>s.ExclusiveSpaceMaxPersonnel</w:t>
-            </w:r>
-            <w:proofErr w:type="spellEnd"/>
-            <w:r>
-              <w:rPr>
-                <w:rFonts w:eastAsia="Calibri" w:cstheme="minorHAnsi"/>
-                <w:sz w:val="20"/>
-                <w:szCs w:val="20"/>
-                <w:lang w:eastAsia="en-US"/>
+              </w:rPr>
+              <w:t>es.ExclusiveSpaceMaxPersonnel</w:t>
+            </w:r>
+            <w:proofErr w:type="spellEnd"/>
+            <w:r>
+              <w:rPr>
+                <w:rFonts w:eastAsia="Calibri" w:cstheme="minorHAnsi"/>
               </w:rPr>
               <w:t>) }} sq. ft. per person</w:t>
             </w:r>
@@ -2291,16 +2195,12 @@
                 <w:color w:val="FF0000"/>
                 <w:sz w:val="16"/>
                 <w:szCs w:val="16"/>
-                <w:lang w:eastAsia="en-US"/>
               </w:rPr>
               <w:t>{%</w:t>
             </w:r>
             <w:r>
               <w:rPr>
                 <w:rFonts w:eastAsia="Calibri" w:cstheme="minorHAnsi"/>
-                <w:sz w:val="20"/>
-                <w:szCs w:val="20"/>
-                <w:lang w:eastAsia="en-US"/>
               </w:rPr>
               <w:t xml:space="preserve"> </w:t>
             </w:r>
@@ -2310,16 +2210,12 @@
                 <w:color w:val="FF0000"/>
                 <w:sz w:val="16"/>
                 <w:szCs w:val="16"/>
-                <w:lang w:eastAsia="en-US"/>
               </w:rPr>
               <w:t>else %}</w:t>
             </w:r>
             <w:r>
               <w:rPr>
                 <w:rFonts w:eastAsia="Calibri" w:cstheme="minorHAnsi"/>
-                <w:sz w:val="20"/>
-                <w:szCs w:val="20"/>
-                <w:lang w:eastAsia="en-US"/>
               </w:rPr>
               <w:t>Max Personnel not entered</w:t>
             </w:r>
@@ -2329,7 +2225,6 @@
                 <w:color w:val="FF0000"/>
                 <w:sz w:val="16"/>
                 <w:szCs w:val="16"/>
-                <w:lang w:eastAsia="en-US"/>
               </w:rPr>
               <w:t>{%</w:t>
             </w:r>
@@ -2339,7 +2234,6 @@
                 <w:color w:val="FF0000"/>
                 <w:sz w:val="16"/>
                 <w:szCs w:val="16"/>
-                <w:lang w:eastAsia="en-US"/>
               </w:rPr>
               <w:t xml:space="preserve"> </w:t>
             </w:r>
@@ -2350,7 +2244,6 @@
                 <w:color w:val="FF0000"/>
                 <w:sz w:val="16"/>
                 <w:szCs w:val="16"/>
-                <w:lang w:eastAsia="en-US"/>
               </w:rPr>
               <w:t>endif</w:t>
             </w:r>
@@ -2361,7 +2254,6 @@
                 <w:color w:val="FF0000"/>
                 <w:sz w:val="16"/>
                 <w:szCs w:val="16"/>
-                <w:lang w:eastAsia="en-US"/>
               </w:rPr>
               <w:t xml:space="preserve"> %}</w:t>
             </w:r>
@@ -2391,7 +2283,6 @@
                 <w:color w:val="FF0000"/>
                 <w:sz w:val="16"/>
                 <w:szCs w:val="16"/>
-                <w:lang w:eastAsia="en-US"/>
               </w:rPr>
               <w:t>{%</w:t>
             </w:r>
@@ -2403,7 +2294,6 @@
                 <w:color w:val="FF0000"/>
                 <w:sz w:val="16"/>
                 <w:szCs w:val="16"/>
-                <w:lang w:eastAsia="en-US"/>
               </w:rPr>
               <w:t>tr</w:t>
             </w:r>
@@ -2415,7 +2305,6 @@
                 <w:color w:val="FF0000"/>
                 <w:sz w:val="16"/>
                 <w:szCs w:val="16"/>
-                <w:lang w:eastAsia="en-US"/>
               </w:rPr>
               <w:t xml:space="preserve"> else %}</w:t>
             </w:r>
@@ -2441,18 +2330,12 @@
             <w:r>
               <w:rPr>
                 <w:rFonts w:eastAsia="Calibri" w:cstheme="minorHAnsi"/>
-                <w:sz w:val="20"/>
-                <w:szCs w:val="20"/>
-                <w:lang w:eastAsia="en-US"/>
               </w:rPr>
               <w:t>No exclusive space managed by this PI</w:t>
             </w:r>
             <w:r>
               <w:rPr>
                 <w:rFonts w:eastAsia="Calibri" w:cstheme="minorHAnsi"/>
-                <w:sz w:val="20"/>
-                <w:szCs w:val="20"/>
-                <w:lang w:eastAsia="en-US"/>
               </w:rPr>
               <w:tab/>
             </w:r>
@@ -2482,7 +2365,6 @@
                 <w:color w:val="FF0000"/>
                 <w:sz w:val="16"/>
                 <w:szCs w:val="16"/>
-                <w:lang w:eastAsia="en-US"/>
               </w:rPr>
               <w:t>{%</w:t>
             </w:r>
@@ -2494,7 +2376,6 @@
                 <w:color w:val="FF0000"/>
                 <w:sz w:val="16"/>
                 <w:szCs w:val="16"/>
-                <w:lang w:eastAsia="en-US"/>
               </w:rPr>
               <w:t>tr</w:t>
             </w:r>
@@ -2506,7 +2387,6 @@
                 <w:color w:val="FF0000"/>
                 <w:sz w:val="16"/>
                 <w:szCs w:val="16"/>
-                <w:lang w:eastAsia="en-US"/>
               </w:rPr>
               <w:t xml:space="preserve"> </w:t>
             </w:r>
@@ -2517,7 +2397,6 @@
                 <w:color w:val="FF0000"/>
                 <w:sz w:val="16"/>
                 <w:szCs w:val="16"/>
-                <w:lang w:eastAsia="en-US"/>
               </w:rPr>
               <w:t>endfor</w:t>
             </w:r>
@@ -2528,7 +2407,6 @@
                 <w:color w:val="FF0000"/>
                 <w:sz w:val="16"/>
                 <w:szCs w:val="16"/>
-                <w:lang w:eastAsia="en-US"/>
               </w:rPr>
               <w:t xml:space="preserve"> %}</w:t>
             </w:r>
@@ -2578,7 +2456,6 @@
                 <w:color w:val="FF0000"/>
                 <w:sz w:val="16"/>
                 <w:szCs w:val="16"/>
-                <w:lang w:eastAsia="en-US"/>
               </w:rPr>
               <w:t>{%</w:t>
             </w:r>
@@ -2590,7 +2467,6 @@
                 <w:color w:val="FF0000"/>
                 <w:sz w:val="16"/>
                 <w:szCs w:val="16"/>
-                <w:lang w:eastAsia="en-US"/>
               </w:rPr>
               <w:t>tr</w:t>
             </w:r>
@@ -2602,7 +2478,6 @@
                 <w:color w:val="FF0000"/>
                 <w:sz w:val="16"/>
                 <w:szCs w:val="16"/>
-                <w:lang w:eastAsia="en-US"/>
               </w:rPr>
               <w:t xml:space="preserve"> for </w:t>
             </w:r>
@@ -2613,7 +2488,6 @@
                 <w:color w:val="FF0000"/>
                 <w:sz w:val="16"/>
                 <w:szCs w:val="16"/>
-                <w:lang w:eastAsia="en-US"/>
               </w:rPr>
               <w:t>ss</w:t>
             </w:r>
@@ -2624,19 +2498,8 @@
                 <w:color w:val="FF0000"/>
                 <w:sz w:val="16"/>
                 <w:szCs w:val="16"/>
-                <w:lang w:eastAsia="en-US"/>
-              </w:rPr>
-              <w:t xml:space="preserve"> in </w:t>
-            </w:r>
-            <w:r>
-              <w:rPr>
-                <w:rFonts w:eastAsia="Calibri" w:cstheme="minorHAnsi"/>
-                <w:color w:val="FF0000"/>
-                <w:sz w:val="16"/>
-                <w:szCs w:val="16"/>
-                <w:lang w:eastAsia="en-US"/>
-              </w:rPr>
-              <w:t>shared %}</w:t>
+              </w:rPr>
+              <w:t xml:space="preserve"> in shared %}</w:t>
             </w:r>
           </w:p>
         </w:tc>
@@ -2663,9 +2526,6 @@
               <w:rPr>
                 <w:rFonts w:eastAsia="Calibri" w:cstheme="minorHAnsi"/>
                 <w:b/>
-                <w:sz w:val="20"/>
-                <w:szCs w:val="20"/>
-                <w:lang w:eastAsia="en-US"/>
               </w:rPr>
               <w:t>{</w:t>
             </w:r>
@@ -2674,9 +2534,6 @@
               <w:rPr>
                 <w:rFonts w:eastAsia="Calibri" w:cstheme="minorHAnsi"/>
                 <w:b/>
-                <w:sz w:val="20"/>
-                <w:szCs w:val="20"/>
-                <w:lang w:eastAsia="en-US"/>
               </w:rPr>
               <w:t xml:space="preserve">{ </w:t>
             </w:r>
@@ -2685,9 +2542,6 @@
               <w:rPr>
                 <w:rFonts w:eastAsia="Calibri" w:cstheme="minorHAnsi"/>
                 <w:b/>
-                <w:sz w:val="20"/>
-                <w:szCs w:val="20"/>
-                <w:lang w:eastAsia="en-US"/>
               </w:rPr>
               <w:t>ss.</w:t>
             </w:r>
@@ -2695,9 +2549,6 @@
               <w:rPr>
                 <w:rFonts w:eastAsia="Calibri"/>
                 <w:b/>
-                <w:sz w:val="20"/>
-                <w:szCs w:val="20"/>
-                <w:lang w:eastAsia="en-US"/>
               </w:rPr>
               <w:t>SharedSpaceRoomID</w:t>
             </w:r>
@@ -2707,9 +2558,6 @@
               <w:rPr>
                 <w:rFonts w:eastAsia="Calibri" w:cstheme="minorHAnsi"/>
                 <w:b/>
-                <w:sz w:val="20"/>
-                <w:szCs w:val="20"/>
-                <w:lang w:eastAsia="en-US"/>
               </w:rPr>
               <w:t xml:space="preserve"> + “ “ + </w:t>
             </w:r>
@@ -2718,9 +2566,6 @@
               <w:rPr>
                 <w:rFonts w:eastAsia="Calibri"/>
                 <w:b/>
-                <w:sz w:val="20"/>
-                <w:szCs w:val="20"/>
-                <w:lang w:eastAsia="en-US"/>
               </w:rPr>
               <w:t>ss.SharedSpaceBuilding.label</w:t>
             </w:r>
@@ -2729,9 +2574,6 @@
               <w:rPr>
                 <w:rFonts w:eastAsia="Calibri"/>
                 <w:b/>
-                <w:sz w:val="20"/>
-                <w:szCs w:val="20"/>
-                <w:lang w:eastAsia="en-US"/>
               </w:rPr>
               <w:t xml:space="preserve"> }}</w:t>
             </w:r>
@@ -2739,9 +2581,6 @@
               <w:rPr>
                 <w:rFonts w:eastAsia="Calibri"/>
                 <w:b/>
-                <w:sz w:val="20"/>
-                <w:szCs w:val="20"/>
-                <w:lang w:eastAsia="en-US"/>
               </w:rPr>
               <w:tab/>
             </w:r>
@@ -2764,9 +2603,6 @@
               <w:rPr>
                 <w:rFonts w:eastAsia="Calibri" w:cs="Times New Roman"/>
                 <w:b/>
-                <w:sz w:val="20"/>
-                <w:szCs w:val="20"/>
-                <w:lang w:eastAsia="en-US"/>
               </w:rPr>
               <w:t>Area Monitor</w:t>
             </w:r>
@@ -2789,7 +2625,6 @@
                 <w:color w:val="FF0000"/>
                 <w:sz w:val="16"/>
                 <w:szCs w:val="16"/>
-                <w:lang w:eastAsia="en-US"/>
               </w:rPr>
               <w:t xml:space="preserve">{% </w:t>
             </w:r>
@@ -2800,7 +2635,6 @@
                 <w:color w:val="FF0000"/>
                 <w:sz w:val="16"/>
                 <w:szCs w:val="16"/>
-                <w:lang w:eastAsia="en-US"/>
               </w:rPr>
               <w:t>if</w:t>
             </w:r>
@@ -2811,7 +2645,6 @@
                 <w:color w:val="FF0000"/>
                 <w:sz w:val="16"/>
                 <w:szCs w:val="16"/>
-                <w:lang w:eastAsia="en-US"/>
               </w:rPr>
               <w:t xml:space="preserve"> </w:t>
             </w:r>
@@ -2822,7 +2655,6 @@
                 <w:color w:val="FF0000"/>
                 <w:sz w:val="16"/>
                 <w:szCs w:val="16"/>
-                <w:lang w:eastAsia="en-US"/>
               </w:rPr>
               <w:t>ss.</w:t>
             </w:r>
@@ -2832,7 +2664,6 @@
                 <w:color w:val="FF0000"/>
                 <w:sz w:val="16"/>
                 <w:szCs w:val="16"/>
-                <w:lang w:eastAsia="en-US"/>
               </w:rPr>
               <w:t>SharedSpaceAMComputingID</w:t>
             </w:r>
@@ -2843,7 +2674,6 @@
                 <w:color w:val="FF0000"/>
                 <w:sz w:val="16"/>
                 <w:szCs w:val="16"/>
-                <w:lang w:eastAsia="en-US"/>
               </w:rPr>
               <w:t xml:space="preserve"> i</w:t>
             </w:r>
@@ -2853,7 +2683,6 @@
                 <w:color w:val="FF0000"/>
                 <w:sz w:val="16"/>
                 <w:szCs w:val="16"/>
-                <w:lang w:eastAsia="en-US"/>
               </w:rPr>
               <w:t>s</w:t>
             </w:r>
@@ -2863,7 +2692,6 @@
                 <w:color w:val="FF0000"/>
                 <w:sz w:val="16"/>
                 <w:szCs w:val="16"/>
-                <w:lang w:eastAsia="en-US"/>
               </w:rPr>
               <w:t xml:space="preserve"> defined</w:t>
             </w:r>
@@ -2873,16 +2701,12 @@
                 <w:color w:val="FF0000"/>
                 <w:sz w:val="16"/>
                 <w:szCs w:val="16"/>
-                <w:lang w:eastAsia="en-US"/>
               </w:rPr>
               <w:t xml:space="preserve"> %}</w:t>
             </w:r>
             <w:r>
               <w:rPr>
                 <w:rFonts w:eastAsia="Calibri" w:cstheme="minorHAnsi"/>
-                <w:sz w:val="20"/>
-                <w:szCs w:val="20"/>
-                <w:lang w:eastAsia="en-US"/>
               </w:rPr>
               <w:t>{</w:t>
             </w:r>
@@ -2890,9 +2714,6 @@
             <w:r>
               <w:rPr>
                 <w:rFonts w:eastAsia="Calibri" w:cstheme="minorHAnsi"/>
-                <w:sz w:val="20"/>
-                <w:szCs w:val="20"/>
-                <w:lang w:eastAsia="en-US"/>
               </w:rPr>
               <w:t xml:space="preserve">{ </w:t>
             </w:r>
@@ -2900,9 +2721,6 @@
             <w:r>
               <w:rPr>
                 <w:rFonts w:eastAsia="Calibri" w:cstheme="minorHAnsi"/>
-                <w:sz w:val="20"/>
-                <w:szCs w:val="20"/>
-                <w:lang w:eastAsia="en-US"/>
               </w:rPr>
               <w:t>ss.SharedSpaceAMComputingID.label</w:t>
             </w:r>
@@ -2911,20 +2729,16 @@
             <w:r>
               <w:rPr>
                 <w:rFonts w:eastAsia="Calibri" w:cstheme="minorHAnsi"/>
-                <w:sz w:val="20"/>
-                <w:szCs w:val="20"/>
-                <w:lang w:eastAsia="en-US"/>
               </w:rPr>
               <w:t xml:space="preserve"> }}</w:t>
             </w:r>
-            <w:bookmarkStart w:id="0" w:name="__DdeLink__1799_975803390"/>
-            <w:r>
-              <w:rPr>
-                <w:rFonts w:eastAsia="Calibri" w:cstheme="minorHAnsi"/>
-                <w:color w:val="FF0000"/>
-                <w:sz w:val="16"/>
-                <w:szCs w:val="16"/>
-                <w:lang w:eastAsia="en-US"/>
+            <w:bookmarkStart w:id="1" w:name="__DdeLink__1799_975803390"/>
+            <w:r>
+              <w:rPr>
+                <w:rFonts w:eastAsia="Calibri" w:cstheme="minorHAnsi"/>
+                <w:color w:val="FF0000"/>
+                <w:sz w:val="16"/>
+                <w:szCs w:val="16"/>
               </w:rPr>
               <w:t xml:space="preserve">{% </w:t>
             </w:r>
@@ -2936,7 +2750,6 @@
                 <w:color w:val="FF0000"/>
                 <w:sz w:val="16"/>
                 <w:szCs w:val="16"/>
-                <w:lang w:eastAsia="en-US"/>
               </w:rPr>
               <w:t>endif</w:t>
             </w:r>
@@ -2948,11 +2761,10 @@
                 <w:color w:val="FF0000"/>
                 <w:sz w:val="16"/>
                 <w:szCs w:val="16"/>
-                <w:lang w:eastAsia="en-US"/>
               </w:rPr>
               <w:t xml:space="preserve"> %}</w:t>
             </w:r>
-            <w:bookmarkEnd w:id="0"/>
+            <w:bookmarkEnd w:id="1"/>
           </w:p>
         </w:tc>
       </w:tr>
@@ -2972,9 +2784,6 @@
               <w:rPr>
                 <w:rFonts w:eastAsia="Calibri" w:cs="Times New Roman"/>
                 <w:b/>
-                <w:sz w:val="20"/>
-                <w:szCs w:val="20"/>
-                <w:lang w:eastAsia="en-US"/>
               </w:rPr>
               <w:t>Square Footage</w:t>
             </w:r>
@@ -2994,9 +2803,6 @@
             <w:r>
               <w:rPr>
                 <w:rFonts w:eastAsia="Calibri" w:cstheme="minorHAnsi"/>
-                <w:sz w:val="20"/>
-                <w:szCs w:val="20"/>
-                <w:lang w:eastAsia="en-US"/>
               </w:rPr>
               <w:t>{</w:t>
             </w:r>
@@ -3004,9 +2810,6 @@
             <w:r>
               <w:rPr>
                 <w:rFonts w:eastAsia="Calibri" w:cstheme="minorHAnsi"/>
-                <w:sz w:val="20"/>
-                <w:szCs w:val="20"/>
-                <w:lang w:eastAsia="en-US"/>
               </w:rPr>
               <w:t xml:space="preserve">{ </w:t>
             </w:r>
@@ -3014,18 +2817,12 @@
             <w:r>
               <w:rPr>
                 <w:rFonts w:eastAsia="Calibri" w:cstheme="minorHAnsi"/>
-                <w:sz w:val="20"/>
-                <w:szCs w:val="20"/>
-                <w:lang w:eastAsia="en-US"/>
               </w:rPr>
               <w:t>ss.</w:t>
             </w:r>
             <w:r>
               <w:rPr>
                 <w:rFonts w:eastAsia="Calibri"/>
-                <w:sz w:val="20"/>
-                <w:szCs w:val="20"/>
-                <w:lang w:eastAsia="en-US"/>
               </w:rPr>
               <w:t>SharedSpaceSqFt</w:t>
             </w:r>
@@ -3034,9 +2831,6 @@
             <w:r>
               <w:rPr>
                 <w:rFonts w:eastAsia="Calibri" w:cstheme="minorHAnsi"/>
-                <w:sz w:val="20"/>
-                <w:szCs w:val="20"/>
-                <w:lang w:eastAsia="en-US"/>
               </w:rPr>
               <w:t xml:space="preserve"> }}</w:t>
             </w:r>
@@ -3059,9 +2853,6 @@
               <w:rPr>
                 <w:rFonts w:eastAsia="Calibri" w:cs="Times New Roman"/>
                 <w:b/>
-                <w:sz w:val="20"/>
-                <w:szCs w:val="20"/>
-                <w:lang w:eastAsia="en-US"/>
               </w:rPr>
               <w:t>Percent Usable</w:t>
             </w:r>
@@ -3076,18 +2867,14 @@
             <w:pPr>
               <w:rPr>
                 <w:rFonts w:ascii="Calibri" w:eastAsia="Calibri" w:hAnsi="Calibri"/>
-                <w:sz w:val="20"/>
-                <w:szCs w:val="20"/>
-                <w:lang w:eastAsia="en-US"/>
-              </w:rPr>
-            </w:pPr>
-            <w:r>
-              <w:rPr>
-                <w:rFonts w:eastAsia="Calibri" w:cstheme="minorHAnsi"/>
-                <w:color w:val="FF0000"/>
-                <w:sz w:val="16"/>
-                <w:szCs w:val="16"/>
-                <w:lang w:eastAsia="en-US"/>
+              </w:rPr>
+            </w:pPr>
+            <w:r>
+              <w:rPr>
+                <w:rFonts w:eastAsia="Calibri" w:cstheme="minorHAnsi"/>
+                <w:color w:val="FF0000"/>
+                <w:sz w:val="16"/>
+                <w:szCs w:val="16"/>
               </w:rPr>
               <w:t xml:space="preserve">{% </w:t>
             </w:r>
@@ -3098,7 +2885,6 @@
                 <w:color w:val="FF0000"/>
                 <w:sz w:val="16"/>
                 <w:szCs w:val="16"/>
-                <w:lang w:eastAsia="en-US"/>
               </w:rPr>
               <w:t>if</w:t>
             </w:r>
@@ -3109,7 +2895,6 @@
                 <w:color w:val="FF0000"/>
                 <w:sz w:val="16"/>
                 <w:szCs w:val="16"/>
-                <w:lang w:eastAsia="en-US"/>
               </w:rPr>
               <w:t xml:space="preserve"> </w:t>
             </w:r>
@@ -3120,27 +2905,15 @@
                 <w:color w:val="FF0000"/>
                 <w:sz w:val="16"/>
                 <w:szCs w:val="16"/>
-                <w:lang w:eastAsia="en-US"/>
-              </w:rPr>
-              <w:t>ss.</w:t>
-            </w:r>
-            <w:r>
-              <w:rPr>
-                <w:rFonts w:eastAsia="Calibri" w:cstheme="minorHAnsi"/>
-                <w:color w:val="FF0000"/>
-                <w:sz w:val="16"/>
-                <w:szCs w:val="16"/>
-                <w:lang w:eastAsia="en-US"/>
-              </w:rPr>
-              <w:t>SharedSpace</w:t>
-            </w:r>
-            <w:r>
-              <w:rPr>
-                <w:rFonts w:eastAsia="Calibri" w:cstheme="minorHAnsi"/>
-                <w:color w:val="FF0000"/>
-                <w:sz w:val="16"/>
-                <w:szCs w:val="16"/>
-                <w:lang w:eastAsia="en-US"/>
+              </w:rPr>
+              <w:t>ss.SharedSpace</w:t>
+            </w:r>
+            <w:r>
+              <w:rPr>
+                <w:rFonts w:eastAsia="Calibri" w:cstheme="minorHAnsi"/>
+                <w:color w:val="FF0000"/>
+                <w:sz w:val="16"/>
+                <w:szCs w:val="16"/>
               </w:rPr>
               <w:t>PercentUsable</w:t>
             </w:r>
@@ -3151,16 +2924,12 @@
                 <w:color w:val="FF0000"/>
                 <w:sz w:val="16"/>
                 <w:szCs w:val="16"/>
-                <w:lang w:eastAsia="en-US"/>
               </w:rPr>
               <w:t xml:space="preserve"> is defined %}</w:t>
             </w:r>
             <w:r>
               <w:rPr>
                 <w:rFonts w:eastAsia="Calibri" w:cstheme="minorHAnsi"/>
-                <w:sz w:val="20"/>
-                <w:szCs w:val="20"/>
-                <w:lang w:eastAsia="en-US"/>
               </w:rPr>
               <w:t>{</w:t>
             </w:r>
@@ -3168,9 +2937,6 @@
             <w:r>
               <w:rPr>
                 <w:rFonts w:eastAsia="Calibri" w:cstheme="minorHAnsi"/>
-                <w:sz w:val="20"/>
-                <w:szCs w:val="20"/>
-                <w:lang w:eastAsia="en-US"/>
               </w:rPr>
               <w:t xml:space="preserve">{ </w:t>
             </w:r>
@@ -3178,9 +2944,6 @@
             <w:r>
               <w:rPr>
                 <w:rFonts w:eastAsia="Calibri"/>
-                <w:sz w:val="20"/>
-                <w:szCs w:val="20"/>
-                <w:lang w:eastAsia="en-US"/>
               </w:rPr>
               <w:t>ss.SharedSpacePercentUsable</w:t>
             </w:r>
@@ -3189,9 +2952,6 @@
             <w:r>
               <w:rPr>
                 <w:rFonts w:eastAsia="Calibri"/>
-                <w:sz w:val="20"/>
-                <w:szCs w:val="20"/>
-                <w:lang w:eastAsia="en-US"/>
               </w:rPr>
               <w:t xml:space="preserve"> }}</w:t>
             </w:r>
@@ -3201,7 +2961,6 @@
                 <w:color w:val="FF0000"/>
                 <w:sz w:val="16"/>
                 <w:szCs w:val="16"/>
-                <w:lang w:eastAsia="en-US"/>
               </w:rPr>
               <w:t xml:space="preserve">{% </w:t>
             </w:r>
@@ -3213,7 +2972,6 @@
                 <w:color w:val="FF0000"/>
                 <w:sz w:val="16"/>
                 <w:szCs w:val="16"/>
-                <w:lang w:eastAsia="en-US"/>
               </w:rPr>
               <w:t>endif</w:t>
             </w:r>
@@ -3225,7 +2983,6 @@
                 <w:color w:val="FF0000"/>
                 <w:sz w:val="16"/>
                 <w:szCs w:val="16"/>
-                <w:lang w:eastAsia="en-US"/>
               </w:rPr>
               <w:t xml:space="preserve"> %}</w:t>
             </w:r>
@@ -3248,9 +3005,6 @@
               <w:rPr>
                 <w:rFonts w:eastAsia="Calibri" w:cs="Times New Roman"/>
                 <w:b/>
-                <w:sz w:val="20"/>
-                <w:szCs w:val="20"/>
-                <w:lang w:eastAsia="en-US"/>
               </w:rPr>
               <w:t>Max Personnel</w:t>
             </w:r>
@@ -3270,9 +3024,6 @@
             <w:r>
               <w:rPr>
                 <w:rFonts w:eastAsia="Calibri" w:cstheme="minorHAnsi"/>
-                <w:sz w:val="20"/>
-                <w:szCs w:val="20"/>
-                <w:lang w:eastAsia="en-US"/>
               </w:rPr>
               <w:t>{</w:t>
             </w:r>
@@ -3280,9 +3031,6 @@
             <w:r>
               <w:rPr>
                 <w:rFonts w:eastAsia="Calibri" w:cstheme="minorHAnsi"/>
-                <w:sz w:val="20"/>
-                <w:szCs w:val="20"/>
-                <w:lang w:eastAsia="en-US"/>
               </w:rPr>
               <w:t xml:space="preserve">{ </w:t>
             </w:r>
@@ -3290,18 +3038,12 @@
             <w:r>
               <w:rPr>
                 <w:rFonts w:eastAsia="Calibri" w:cstheme="minorHAnsi"/>
-                <w:sz w:val="20"/>
-                <w:szCs w:val="20"/>
-                <w:lang w:eastAsia="en-US"/>
               </w:rPr>
               <w:t>ss.</w:t>
             </w:r>
             <w:r>
               <w:rPr>
                 <w:rFonts w:eastAsia="Calibri"/>
-                <w:sz w:val="20"/>
-                <w:szCs w:val="20"/>
-                <w:lang w:eastAsia="en-US"/>
               </w:rPr>
               <w:t>SharedSpaceMaxPersonnel</w:t>
             </w:r>
@@ -3310,9 +3052,6 @@
             <w:r>
               <w:rPr>
                 <w:rFonts w:eastAsia="Calibri" w:cstheme="minorHAnsi"/>
-                <w:sz w:val="20"/>
-                <w:szCs w:val="20"/>
-                <w:lang w:eastAsia="en-US"/>
               </w:rPr>
               <w:t xml:space="preserve"> }}</w:t>
             </w:r>
@@ -3335,9 +3074,6 @@
               <w:rPr>
                 <w:rFonts w:eastAsia="Calibri" w:cs="Times New Roman"/>
                 <w:b/>
-                <w:sz w:val="20"/>
-                <w:szCs w:val="20"/>
-                <w:lang w:eastAsia="en-US"/>
               </w:rPr>
               <w:t>Social Distancing</w:t>
             </w:r>
@@ -3352,16 +3088,14 @@
             <w:pPr>
               <w:rPr>
                 <w:rFonts w:eastAsia="Calibri" w:cstheme="minorHAnsi"/>
-                <w:lang w:eastAsia="en-US"/>
-              </w:rPr>
-            </w:pPr>
-            <w:r>
-              <w:rPr>
-                <w:rFonts w:eastAsia="Calibri" w:cstheme="minorHAnsi"/>
-                <w:color w:val="FF0000"/>
-                <w:sz w:val="16"/>
-                <w:szCs w:val="16"/>
-                <w:lang w:eastAsia="en-US"/>
+              </w:rPr>
+            </w:pPr>
+            <w:r>
+              <w:rPr>
+                <w:rFonts w:eastAsia="Calibri" w:cstheme="minorHAnsi"/>
+                <w:color w:val="FF0000"/>
+                <w:sz w:val="16"/>
+                <w:szCs w:val="16"/>
               </w:rPr>
               <w:t xml:space="preserve">{%+ </w:t>
             </w:r>
@@ -3372,7 +3106,6 @@
                 <w:color w:val="FF0000"/>
                 <w:sz w:val="16"/>
                 <w:szCs w:val="16"/>
-                <w:lang w:eastAsia="en-US"/>
               </w:rPr>
               <w:t>if</w:t>
             </w:r>
@@ -3383,7 +3116,6 @@
                 <w:color w:val="FF0000"/>
                 <w:sz w:val="16"/>
                 <w:szCs w:val="16"/>
-                <w:lang w:eastAsia="en-US"/>
               </w:rPr>
               <w:t xml:space="preserve"> </w:t>
             </w:r>
@@ -3394,7 +3126,6 @@
                 <w:color w:val="FF0000"/>
                 <w:sz w:val="16"/>
                 <w:szCs w:val="16"/>
-                <w:lang w:eastAsia="en-US"/>
               </w:rPr>
               <w:t>ss.SharedSpaceMaxPersonnel</w:t>
             </w:r>
@@ -3405,7 +3136,6 @@
                 <w:color w:val="FF0000"/>
                 <w:sz w:val="16"/>
                 <w:szCs w:val="16"/>
-                <w:lang w:eastAsia="en-US"/>
               </w:rPr>
               <w:t xml:space="preserve"> &gt; 0 and </w:t>
             </w:r>
@@ -3416,7 +3146,6 @@
                 <w:color w:val="FF0000"/>
                 <w:sz w:val="16"/>
                 <w:szCs w:val="16"/>
-                <w:lang w:eastAsia="en-US"/>
               </w:rPr>
               <w:t>ss.SharedSpacePercentUsable</w:t>
             </w:r>
@@ -3427,16 +3156,12 @@
                 <w:color w:val="FF0000"/>
                 <w:sz w:val="16"/>
                 <w:szCs w:val="16"/>
-                <w:lang w:eastAsia="en-US"/>
               </w:rPr>
               <w:t xml:space="preserve"> is defined %}</w:t>
             </w:r>
             <w:r>
               <w:rPr>
                 <w:rFonts w:eastAsia="Calibri" w:cstheme="minorHAnsi"/>
-                <w:sz w:val="20"/>
-                <w:szCs w:val="20"/>
-                <w:lang w:eastAsia="en-US"/>
               </w:rPr>
               <w:t>{</w:t>
             </w:r>
@@ -3444,9 +3169,6 @@
             <w:r>
               <w:rPr>
                 <w:rFonts w:eastAsia="Calibri" w:cstheme="minorHAnsi"/>
-                <w:sz w:val="20"/>
-                <w:szCs w:val="20"/>
-                <w:lang w:eastAsia="en-US"/>
               </w:rPr>
               <w:t>{ (</w:t>
             </w:r>
@@ -3454,9 +3176,6 @@
             <w:r>
               <w:rPr>
                 <w:rFonts w:eastAsia="Calibri" w:cstheme="minorHAnsi"/>
-                <w:sz w:val="20"/>
-                <w:szCs w:val="20"/>
-                <w:lang w:eastAsia="en-US"/>
               </w:rPr>
               <w:t>(</w:t>
             </w:r>
@@ -3464,46 +3183,25 @@
             <w:r>
               <w:rPr>
                 <w:rFonts w:eastAsia="Calibri" w:cstheme="minorHAnsi"/>
-                <w:sz w:val="20"/>
-                <w:szCs w:val="20"/>
-                <w:lang w:eastAsia="en-US"/>
               </w:rPr>
               <w:t>ss.</w:t>
             </w:r>
             <w:r>
               <w:rPr>
                 <w:rFonts w:eastAsia="Calibri"/>
-                <w:sz w:val="20"/>
-                <w:szCs w:val="20"/>
-                <w:lang w:eastAsia="en-US"/>
               </w:rPr>
               <w:t>SharedSpace</w:t>
             </w:r>
             <w:r>
               <w:rPr>
                 <w:rFonts w:eastAsia="Calibri" w:cstheme="minorHAnsi"/>
-                <w:sz w:val="20"/>
-                <w:szCs w:val="20"/>
-                <w:lang w:eastAsia="en-US"/>
-              </w:rPr>
-              <w:t>Sq</w:t>
-            </w:r>
-            <w:r>
-              <w:rPr>
-                <w:rFonts w:eastAsia="Calibri" w:cstheme="minorHAnsi"/>
-                <w:sz w:val="20"/>
-                <w:szCs w:val="20"/>
-                <w:lang w:eastAsia="en-US"/>
-              </w:rPr>
-              <w:t>Ft</w:t>
-            </w:r>
-            <w:proofErr w:type="spellEnd"/>
-            <w:r>
-              <w:rPr>
-                <w:rFonts w:eastAsia="Calibri" w:cstheme="minorHAnsi"/>
-                <w:sz w:val="20"/>
-                <w:szCs w:val="20"/>
-                <w:lang w:eastAsia="en-US"/>
+              </w:rPr>
+              <w:t>SqFt</w:t>
+            </w:r>
+            <w:proofErr w:type="spellEnd"/>
+            <w:r>
+              <w:rPr>
+                <w:rFonts w:eastAsia="Calibri" w:cstheme="minorHAnsi"/>
               </w:rPr>
               <w:t>*(</w:t>
             </w:r>
@@ -3511,27 +3209,18 @@
             <w:r>
               <w:rPr>
                 <w:rFonts w:eastAsia="Calibri" w:cstheme="minorHAnsi"/>
-                <w:sz w:val="20"/>
-                <w:szCs w:val="20"/>
-                <w:lang w:eastAsia="en-US"/>
               </w:rPr>
               <w:t>ss.</w:t>
             </w:r>
             <w:r>
               <w:rPr>
                 <w:rFonts w:eastAsia="Calibri"/>
-                <w:sz w:val="20"/>
-                <w:szCs w:val="20"/>
-                <w:lang w:eastAsia="en-US"/>
               </w:rPr>
               <w:t>SharedSpace</w:t>
             </w:r>
             <w:r>
               <w:rPr>
                 <w:rFonts w:eastAsia="Calibri" w:cstheme="minorHAnsi"/>
-                <w:sz w:val="20"/>
-                <w:szCs w:val="20"/>
-                <w:lang w:eastAsia="en-US"/>
               </w:rPr>
               <w:t>PercentUsable</w:t>
             </w:r>
@@ -3539,9 +3228,6 @@
             <w:r>
               <w:rPr>
                 <w:rFonts w:eastAsia="Calibri" w:cstheme="minorHAnsi"/>
-                <w:sz w:val="20"/>
-                <w:szCs w:val="20"/>
-                <w:lang w:eastAsia="en-US"/>
               </w:rPr>
               <w:t>/100))//</w:t>
             </w:r>
@@ -3549,27 +3235,18 @@
             <w:r>
               <w:rPr>
                 <w:rFonts w:eastAsia="Calibri" w:cstheme="minorHAnsi"/>
-                <w:sz w:val="20"/>
-                <w:szCs w:val="20"/>
-                <w:lang w:eastAsia="en-US"/>
               </w:rPr>
               <w:t>ss.</w:t>
             </w:r>
             <w:r>
               <w:rPr>
                 <w:rFonts w:eastAsia="Calibri"/>
-                <w:sz w:val="20"/>
-                <w:szCs w:val="20"/>
-                <w:lang w:eastAsia="en-US"/>
               </w:rPr>
               <w:t>SharedSpace</w:t>
             </w:r>
             <w:r>
               <w:rPr>
                 <w:rFonts w:eastAsia="Calibri" w:cstheme="minorHAnsi"/>
-                <w:sz w:val="20"/>
-                <w:szCs w:val="20"/>
-                <w:lang w:eastAsia="en-US"/>
               </w:rPr>
               <w:t>MaxPersonnel</w:t>
             </w:r>
@@ -3577,9 +3254,6 @@
             <w:r>
               <w:rPr>
                 <w:rFonts w:eastAsia="Calibri" w:cstheme="minorHAnsi"/>
-                <w:sz w:val="20"/>
-                <w:szCs w:val="20"/>
-                <w:lang w:eastAsia="en-US"/>
               </w:rPr>
               <w:t>) }} sq. ft. per person</w:t>
             </w:r>
@@ -3589,16 +3263,12 @@
                 <w:color w:val="FF0000"/>
                 <w:sz w:val="16"/>
                 <w:szCs w:val="16"/>
-                <w:lang w:eastAsia="en-US"/>
               </w:rPr>
               <w:t>{% else %}</w:t>
             </w:r>
             <w:r>
               <w:rPr>
                 <w:rFonts w:eastAsia="Calibri"/>
-                <w:sz w:val="20"/>
-                <w:szCs w:val="20"/>
-                <w:lang w:eastAsia="en-US"/>
               </w:rPr>
               <w:t>Max Personnel not entered</w:t>
             </w:r>
@@ -3608,7 +3278,6 @@
                 <w:color w:val="FF0000"/>
                 <w:sz w:val="16"/>
                 <w:szCs w:val="16"/>
-                <w:lang w:eastAsia="en-US"/>
               </w:rPr>
               <w:t xml:space="preserve">{% </w:t>
             </w:r>
@@ -3619,7 +3288,6 @@
                 <w:color w:val="FF0000"/>
                 <w:sz w:val="16"/>
                 <w:szCs w:val="16"/>
-                <w:lang w:eastAsia="en-US"/>
               </w:rPr>
               <w:t>endif</w:t>
             </w:r>
@@ -3630,7 +3298,6 @@
                 <w:color w:val="FF0000"/>
                 <w:sz w:val="16"/>
                 <w:szCs w:val="16"/>
-                <w:lang w:eastAsia="en-US"/>
               </w:rPr>
               <w:t xml:space="preserve"> %}</w:t>
             </w:r>
@@ -3653,9 +3320,6 @@
               <w:rPr>
                 <w:rFonts w:eastAsia="Calibri" w:cs="Times New Roman"/>
                 <w:b/>
-                <w:sz w:val="20"/>
-                <w:szCs w:val="20"/>
-                <w:lang w:eastAsia="en-US"/>
               </w:rPr>
               <w:t>Additional PI(s)</w:t>
             </w:r>
@@ -3675,9 +3339,6 @@
             <w:r>
               <w:rPr>
                 <w:rFonts w:eastAsia="Calibri" w:cstheme="minorHAnsi"/>
-                <w:sz w:val="20"/>
-                <w:szCs w:val="20"/>
-                <w:lang w:eastAsia="en-US"/>
               </w:rPr>
               <w:t>{</w:t>
             </w:r>
@@ -3685,9 +3346,6 @@
             <w:r>
               <w:rPr>
                 <w:rFonts w:eastAsia="Calibri" w:cstheme="minorHAnsi"/>
-                <w:sz w:val="20"/>
-                <w:szCs w:val="20"/>
-                <w:lang w:eastAsia="en-US"/>
               </w:rPr>
               <w:t xml:space="preserve">{ </w:t>
             </w:r>
@@ -3695,18 +3353,12 @@
             <w:r>
               <w:rPr>
                 <w:rFonts w:eastAsia="Calibri" w:cstheme="minorHAnsi"/>
-                <w:sz w:val="20"/>
-                <w:szCs w:val="20"/>
-                <w:lang w:eastAsia="en-US"/>
               </w:rPr>
               <w:t>ss.</w:t>
             </w:r>
             <w:r>
               <w:rPr>
                 <w:rFonts w:eastAsia="Calibri"/>
-                <w:sz w:val="20"/>
-                <w:szCs w:val="20"/>
-                <w:lang w:eastAsia="en-US"/>
               </w:rPr>
               <w:t>SharedSpacePI</w:t>
             </w:r>
@@ -3715,9 +3367,6 @@
             <w:r>
               <w:rPr>
                 <w:rFonts w:eastAsia="Calibri" w:cstheme="minorHAnsi"/>
-                <w:sz w:val="20"/>
-                <w:szCs w:val="20"/>
-                <w:lang w:eastAsia="en-US"/>
               </w:rPr>
               <w:t xml:space="preserve"> }}</w:t>
             </w:r>
@@ -3747,7 +3396,6 @@
                 <w:color w:val="FF0000"/>
                 <w:sz w:val="16"/>
                 <w:szCs w:val="16"/>
-                <w:lang w:eastAsia="en-US"/>
               </w:rPr>
               <w:t>{%</w:t>
             </w:r>
@@ -3759,7 +3407,6 @@
                 <w:color w:val="FF0000"/>
                 <w:sz w:val="16"/>
                 <w:szCs w:val="16"/>
-                <w:lang w:eastAsia="en-US"/>
               </w:rPr>
               <w:t>tr</w:t>
             </w:r>
@@ -3771,7 +3418,6 @@
                 <w:color w:val="FF0000"/>
                 <w:sz w:val="16"/>
                 <w:szCs w:val="16"/>
-                <w:lang w:eastAsia="en-US"/>
               </w:rPr>
               <w:t xml:space="preserve"> else %}</w:t>
             </w:r>
@@ -3800,18 +3446,12 @@
             <w:r>
               <w:rPr>
                 <w:rFonts w:eastAsia="Calibri" w:cstheme="minorHAnsi"/>
-                <w:sz w:val="20"/>
-                <w:szCs w:val="20"/>
-                <w:lang w:eastAsia="en-US"/>
               </w:rPr>
               <w:t>No shared space managed by this PI</w:t>
             </w:r>
             <w:r>
               <w:rPr>
                 <w:rFonts w:eastAsia="Calibri" w:cstheme="minorHAnsi"/>
-                <w:sz w:val="20"/>
-                <w:szCs w:val="20"/>
-                <w:lang w:eastAsia="en-US"/>
               </w:rPr>
               <w:tab/>
             </w:r>
@@ -3841,7 +3481,6 @@
                 <w:color w:val="FF0000"/>
                 <w:sz w:val="16"/>
                 <w:szCs w:val="16"/>
-                <w:lang w:eastAsia="en-US"/>
               </w:rPr>
               <w:t>{%</w:t>
             </w:r>
@@ -3853,7 +3492,6 @@
                 <w:color w:val="FF0000"/>
                 <w:sz w:val="16"/>
                 <w:szCs w:val="16"/>
-                <w:lang w:eastAsia="en-US"/>
               </w:rPr>
               <w:t>tr</w:t>
             </w:r>
@@ -3865,7 +3503,6 @@
                 <w:color w:val="FF0000"/>
                 <w:sz w:val="16"/>
                 <w:szCs w:val="16"/>
-                <w:lang w:eastAsia="en-US"/>
               </w:rPr>
               <w:t xml:space="preserve"> </w:t>
             </w:r>
@@ -3876,7 +3513,6 @@
                 <w:color w:val="FF0000"/>
                 <w:sz w:val="16"/>
                 <w:szCs w:val="16"/>
-                <w:lang w:eastAsia="en-US"/>
               </w:rPr>
               <w:t>endfor</w:t>
             </w:r>
@@ -3887,7 +3523,6 @@
                 <w:color w:val="FF0000"/>
                 <w:sz w:val="16"/>
                 <w:szCs w:val="16"/>
-                <w:lang w:eastAsia="en-US"/>
               </w:rPr>
               <w:t xml:space="preserve"> %}</w:t>
             </w:r>
@@ -3982,10 +3617,8 @@
               <w:rPr>
                 <w:rFonts w:eastAsia="Calibri" w:cs="Times New Roman"/>
                 <w:b/>
-                <w:sz w:val="20"/>
-                <w:szCs w:val="20"/>
-                <w:lang w:eastAsia="en-US"/>
-              </w:rPr>
+              </w:rPr>
+              <w:lastRenderedPageBreak/>
               <w:t xml:space="preserve">Core Resources </w:t>
             </w:r>
           </w:p>
@@ -4004,9 +3637,6 @@
             <w:r>
               <w:rPr>
                 <w:rFonts w:eastAsia="Calibri" w:cs="Times New Roman"/>
-                <w:sz w:val="20"/>
-                <w:szCs w:val="20"/>
-                <w:lang w:eastAsia="en-US"/>
               </w:rPr>
               <w:t>{</w:t>
             </w:r>
@@ -4014,9 +3644,6 @@
             <w:r>
               <w:rPr>
                 <w:rFonts w:eastAsia="Calibri" w:cs="Times New Roman"/>
-                <w:sz w:val="20"/>
-                <w:szCs w:val="20"/>
-                <w:lang w:eastAsia="en-US"/>
               </w:rPr>
               <w:t xml:space="preserve">{ </w:t>
             </w:r>
@@ -4024,9 +3651,6 @@
             <w:r>
               <w:rPr>
                 <w:rFonts w:eastAsia="Calibri" w:cs="Times New Roman"/>
-                <w:sz w:val="20"/>
-                <w:szCs w:val="20"/>
-                <w:lang w:eastAsia="en-US"/>
               </w:rPr>
               <w:t>CoreResources</w:t>
             </w:r>
@@ -4035,9 +3659,6 @@
             <w:r>
               <w:rPr>
                 <w:rFonts w:eastAsia="Calibri" w:cs="Times New Roman"/>
-                <w:sz w:val="20"/>
-                <w:szCs w:val="20"/>
-                <w:lang w:eastAsia="en-US"/>
               </w:rPr>
               <w:t xml:space="preserve"> }}</w:t>
             </w:r>
@@ -4104,18 +3725,12 @@
             <w:r>
               <w:rPr>
                 <w:rFonts w:eastAsia="Calibri"/>
-                <w:sz w:val="20"/>
-                <w:szCs w:val="20"/>
-                <w:lang w:eastAsia="en-US"/>
               </w:rPr>
               <w:t xml:space="preserve">No Core Resources </w:t>
             </w:r>
             <w:r>
               <w:rPr>
                 <w:rFonts w:eastAsia="Calibri" w:cstheme="minorHAnsi"/>
-                <w:sz w:val="20"/>
-                <w:szCs w:val="20"/>
-                <w:lang w:eastAsia="en-US"/>
               </w:rPr>
               <w:t>used.</w:t>
             </w:r>
@@ -4165,12 +3780,11 @@
       </w:pPr>
       <w:proofErr w:type="gramStart"/>
       <w:r>
-        <w:lastRenderedPageBreak/>
         <w:t>non</w:t>
       </w:r>
       <w:proofErr w:type="gramEnd"/>
       <w:r>
-        <w:t xml:space="preserve">-UVA Spaces </w:t>
+        <w:t xml:space="preserve">-Grounds Spaces </w:t>
       </w:r>
     </w:p>
     <w:p>
@@ -4252,11 +3866,8 @@
               <w:rPr>
                 <w:rFonts w:eastAsia="Calibri" w:cs="Times New Roman"/>
                 <w:b/>
-                <w:sz w:val="20"/>
-                <w:szCs w:val="20"/>
-                <w:lang w:eastAsia="en-US"/>
-              </w:rPr>
-              <w:t xml:space="preserve">Non-UVA Spaces </w:t>
+              </w:rPr>
+              <w:t xml:space="preserve">Non-Grounds Spaces </w:t>
             </w:r>
           </w:p>
         </w:tc>
@@ -4274,9 +3885,6 @@
             <w:r>
               <w:rPr>
                 <w:rFonts w:eastAsia="Calibri" w:cs="Times New Roman"/>
-                <w:sz w:val="20"/>
-                <w:szCs w:val="20"/>
-                <w:lang w:eastAsia="en-US"/>
               </w:rPr>
               <w:t>{</w:t>
             </w:r>
@@ -4284,9 +3892,6 @@
             <w:r>
               <w:rPr>
                 <w:rFonts w:eastAsia="Calibri" w:cs="Times New Roman"/>
-                <w:sz w:val="20"/>
-                <w:szCs w:val="20"/>
-                <w:lang w:eastAsia="en-US"/>
               </w:rPr>
               <w:t xml:space="preserve">{ </w:t>
             </w:r>
@@ -4294,9 +3899,6 @@
             <w:r>
               <w:rPr>
                 <w:rFonts w:eastAsia="Calibri" w:cs="Times New Roman"/>
-                <w:sz w:val="20"/>
-                <w:szCs w:val="20"/>
-                <w:lang w:eastAsia="en-US"/>
               </w:rPr>
               <w:t>NonUVASpaces</w:t>
             </w:r>
@@ -4305,9 +3907,6 @@
             <w:r>
               <w:rPr>
                 <w:rFonts w:eastAsia="Calibri" w:cs="Times New Roman"/>
-                <w:sz w:val="20"/>
-                <w:szCs w:val="20"/>
-                <w:lang w:eastAsia="en-US"/>
               </w:rPr>
               <w:t xml:space="preserve"> }}</w:t>
             </w:r>
@@ -4374,11 +3973,8 @@
             <w:r>
               <w:rPr>
                 <w:rFonts w:eastAsia="Calibri" w:cs="Times New Roman"/>
-                <w:sz w:val="20"/>
-                <w:szCs w:val="20"/>
-                <w:lang w:eastAsia="en-US"/>
-              </w:rPr>
-              <w:t>No non-UVA Spaces used.</w:t>
+              </w:rPr>
+              <w:t>No non-Grounds spaces used.</w:t>
             </w:r>
           </w:p>
         </w:tc>
@@ -4507,7 +4103,6 @@
                 <w:color w:val="FF0000"/>
                 <w:sz w:val="16"/>
                 <w:szCs w:val="16"/>
-                <w:lang w:eastAsia="en-US"/>
               </w:rPr>
               <w:t>{%</w:t>
             </w:r>
@@ -4519,7 +4114,6 @@
                 <w:color w:val="FF0000"/>
                 <w:sz w:val="16"/>
                 <w:szCs w:val="16"/>
-                <w:lang w:eastAsia="en-US"/>
               </w:rPr>
               <w:t>tr</w:t>
             </w:r>
@@ -4531,7 +4125,6 @@
                 <w:color w:val="FF0000"/>
                 <w:sz w:val="16"/>
                 <w:szCs w:val="16"/>
-                <w:lang w:eastAsia="en-US"/>
               </w:rPr>
               <w:t xml:space="preserve"> for p in personnel %}</w:t>
             </w:r>
@@ -4559,9 +4152,6 @@
               <w:rPr>
                 <w:rFonts w:eastAsia="Calibri" w:cstheme="minorHAnsi"/>
                 <w:b/>
-                <w:sz w:val="20"/>
-                <w:szCs w:val="20"/>
-                <w:lang w:eastAsia="en-US"/>
               </w:rPr>
               <w:t>Name (Computing ID): {</w:t>
             </w:r>
@@ -4570,9 +4160,6 @@
               <w:rPr>
                 <w:rFonts w:eastAsia="Calibri" w:cstheme="minorHAnsi"/>
                 <w:b/>
-                <w:sz w:val="20"/>
-                <w:szCs w:val="20"/>
-                <w:lang w:eastAsia="en-US"/>
               </w:rPr>
               <w:t xml:space="preserve">{ </w:t>
             </w:r>
@@ -4581,9 +4168,6 @@
               <w:rPr>
                 <w:rFonts w:eastAsia="Calibri" w:cstheme="minorHAnsi"/>
                 <w:b/>
-                <w:sz w:val="20"/>
-                <w:szCs w:val="20"/>
-                <w:lang w:eastAsia="en-US"/>
               </w:rPr>
               <w:t>p.PersonnelComputingID.label</w:t>
             </w:r>
@@ -4593,9 +4177,6 @@
               <w:rPr>
                 <w:rFonts w:eastAsia="Calibri" w:cstheme="minorHAnsi"/>
                 <w:b/>
-                <w:sz w:val="20"/>
-                <w:szCs w:val="20"/>
-                <w:lang w:eastAsia="en-US"/>
               </w:rPr>
               <w:t xml:space="preserve"> }}</w:t>
             </w:r>
@@ -4603,9 +4184,6 @@
               <w:rPr>
                 <w:rFonts w:eastAsia="Calibri" w:cstheme="minorHAnsi"/>
                 <w:b/>
-                <w:sz w:val="20"/>
-                <w:szCs w:val="20"/>
-                <w:lang w:eastAsia="en-US"/>
               </w:rPr>
               <w:tab/>
             </w:r>
@@ -4628,9 +4206,6 @@
               <w:rPr>
                 <w:rFonts w:eastAsia="Calibri" w:cs="Times New Roman"/>
                 <w:b/>
-                <w:sz w:val="20"/>
-                <w:szCs w:val="20"/>
-                <w:lang w:eastAsia="en-US"/>
               </w:rPr>
               <w:t>Personnel Type</w:t>
             </w:r>
@@ -4650,9 +4225,6 @@
             <w:r>
               <w:rPr>
                 <w:rFonts w:eastAsia="Calibri" w:cstheme="minorHAnsi"/>
-                <w:sz w:val="20"/>
-                <w:szCs w:val="20"/>
-                <w:lang w:eastAsia="en-US"/>
               </w:rPr>
               <w:t>{</w:t>
             </w:r>
@@ -4660,9 +4232,6 @@
             <w:r>
               <w:rPr>
                 <w:rFonts w:eastAsia="Calibri" w:cstheme="minorHAnsi"/>
-                <w:sz w:val="20"/>
-                <w:szCs w:val="20"/>
-                <w:lang w:eastAsia="en-US"/>
               </w:rPr>
               <w:t xml:space="preserve">{ </w:t>
             </w:r>
@@ -4670,9 +4239,6 @@
             <w:r>
               <w:rPr>
                 <w:rFonts w:eastAsia="Calibri" w:cstheme="minorHAnsi"/>
-                <w:sz w:val="20"/>
-                <w:szCs w:val="20"/>
-                <w:lang w:eastAsia="en-US"/>
               </w:rPr>
               <w:t>p.PersonnelType</w:t>
             </w:r>
@@ -4681,9 +4247,6 @@
             <w:r>
               <w:rPr>
                 <w:rFonts w:eastAsia="Calibri" w:cstheme="minorHAnsi"/>
-                <w:sz w:val="20"/>
-                <w:szCs w:val="20"/>
-                <w:lang w:eastAsia="en-US"/>
               </w:rPr>
               <w:t xml:space="preserve"> }}</w:t>
             </w:r>
@@ -4706,9 +4269,6 @@
               <w:rPr>
                 <w:rFonts w:eastAsia="Calibri" w:cs="Times New Roman"/>
                 <w:b/>
-                <w:sz w:val="20"/>
-                <w:szCs w:val="20"/>
-                <w:lang w:eastAsia="en-US"/>
               </w:rPr>
               <w:t>Where Working</w:t>
             </w:r>
@@ -4728,9 +4288,6 @@
             <w:r>
               <w:rPr>
                 <w:rFonts w:eastAsia="Calibri" w:cstheme="minorHAnsi"/>
-                <w:sz w:val="20"/>
-                <w:szCs w:val="20"/>
-                <w:lang w:eastAsia="en-US"/>
               </w:rPr>
               <w:t>{</w:t>
             </w:r>
@@ -4738,9 +4295,6 @@
             <w:r>
               <w:rPr>
                 <w:rFonts w:eastAsia="Calibri" w:cstheme="minorHAnsi"/>
-                <w:sz w:val="20"/>
-                <w:szCs w:val="20"/>
-                <w:lang w:eastAsia="en-US"/>
               </w:rPr>
               <w:t xml:space="preserve">{ </w:t>
             </w:r>
@@ -4748,9 +4302,6 @@
             <w:r>
               <w:rPr>
                 <w:rFonts w:eastAsia="Calibri" w:cstheme="minorHAnsi"/>
-                <w:sz w:val="20"/>
-                <w:szCs w:val="20"/>
-                <w:lang w:eastAsia="en-US"/>
               </w:rPr>
               <w:t>p.PersonnelSpace</w:t>
             </w:r>
@@ -4759,9 +4310,6 @@
             <w:r>
               <w:rPr>
                 <w:rFonts w:eastAsia="Calibri" w:cstheme="minorHAnsi"/>
-                <w:sz w:val="20"/>
-                <w:szCs w:val="20"/>
-                <w:lang w:eastAsia="en-US"/>
               </w:rPr>
               <w:t xml:space="preserve"> }}</w:t>
             </w:r>
@@ -4784,9 +4332,6 @@
               <w:rPr>
                 <w:rFonts w:eastAsia="Calibri" w:cs="Times New Roman"/>
                 <w:b/>
-                <w:sz w:val="20"/>
-                <w:szCs w:val="20"/>
-                <w:lang w:eastAsia="en-US"/>
               </w:rPr>
               <w:t>Return Justification</w:t>
             </w:r>
@@ -4806,9 +4351,6 @@
             <w:r>
               <w:rPr>
                 <w:rFonts w:eastAsia="Calibri" w:cstheme="minorHAnsi"/>
-                <w:sz w:val="20"/>
-                <w:szCs w:val="20"/>
-                <w:lang w:eastAsia="en-US"/>
               </w:rPr>
               <w:t>{</w:t>
             </w:r>
@@ -4816,9 +4358,6 @@
             <w:r>
               <w:rPr>
                 <w:rFonts w:eastAsia="Calibri" w:cstheme="minorHAnsi"/>
-                <w:sz w:val="20"/>
-                <w:szCs w:val="20"/>
-                <w:lang w:eastAsia="en-US"/>
               </w:rPr>
               <w:t xml:space="preserve">{ </w:t>
             </w:r>
@@ -4826,9 +4365,6 @@
             <w:r>
               <w:rPr>
                 <w:rFonts w:eastAsia="Calibri" w:cstheme="minorHAnsi"/>
-                <w:sz w:val="20"/>
-                <w:szCs w:val="20"/>
-                <w:lang w:eastAsia="en-US"/>
               </w:rPr>
               <w:t>p.PersonnelJustification</w:t>
             </w:r>
@@ -4837,9 +4373,6 @@
             <w:r>
               <w:rPr>
                 <w:rFonts w:eastAsia="Calibri" w:cstheme="minorHAnsi"/>
-                <w:sz w:val="20"/>
-                <w:szCs w:val="20"/>
-                <w:lang w:eastAsia="en-US"/>
               </w:rPr>
               <w:t xml:space="preserve"> }}</w:t>
             </w:r>
@@ -4869,7 +4402,6 @@
                 <w:color w:val="FF0000"/>
                 <w:sz w:val="16"/>
                 <w:szCs w:val="16"/>
-                <w:lang w:eastAsia="en-US"/>
               </w:rPr>
               <w:t>{%</w:t>
             </w:r>
@@ -4881,7 +4413,6 @@
                 <w:color w:val="FF0000"/>
                 <w:sz w:val="16"/>
                 <w:szCs w:val="16"/>
-                <w:lang w:eastAsia="en-US"/>
               </w:rPr>
               <w:t>tr</w:t>
             </w:r>
@@ -4893,7 +4424,6 @@
                 <w:color w:val="FF0000"/>
                 <w:sz w:val="16"/>
                 <w:szCs w:val="16"/>
-                <w:lang w:eastAsia="en-US"/>
               </w:rPr>
               <w:t xml:space="preserve"> </w:t>
             </w:r>
@@ -4904,7 +4434,6 @@
                 <w:color w:val="FF0000"/>
                 <w:sz w:val="16"/>
                 <w:szCs w:val="16"/>
-                <w:lang w:eastAsia="en-US"/>
               </w:rPr>
               <w:t>endfor</w:t>
             </w:r>
@@ -4915,7 +4444,6 @@
                 <w:color w:val="FF0000"/>
                 <w:sz w:val="16"/>
                 <w:szCs w:val="16"/>
-                <w:lang w:eastAsia="en-US"/>
               </w:rPr>
               <w:t xml:space="preserve"> %}</w:t>
             </w:r>
@@ -4982,9 +4510,6 @@
             <w:r>
               <w:rPr>
                 <w:rFonts w:eastAsia="Calibri" w:cs="Times New Roman"/>
-                <w:sz w:val="20"/>
-                <w:szCs w:val="20"/>
-                <w:lang w:eastAsia="en-US"/>
               </w:rPr>
               <w:t>No additional personnel will be returning to space(s) shown above.</w:t>
             </w:r>
@@ -5077,7 +4602,6 @@
               <w:rPr>
                 <w:rFonts w:eastAsia="Calibri" w:cs="Times New Roman"/>
                 <w:b/>
-                <w:lang w:eastAsia="en-US"/>
               </w:rPr>
               <w:t>Distancing Requirements</w:t>
             </w:r>
@@ -5100,9 +4624,6 @@
               <w:rPr>
                 <w:rFonts w:eastAsia="Calibri" w:cs="Times New Roman"/>
                 <w:b/>
-                <w:sz w:val="20"/>
-                <w:szCs w:val="20"/>
-                <w:lang w:eastAsia="en-US"/>
               </w:rPr>
               <w:t>Lab Square Footage</w:t>
             </w:r>
@@ -5125,9 +4646,6 @@
             <w:r>
               <w:rPr>
                 <w:rFonts w:eastAsia="Calibri" w:cstheme="minorHAnsi"/>
-                <w:sz w:val="20"/>
-                <w:szCs w:val="20"/>
-                <w:lang w:eastAsia="en-US"/>
               </w:rPr>
               <w:t>{</w:t>
             </w:r>
@@ -5135,9 +4653,6 @@
             <w:r>
               <w:rPr>
                 <w:rFonts w:eastAsia="Calibri" w:cstheme="minorHAnsi"/>
-                <w:sz w:val="20"/>
-                <w:szCs w:val="20"/>
-                <w:lang w:eastAsia="en-US"/>
               </w:rPr>
               <w:t xml:space="preserve">{ </w:t>
             </w:r>
@@ -5145,9 +4660,6 @@
             <w:r>
               <w:rPr>
                 <w:rFonts w:eastAsia="Calibri" w:cstheme="minorHAnsi"/>
-                <w:sz w:val="20"/>
-                <w:szCs w:val="20"/>
-                <w:lang w:eastAsia="en-US"/>
               </w:rPr>
               <w:t>CIDR</w:t>
             </w:r>
@@ -5155,9 +4667,6 @@
             <w:r>
               <w:rPr>
                 <w:rFonts w:eastAsia="Calibri" w:cstheme="minorHAnsi"/>
-                <w:sz w:val="20"/>
-                <w:szCs w:val="20"/>
-                <w:lang w:eastAsia="en-US"/>
               </w:rPr>
               <w:t>_TotalSqFt</w:t>
             </w:r>
@@ -5165,9 +4674,6 @@
             <w:r>
               <w:rPr>
                 <w:rFonts w:eastAsia="Calibri" w:cstheme="minorHAnsi"/>
-                <w:sz w:val="20"/>
-                <w:szCs w:val="20"/>
-                <w:lang w:eastAsia="en-US"/>
               </w:rPr>
               <w:t xml:space="preserve"> }}</w:t>
             </w:r>
@@ -5190,9 +4696,6 @@
               <w:rPr>
                 <w:rFonts w:eastAsia="Calibri" w:cs="Times New Roman"/>
                 <w:b/>
-                <w:sz w:val="20"/>
-                <w:szCs w:val="20"/>
-                <w:lang w:eastAsia="en-US"/>
               </w:rPr>
               <w:t>Max Personnel</w:t>
             </w:r>
@@ -5215,9 +4718,6 @@
             <w:r>
               <w:rPr>
                 <w:rFonts w:eastAsia="Calibri" w:cstheme="minorHAnsi"/>
-                <w:sz w:val="20"/>
-                <w:szCs w:val="20"/>
-                <w:lang w:eastAsia="en-US"/>
               </w:rPr>
               <w:t>{</w:t>
             </w:r>
@@ -5225,9 +4725,6 @@
             <w:r>
               <w:rPr>
                 <w:rFonts w:eastAsia="Calibri" w:cstheme="minorHAnsi"/>
-                <w:sz w:val="20"/>
-                <w:szCs w:val="20"/>
-                <w:lang w:eastAsia="en-US"/>
               </w:rPr>
               <w:t xml:space="preserve">{ </w:t>
             </w:r>
@@ -5235,9 +4732,6 @@
             <w:r>
               <w:rPr>
                 <w:rFonts w:eastAsia="Calibri" w:cstheme="minorHAnsi"/>
-                <w:sz w:val="20"/>
-                <w:szCs w:val="20"/>
-                <w:lang w:eastAsia="en-US"/>
               </w:rPr>
               <w:t>CIDR</w:t>
             </w:r>
@@ -5245,9 +4739,6 @@
             <w:r>
               <w:rPr>
                 <w:rFonts w:eastAsia="Calibri" w:cstheme="minorHAnsi"/>
-                <w:sz w:val="20"/>
-                <w:szCs w:val="20"/>
-                <w:lang w:eastAsia="en-US"/>
               </w:rPr>
               <w:t>_MaxPersonnel</w:t>
             </w:r>
@@ -5255,9 +4746,6 @@
             <w:r>
               <w:rPr>
                 <w:rFonts w:eastAsia="Calibri" w:cstheme="minorHAnsi"/>
-                <w:sz w:val="20"/>
-                <w:szCs w:val="20"/>
-                <w:lang w:eastAsia="en-US"/>
               </w:rPr>
               <w:t xml:space="preserve"> }}</w:t>
             </w:r>
@@ -5284,17 +4772,8 @@
               <w:rPr>
                 <w:rFonts w:eastAsia="Calibri" w:cs="Times New Roman"/>
                 <w:b/>
-                <w:lang w:eastAsia="en-US"/>
-              </w:rPr>
-              <w:t xml:space="preserve">Physical Work </w:t>
-            </w:r>
-            <w:r>
-              <w:rPr>
-                <w:rFonts w:eastAsia="Calibri" w:cs="Times New Roman"/>
-                <w:b/>
-                <w:lang w:eastAsia="en-US"/>
-              </w:rPr>
-              <w:t>Arrangements</w:t>
+              </w:rPr>
+              <w:t>Physical Work Arrangements</w:t>
             </w:r>
           </w:p>
         </w:tc>
@@ -5319,9 +4798,6 @@
               <w:rPr>
                 <w:rFonts w:eastAsia="Calibri" w:cs="Times New Roman"/>
                 <w:b/>
-                <w:sz w:val="20"/>
-                <w:szCs w:val="20"/>
-                <w:lang w:eastAsia="en-US"/>
               </w:rPr>
               <w:t>Describe</w:t>
             </w:r>
@@ -5344,9 +4820,6 @@
             <w:r>
               <w:rPr>
                 <w:rFonts w:eastAsia="Calibri" w:cs="Times New Roman"/>
-                <w:sz w:val="20"/>
-                <w:szCs w:val="20"/>
-                <w:lang w:eastAsia="en-US"/>
               </w:rPr>
               <w:t>{</w:t>
             </w:r>
@@ -5354,9 +4827,6 @@
             <w:r>
               <w:rPr>
                 <w:rFonts w:eastAsia="Calibri" w:cs="Times New Roman"/>
-                <w:sz w:val="20"/>
-                <w:szCs w:val="20"/>
-                <w:lang w:eastAsia="en-US"/>
               </w:rPr>
               <w:t xml:space="preserve">{ </w:t>
             </w:r>
@@ -5364,9 +4834,6 @@
             <w:r>
               <w:rPr>
                 <w:rFonts w:eastAsia="Calibri" w:cs="Times New Roman"/>
-                <w:sz w:val="20"/>
-                <w:szCs w:val="20"/>
-                <w:lang w:eastAsia="en-US"/>
               </w:rPr>
               <w:t>PWADescribe</w:t>
             </w:r>
@@ -5375,9 +4842,6 @@
             <w:r>
               <w:rPr>
                 <w:rFonts w:eastAsia="Calibri" w:cs="Times New Roman"/>
-                <w:sz w:val="20"/>
-                <w:szCs w:val="20"/>
-                <w:lang w:eastAsia="en-US"/>
               </w:rPr>
               <w:t xml:space="preserve"> }}</w:t>
             </w:r>
@@ -5395,14 +4859,12 @@
             <w:pPr>
               <w:rPr>
                 <w:rFonts w:ascii="Calibri" w:eastAsia="Calibri" w:hAnsi="Calibri" w:cs="Times New Roman"/>
-                <w:lang w:eastAsia="en-US"/>
               </w:rPr>
             </w:pPr>
             <w:r>
               <w:rPr>
                 <w:rFonts w:eastAsia="Calibri" w:cs="Times New Roman"/>
                 <w:b/>
-                <w:lang w:eastAsia="en-US"/>
               </w:rPr>
               <w:t>Other Requirements</w:t>
             </w:r>
@@ -5429,9 +4891,6 @@
               <w:rPr>
                 <w:rFonts w:eastAsia="Calibri" w:cs="Times New Roman"/>
                 <w:b/>
-                <w:sz w:val="20"/>
-                <w:szCs w:val="20"/>
-                <w:lang w:eastAsia="en-US"/>
               </w:rPr>
               <w:t>Animal Research</w:t>
             </w:r>
@@ -5446,16 +4905,14 @@
             <w:pPr>
               <w:rPr>
                 <w:rFonts w:ascii="Calibri" w:eastAsia="Calibri" w:hAnsi="Calibri"/>
-                <w:lang w:eastAsia="en-US"/>
-              </w:rPr>
-            </w:pPr>
-            <w:r>
-              <w:rPr>
-                <w:rFonts w:eastAsia="Calibri" w:cstheme="minorHAnsi"/>
-                <w:color w:val="FF0000"/>
-                <w:sz w:val="16"/>
-                <w:szCs w:val="16"/>
-                <w:lang w:eastAsia="en-US"/>
+              </w:rPr>
+            </w:pPr>
+            <w:r>
+              <w:rPr>
+                <w:rFonts w:eastAsia="Calibri" w:cstheme="minorHAnsi"/>
+                <w:color w:val="FF0000"/>
+                <w:sz w:val="16"/>
+                <w:szCs w:val="16"/>
               </w:rPr>
               <w:t xml:space="preserve">{%+ </w:t>
             </w:r>
@@ -5466,7 +4923,6 @@
                 <w:color w:val="FF0000"/>
                 <w:sz w:val="16"/>
                 <w:szCs w:val="16"/>
-                <w:lang w:eastAsia="en-US"/>
               </w:rPr>
               <w:t>if</w:t>
             </w:r>
@@ -5477,7 +4933,6 @@
                 <w:color w:val="FF0000"/>
                 <w:sz w:val="16"/>
                 <w:szCs w:val="16"/>
-                <w:lang w:eastAsia="en-US"/>
               </w:rPr>
               <w:t xml:space="preserve"> </w:t>
             </w:r>
@@ -5488,7 +4943,6 @@
                 <w:color w:val="FF0000"/>
                 <w:sz w:val="16"/>
                 <w:szCs w:val="16"/>
-                <w:lang w:eastAsia="en-US"/>
               </w:rPr>
               <w:t>isAnimalResearch</w:t>
             </w:r>
@@ -5499,7 +4953,6 @@
                 <w:color w:val="FF0000"/>
                 <w:sz w:val="16"/>
                 <w:szCs w:val="16"/>
-                <w:lang w:eastAsia="en-US"/>
               </w:rPr>
               <w:t xml:space="preserve"> %}{% </w:t>
             </w:r>
@@ -5510,7 +4963,6 @@
                 <w:color w:val="FF0000"/>
                 <w:sz w:val="16"/>
                 <w:szCs w:val="16"/>
-                <w:lang w:eastAsia="en-US"/>
               </w:rPr>
               <w:t>if</w:t>
             </w:r>
@@ -5521,7 +4973,6 @@
                 <w:color w:val="FF0000"/>
                 <w:sz w:val="16"/>
                 <w:szCs w:val="16"/>
-                <w:lang w:eastAsia="en-US"/>
               </w:rPr>
               <w:t xml:space="preserve"> </w:t>
             </w:r>
@@ -5532,7 +4983,6 @@
                 <w:color w:val="FF0000"/>
                 <w:sz w:val="16"/>
                 <w:szCs w:val="16"/>
-                <w:lang w:eastAsia="en-US"/>
               </w:rPr>
               <w:t>isAnimalResearchCoordinated</w:t>
             </w:r>
@@ -5543,16 +4993,12 @@
                 <w:color w:val="FF0000"/>
                 <w:sz w:val="16"/>
                 <w:szCs w:val="16"/>
-                <w:lang w:eastAsia="en-US"/>
               </w:rPr>
               <w:t xml:space="preserve"> %}</w:t>
             </w:r>
             <w:r>
               <w:rPr>
                 <w:rFonts w:eastAsia="Calibri" w:cstheme="minorHAnsi"/>
-                <w:sz w:val="20"/>
-                <w:szCs w:val="20"/>
-                <w:lang w:eastAsia="en-US"/>
               </w:rPr>
               <w:t xml:space="preserve">Adequate coordination with the Vivarium </w:t>
             </w:r>
@@ -5560,9 +5006,6 @@
             <w:r>
               <w:rPr>
                 <w:rFonts w:eastAsia="Calibri" w:cstheme="minorHAnsi"/>
-                <w:sz w:val="20"/>
-                <w:szCs w:val="20"/>
-                <w:lang w:eastAsia="en-US"/>
               </w:rPr>
               <w:t>Manager</w:t>
             </w:r>
@@ -5572,7 +5015,6 @@
                 <w:color w:val="FF0000"/>
                 <w:sz w:val="16"/>
                 <w:szCs w:val="16"/>
-                <w:lang w:eastAsia="en-US"/>
               </w:rPr>
               <w:t>{</w:t>
             </w:r>
@@ -5583,16 +5025,12 @@
                 <w:color w:val="FF0000"/>
                 <w:sz w:val="16"/>
                 <w:szCs w:val="16"/>
-                <w:lang w:eastAsia="en-US"/>
               </w:rPr>
               <w:t>% else %}</w:t>
             </w:r>
             <w:r>
               <w:rPr>
                 <w:rFonts w:eastAsia="Calibri" w:cstheme="minorHAnsi"/>
-                <w:sz w:val="20"/>
-                <w:szCs w:val="20"/>
-                <w:lang w:eastAsia="en-US"/>
               </w:rPr>
               <w:t>Inadequate coordination with the Vivarium Manager</w:t>
             </w:r>
@@ -5602,7 +5040,6 @@
                 <w:color w:val="FF0000"/>
                 <w:sz w:val="16"/>
                 <w:szCs w:val="16"/>
-                <w:lang w:eastAsia="en-US"/>
               </w:rPr>
               <w:t xml:space="preserve"> {% </w:t>
             </w:r>
@@ -5613,7 +5050,6 @@
                 <w:color w:val="FF0000"/>
                 <w:sz w:val="16"/>
                 <w:szCs w:val="16"/>
-                <w:lang w:eastAsia="en-US"/>
               </w:rPr>
               <w:t>endif</w:t>
             </w:r>
@@ -5624,16 +5060,12 @@
                 <w:color w:val="FF0000"/>
                 <w:sz w:val="16"/>
                 <w:szCs w:val="16"/>
-                <w:lang w:eastAsia="en-US"/>
               </w:rPr>
               <w:t xml:space="preserve"> %}{% else %}</w:t>
             </w:r>
             <w:r>
               <w:rPr>
                 <w:rFonts w:eastAsia="Calibri"/>
-                <w:sz w:val="20"/>
-                <w:szCs w:val="20"/>
-                <w:lang w:eastAsia="en-US"/>
               </w:rPr>
               <w:t>No Animal Research conducted in lab.</w:t>
             </w:r>
@@ -5643,7 +5075,6 @@
                 <w:color w:val="FF0000"/>
                 <w:sz w:val="16"/>
                 <w:szCs w:val="16"/>
-                <w:lang w:eastAsia="en-US"/>
               </w:rPr>
               <w:t xml:space="preserve">{% </w:t>
             </w:r>
@@ -5654,7 +5085,6 @@
                 <w:color w:val="FF0000"/>
                 <w:sz w:val="16"/>
                 <w:szCs w:val="16"/>
-                <w:lang w:eastAsia="en-US"/>
               </w:rPr>
               <w:t>endif</w:t>
             </w:r>
@@ -5665,7 +5095,6 @@
                 <w:color w:val="FF0000"/>
                 <w:sz w:val="16"/>
                 <w:szCs w:val="16"/>
-                <w:lang w:eastAsia="en-US"/>
               </w:rPr>
               <w:t xml:space="preserve"> %}</w:t>
             </w:r>
@@ -5692,9 +5121,6 @@
               <w:rPr>
                 <w:rFonts w:eastAsia="Calibri" w:cs="Times New Roman"/>
                 <w:b/>
-                <w:sz w:val="20"/>
-                <w:szCs w:val="20"/>
-                <w:lang w:eastAsia="en-US"/>
               </w:rPr>
               <w:t>Human Subjects</w:t>
             </w:r>
@@ -5709,16 +5135,14 @@
             <w:pPr>
               <w:rPr>
                 <w:rFonts w:ascii="Calibri" w:eastAsia="Calibri" w:hAnsi="Calibri"/>
-                <w:lang w:eastAsia="en-US"/>
-              </w:rPr>
-            </w:pPr>
-            <w:r>
-              <w:rPr>
-                <w:rFonts w:eastAsia="Calibri" w:cstheme="minorHAnsi"/>
-                <w:color w:val="FF0000"/>
-                <w:sz w:val="16"/>
-                <w:szCs w:val="16"/>
-                <w:lang w:eastAsia="en-US"/>
+              </w:rPr>
+            </w:pPr>
+            <w:r>
+              <w:rPr>
+                <w:rFonts w:eastAsia="Calibri" w:cstheme="minorHAnsi"/>
+                <w:color w:val="FF0000"/>
+                <w:sz w:val="16"/>
+                <w:szCs w:val="16"/>
               </w:rPr>
               <w:t xml:space="preserve">{%+ </w:t>
             </w:r>
@@ -5729,7 +5153,6 @@
                 <w:color w:val="FF0000"/>
                 <w:sz w:val="16"/>
                 <w:szCs w:val="16"/>
-                <w:lang w:eastAsia="en-US"/>
               </w:rPr>
               <w:t>if</w:t>
             </w:r>
@@ -5740,7 +5163,6 @@
                 <w:color w:val="FF0000"/>
                 <w:sz w:val="16"/>
                 <w:szCs w:val="16"/>
-                <w:lang w:eastAsia="en-US"/>
               </w:rPr>
               <w:t xml:space="preserve"> </w:t>
             </w:r>
@@ -5751,7 +5173,6 @@
                 <w:color w:val="FF0000"/>
                 <w:sz w:val="16"/>
                 <w:szCs w:val="16"/>
-                <w:lang w:eastAsia="en-US"/>
               </w:rPr>
               <w:t>isHumanSubjects</w:t>
             </w:r>
@@ -5762,16 +5183,12 @@
                 <w:color w:val="FF0000"/>
                 <w:sz w:val="16"/>
                 <w:szCs w:val="16"/>
-                <w:lang w:eastAsia="en-US"/>
               </w:rPr>
               <w:t xml:space="preserve"> %}</w:t>
             </w:r>
             <w:r>
               <w:rPr>
                 <w:rFonts w:eastAsia="Calibri" w:cstheme="minorHAnsi"/>
-                <w:sz w:val="20"/>
-                <w:szCs w:val="20"/>
-                <w:lang w:eastAsia="en-US"/>
               </w:rPr>
               <w:t>{</w:t>
             </w:r>
@@ -5779,9 +5196,6 @@
             <w:r>
               <w:rPr>
                 <w:rFonts w:eastAsia="Calibri" w:cstheme="minorHAnsi"/>
-                <w:sz w:val="20"/>
-                <w:szCs w:val="20"/>
-                <w:lang w:eastAsia="en-US"/>
               </w:rPr>
               <w:t xml:space="preserve">{ </w:t>
             </w:r>
@@ -5789,9 +5203,6 @@
             <w:r>
               <w:rPr>
                 <w:rFonts w:eastAsia="Calibri" w:cstheme="minorHAnsi"/>
-                <w:sz w:val="20"/>
-                <w:szCs w:val="20"/>
-                <w:lang w:eastAsia="en-US"/>
               </w:rPr>
               <w:t>IRBApprovalRelevantNumbers</w:t>
             </w:r>
@@ -5800,9 +5211,6 @@
             <w:r>
               <w:rPr>
                 <w:rFonts w:eastAsia="Calibri" w:cstheme="minorHAnsi"/>
-                <w:sz w:val="20"/>
-                <w:szCs w:val="20"/>
-                <w:lang w:eastAsia="en-US"/>
               </w:rPr>
               <w:t xml:space="preserve"> }}</w:t>
             </w:r>
@@ -5812,7 +5220,6 @@
                 <w:color w:val="FF0000"/>
                 <w:sz w:val="16"/>
                 <w:szCs w:val="16"/>
-                <w:lang w:eastAsia="en-US"/>
               </w:rPr>
               <w:t xml:space="preserve">{% </w:t>
             </w:r>
@@ -5823,7 +5230,6 @@
                 <w:color w:val="FF0000"/>
                 <w:sz w:val="16"/>
                 <w:szCs w:val="16"/>
-                <w:lang w:eastAsia="en-US"/>
               </w:rPr>
               <w:t>else</w:t>
             </w:r>
@@ -5834,16 +5240,12 @@
                 <w:color w:val="FF0000"/>
                 <w:sz w:val="16"/>
                 <w:szCs w:val="16"/>
-                <w:lang w:eastAsia="en-US"/>
               </w:rPr>
               <w:t xml:space="preserve"> %}</w:t>
             </w:r>
             <w:r>
               <w:rPr>
                 <w:rFonts w:eastAsia="Calibri"/>
-                <w:sz w:val="20"/>
-                <w:szCs w:val="20"/>
-                <w:lang w:eastAsia="en-US"/>
               </w:rPr>
               <w:t>No human subjects visit the lab</w:t>
             </w:r>
@@ -5851,9 +5253,6 @@
             <w:r>
               <w:rPr>
                 <w:rFonts w:eastAsia="Calibri"/>
-                <w:sz w:val="20"/>
-                <w:szCs w:val="20"/>
-                <w:lang w:eastAsia="en-US"/>
               </w:rPr>
               <w:t>.</w:t>
             </w:r>
@@ -5863,7 +5262,6 @@
                 <w:color w:val="FF0000"/>
                 <w:sz w:val="16"/>
                 <w:szCs w:val="16"/>
-                <w:lang w:eastAsia="en-US"/>
               </w:rPr>
               <w:t>{</w:t>
             </w:r>
@@ -5874,7 +5272,6 @@
                 <w:color w:val="FF0000"/>
                 <w:sz w:val="16"/>
                 <w:szCs w:val="16"/>
-                <w:lang w:eastAsia="en-US"/>
               </w:rPr>
               <w:t xml:space="preserve">% </w:t>
             </w:r>
@@ -5885,7 +5282,6 @@
                 <w:color w:val="FF0000"/>
                 <w:sz w:val="16"/>
                 <w:szCs w:val="16"/>
-                <w:lang w:eastAsia="en-US"/>
               </w:rPr>
               <w:t>endif</w:t>
             </w:r>
@@ -5896,7 +5292,6 @@
                 <w:color w:val="FF0000"/>
                 <w:sz w:val="16"/>
                 <w:szCs w:val="16"/>
-                <w:lang w:eastAsia="en-US"/>
               </w:rPr>
               <w:t xml:space="preserve"> %}</w:t>
             </w:r>
@@ -5924,7 +5319,6 @@
                 <w:rFonts w:eastAsia="Calibri" w:cstheme="minorHAnsi"/>
                 <w:sz w:val="23"/>
                 <w:szCs w:val="23"/>
-                <w:lang w:eastAsia="en-US"/>
               </w:rPr>
               <w:t>Materials, supplies, cleaning supplies and PPE</w:t>
             </w:r>
@@ -5939,16 +5333,14 @@
             <w:pPr>
               <w:rPr>
                 <w:rFonts w:ascii="Calibri" w:eastAsia="Calibri" w:hAnsi="Calibri"/>
-                <w:lang w:eastAsia="en-US"/>
-              </w:rPr>
-            </w:pPr>
-            <w:r>
-              <w:rPr>
-                <w:rFonts w:eastAsia="Calibri" w:cstheme="minorHAnsi"/>
-                <w:color w:val="FF0000"/>
-                <w:sz w:val="16"/>
-                <w:szCs w:val="16"/>
-                <w:lang w:eastAsia="en-US"/>
+              </w:rPr>
+            </w:pPr>
+            <w:r>
+              <w:rPr>
+                <w:rFonts w:eastAsia="Calibri" w:cstheme="minorHAnsi"/>
+                <w:color w:val="FF0000"/>
+                <w:sz w:val="16"/>
+                <w:szCs w:val="16"/>
               </w:rPr>
               <w:t xml:space="preserve">{%+ </w:t>
             </w:r>
@@ -5959,7 +5351,6 @@
                 <w:color w:val="FF0000"/>
                 <w:sz w:val="16"/>
                 <w:szCs w:val="16"/>
-                <w:lang w:eastAsia="en-US"/>
               </w:rPr>
               <w:t>if</w:t>
             </w:r>
@@ -5970,7 +5361,6 @@
                 <w:color w:val="FF0000"/>
                 <w:sz w:val="16"/>
                 <w:szCs w:val="16"/>
-                <w:lang w:eastAsia="en-US"/>
               </w:rPr>
               <w:t xml:space="preserve"> </w:t>
             </w:r>
@@ -5981,37 +5371,22 @@
                 <w:color w:val="FF0000"/>
                 <w:sz w:val="16"/>
                 <w:szCs w:val="16"/>
-                <w:lang w:eastAsia="en-US"/>
-              </w:rPr>
-              <w:t>isNe</w:t>
-            </w:r>
-            <w:r>
-              <w:rPr>
-                <w:rFonts w:eastAsia="Calibri" w:cstheme="minorHAnsi"/>
-                <w:color w:val="FF0000"/>
-                <w:sz w:val="16"/>
-                <w:szCs w:val="16"/>
-                <w:lang w:eastAsia="en-US"/>
-              </w:rPr>
-              <w:t>ccessarySupplies</w:t>
-            </w:r>
-            <w:proofErr w:type="spellEnd"/>
-            <w:r>
-              <w:rPr>
-                <w:rFonts w:eastAsia="Calibri" w:cstheme="minorHAnsi"/>
-                <w:color w:val="FF0000"/>
-                <w:sz w:val="16"/>
-                <w:szCs w:val="16"/>
-                <w:lang w:eastAsia="en-US"/>
+              </w:rPr>
+              <w:t>isNeccessarySupplies</w:t>
+            </w:r>
+            <w:proofErr w:type="spellEnd"/>
+            <w:r>
+              <w:rPr>
+                <w:rFonts w:eastAsia="Calibri" w:cstheme="minorHAnsi"/>
+                <w:color w:val="FF0000"/>
+                <w:sz w:val="16"/>
+                <w:szCs w:val="16"/>
               </w:rPr>
               <w:t xml:space="preserve"> %}</w:t>
             </w:r>
             <w:r>
               <w:rPr>
                 <w:rFonts w:eastAsia="Calibri"/>
-                <w:sz w:val="20"/>
-                <w:szCs w:val="20"/>
-                <w:lang w:eastAsia="en-US"/>
               </w:rPr>
               <w:t xml:space="preserve">Lab has necessary materials, supplies, cleaning supplies and </w:t>
             </w:r>
@@ -6019,9 +5394,6 @@
             <w:r>
               <w:rPr>
                 <w:rFonts w:eastAsia="Calibri"/>
-                <w:sz w:val="20"/>
-                <w:szCs w:val="20"/>
-                <w:lang w:eastAsia="en-US"/>
               </w:rPr>
               <w:t>PPE</w:t>
             </w:r>
@@ -6031,7 +5403,6 @@
                 <w:color w:val="FF0000"/>
                 <w:sz w:val="16"/>
                 <w:szCs w:val="16"/>
-                <w:lang w:eastAsia="en-US"/>
               </w:rPr>
               <w:t>{</w:t>
             </w:r>
@@ -6042,17 +5413,12 @@
                 <w:color w:val="FF0000"/>
                 <w:sz w:val="16"/>
                 <w:szCs w:val="16"/>
-                <w:lang w:eastAsia="en-US"/>
               </w:rPr>
               <w:t>% else %}</w:t>
             </w:r>
-            <w:bookmarkStart w:id="1" w:name="_GoBack"/>
-            <w:r>
-              <w:rPr>
-                <w:rFonts w:eastAsia="Calibri" w:cstheme="minorHAnsi"/>
-                <w:sz w:val="20"/>
-                <w:szCs w:val="20"/>
-                <w:lang w:eastAsia="en-US"/>
+            <w:r>
+              <w:rPr>
+                <w:rFonts w:eastAsia="Calibri" w:cstheme="minorHAnsi"/>
               </w:rPr>
               <w:t xml:space="preserve">Needed:{{ </w:t>
             </w:r>
@@ -6060,9 +5426,6 @@
             <w:r>
               <w:rPr>
                 <w:rFonts w:eastAsia="Calibri" w:cstheme="minorHAnsi"/>
-                <w:sz w:val="20"/>
-                <w:szCs w:val="20"/>
-                <w:lang w:eastAsia="en-US"/>
               </w:rPr>
               <w:t>SupplyList</w:t>
             </w:r>
@@ -6070,20 +5433,15 @@
             <w:r>
               <w:rPr>
                 <w:rFonts w:eastAsia="Calibri" w:cstheme="minorHAnsi"/>
-                <w:sz w:val="20"/>
-                <w:szCs w:val="20"/>
-                <w:lang w:eastAsia="en-US"/>
               </w:rPr>
               <w:t xml:space="preserve"> }}</w:t>
             </w:r>
-            <w:bookmarkEnd w:id="1"/>
-            <w:r>
-              <w:rPr>
-                <w:rFonts w:eastAsia="Calibri" w:cstheme="minorHAnsi"/>
-                <w:color w:val="FF0000"/>
-                <w:sz w:val="16"/>
-                <w:szCs w:val="16"/>
-                <w:lang w:eastAsia="en-US"/>
+            <w:r>
+              <w:rPr>
+                <w:rFonts w:eastAsia="Calibri" w:cstheme="minorHAnsi"/>
+                <w:color w:val="FF0000"/>
+                <w:sz w:val="16"/>
+                <w:szCs w:val="16"/>
               </w:rPr>
               <w:t xml:space="preserve">{% </w:t>
             </w:r>
@@ -6094,7 +5452,6 @@
                 <w:color w:val="FF0000"/>
                 <w:sz w:val="16"/>
                 <w:szCs w:val="16"/>
-                <w:lang w:eastAsia="en-US"/>
               </w:rPr>
               <w:t>endif</w:t>
             </w:r>
@@ -6105,7 +5462,6 @@
                 <w:color w:val="FF0000"/>
                 <w:sz w:val="16"/>
                 <w:szCs w:val="16"/>
-                <w:lang w:eastAsia="en-US"/>
               </w:rPr>
               <w:t xml:space="preserve"> %}</w:t>
             </w:r>
@@ -8154,7 +7510,7 @@
   <a:extraClrSchemeLst/>
   <a:extLst>
     <a:ext uri="{05A4C25C-085E-4340-85A3-A5531E510DB2}">
-      <thm15:themeFamily xmlns:thm15="http://schemas.microsoft.com/office/thememl/2012/main" xmlns="" name="Office Theme" id="{62F939B6-93AF-4DB8-9C6B-D6C7DFDC589F}" vid="{4A3C46E8-61CC-4603-A589-7422A47A8E4A}"/>
+      <thm15:themeFamily xmlns="" xmlns:thm15="http://schemas.microsoft.com/office/thememl/2012/main" name="Office Theme" id="{62F939B6-93AF-4DB8-9C6B-D6C7DFDC589F}" vid="{4A3C46E8-61CC-4603-A589-7422A47A8E4A}"/>
     </a:ext>
   </a:extLst>
 </a:theme>
@@ -8165,7 +7521,7 @@
 </file>
 
 <file path=customXml/itemProps1.xml><?xml version="1.0" encoding="utf-8"?>
-<ds:datastoreItem xmlns:ds="http://schemas.openxmlformats.org/officeDocument/2006/customXml" ds:itemID="{AE74E7D8-518F-4B4E-AC5D-1694F2412B06}">
+<ds:datastoreItem xmlns:ds="http://schemas.openxmlformats.org/officeDocument/2006/customXml" ds:itemID="{B2ACD045-EE0D-3B4C-8A9E-A7D6503923B5}">
   <ds:schemaRefs>
     <ds:schemaRef ds:uri="http://schemas.openxmlformats.org/officeDocument/2006/bibliography"/>
   </ds:schemaRefs>

</xml_diff>